<commit_message>
destroy and remake files
</commit_message>
<xml_diff>
--- a/manuscript/manuscript.docx
+++ b/manuscript/manuscript.docx
@@ -7257,7 +7257,7 @@
             </w:pPr>
             <w:r xmlns:w="http://schemas.openxmlformats.org/wordprocessingml/2006/main" xmlns:wp="http://schemas.openxmlformats.org/drawingml/2006/wordprocessingDrawing" xmlns:r="http://schemas.openxmlformats.org/officeDocument/2006/relationships" xmlns:w14="http://schemas.microsoft.com/office/word/2010/wordml">
               <w:rPr>
-                <w:rFonts w:ascii="Calibri" w:hAnsi="Helvetica" w:eastAsia="Helvetica" w:cs="Helvetica"/>
+                <w:rFonts w:ascii="Calibri" w:hAnsi="Calibri" w:eastAsia="Calibri" w:cs="Calibri"/>
                 <w:b/>
                 <w:sz w:val="18"/>
                 <w:szCs w:val="18"/>
@@ -7290,7 +7290,7 @@
             </w:pPr>
             <w:r xmlns:w="http://schemas.openxmlformats.org/wordprocessingml/2006/main" xmlns:wp="http://schemas.openxmlformats.org/drawingml/2006/wordprocessingDrawing" xmlns:r="http://schemas.openxmlformats.org/officeDocument/2006/relationships" xmlns:w14="http://schemas.microsoft.com/office/word/2010/wordml">
               <w:rPr>
-                <w:rFonts w:ascii="Calibri" w:hAnsi="Helvetica" w:eastAsia="Helvetica" w:cs="Helvetica"/>
+                <w:rFonts w:ascii="Calibri" w:hAnsi="Calibri" w:eastAsia="Calibri" w:cs="Calibri"/>
                 <w:b/>
                 <w:sz w:val="18"/>
                 <w:szCs w:val="18"/>
@@ -7323,7 +7323,7 @@
             </w:pPr>
             <w:r xmlns:w="http://schemas.openxmlformats.org/wordprocessingml/2006/main" xmlns:wp="http://schemas.openxmlformats.org/drawingml/2006/wordprocessingDrawing" xmlns:r="http://schemas.openxmlformats.org/officeDocument/2006/relationships" xmlns:w14="http://schemas.microsoft.com/office/word/2010/wordml">
               <w:rPr>
-                <w:rFonts w:ascii="Calibri" w:hAnsi="Helvetica" w:eastAsia="Helvetica" w:cs="Helvetica"/>
+                <w:rFonts w:ascii="Calibri" w:hAnsi="Calibri" w:eastAsia="Calibri" w:cs="Calibri"/>
                 <w:b/>
                 <w:sz w:val="18"/>
                 <w:szCs w:val="18"/>
@@ -7360,7 +7360,7 @@
             </w:pPr>
             <w:r xmlns:w="http://schemas.openxmlformats.org/wordprocessingml/2006/main" xmlns:wp="http://schemas.openxmlformats.org/drawingml/2006/wordprocessingDrawing" xmlns:r="http://schemas.openxmlformats.org/officeDocument/2006/relationships" xmlns:w14="http://schemas.microsoft.com/office/word/2010/wordml">
               <w:rPr>
-                <w:rFonts w:ascii="Calibri" w:hAnsi="Helvetica" w:eastAsia="Helvetica" w:cs="Helvetica"/>
+                <w:rFonts w:ascii="Calibri" w:hAnsi="Calibri" w:eastAsia="Calibri" w:cs="Calibri"/>
                 <w:b/>
                 <w:sz w:val="18"/>
                 <w:szCs w:val="18"/>
@@ -7396,7 +7396,7 @@
             </w:pPr>
             <w:r xmlns:w="http://schemas.openxmlformats.org/wordprocessingml/2006/main" xmlns:wp="http://schemas.openxmlformats.org/drawingml/2006/wordprocessingDrawing" xmlns:r="http://schemas.openxmlformats.org/officeDocument/2006/relationships" xmlns:w14="http://schemas.microsoft.com/office/word/2010/wordml">
               <w:rPr>
-                <w:rFonts w:ascii="Calibri" w:hAnsi="Helvetica" w:eastAsia="Helvetica" w:cs="Helvetica"/>
+                <w:rFonts w:ascii="Calibri" w:hAnsi="Calibri" w:eastAsia="Calibri" w:cs="Calibri"/>
                 <w:sz w:val="18"/>
                 <w:szCs w:val="18"/>
                 <w:color w:val="000000"/>
@@ -7425,7 +7425,7 @@
             </w:pPr>
             <w:r xmlns:w="http://schemas.openxmlformats.org/wordprocessingml/2006/main" xmlns:wp="http://schemas.openxmlformats.org/drawingml/2006/wordprocessingDrawing" xmlns:r="http://schemas.openxmlformats.org/officeDocument/2006/relationships" xmlns:w14="http://schemas.microsoft.com/office/word/2010/wordml">
               <w:rPr>
-                <w:rFonts w:ascii="Calibri" w:hAnsi="Helvetica" w:eastAsia="Helvetica" w:cs="Helvetica"/>
+                <w:rFonts w:ascii="Calibri" w:hAnsi="Calibri" w:eastAsia="Calibri" w:cs="Calibri"/>
                 <w:sz w:val="18"/>
                 <w:szCs w:val="18"/>
                 <w:color w:val="000000"/>
@@ -7454,7 +7454,7 @@
             </w:pPr>
             <w:r xmlns:w="http://schemas.openxmlformats.org/wordprocessingml/2006/main" xmlns:wp="http://schemas.openxmlformats.org/drawingml/2006/wordprocessingDrawing" xmlns:r="http://schemas.openxmlformats.org/officeDocument/2006/relationships" xmlns:w14="http://schemas.microsoft.com/office/word/2010/wordml">
               <w:rPr>
-                <w:rFonts w:ascii="Calibri" w:hAnsi="Helvetica" w:eastAsia="Helvetica" w:cs="Helvetica"/>
+                <w:rFonts w:ascii="Calibri" w:hAnsi="Calibri" w:eastAsia="Calibri" w:cs="Calibri"/>
                 <w:sz w:val="18"/>
                 <w:szCs w:val="18"/>
                 <w:color w:val="000000"/>
@@ -7489,7 +7489,7 @@
             </w:pPr>
             <w:r xmlns:w="http://schemas.openxmlformats.org/wordprocessingml/2006/main" xmlns:wp="http://schemas.openxmlformats.org/drawingml/2006/wordprocessingDrawing" xmlns:r="http://schemas.openxmlformats.org/officeDocument/2006/relationships" xmlns:w14="http://schemas.microsoft.com/office/word/2010/wordml">
               <w:rPr>
-                <w:rFonts w:ascii="Calibri" w:hAnsi="Helvetica" w:eastAsia="Helvetica" w:cs="Helvetica"/>
+                <w:rFonts w:ascii="Calibri" w:hAnsi="Calibri" w:eastAsia="Calibri" w:cs="Calibri"/>
                 <w:sz w:val="18"/>
                 <w:szCs w:val="18"/>
                 <w:color w:val="000000"/>
@@ -7518,7 +7518,7 @@
             </w:pPr>
             <w:r xmlns:w="http://schemas.openxmlformats.org/wordprocessingml/2006/main" xmlns:wp="http://schemas.openxmlformats.org/drawingml/2006/wordprocessingDrawing" xmlns:r="http://schemas.openxmlformats.org/officeDocument/2006/relationships" xmlns:w14="http://schemas.microsoft.com/office/word/2010/wordml">
               <w:rPr>
-                <w:rFonts w:ascii="Calibri" w:hAnsi="Helvetica" w:eastAsia="Helvetica" w:cs="Helvetica"/>
+                <w:rFonts w:ascii="Calibri" w:hAnsi="Calibri" w:eastAsia="Calibri" w:cs="Calibri"/>
                 <w:sz w:val="18"/>
                 <w:szCs w:val="18"/>
                 <w:color w:val="000000"/>
@@ -7547,7 +7547,7 @@
             </w:pPr>
             <w:r xmlns:w="http://schemas.openxmlformats.org/wordprocessingml/2006/main" xmlns:wp="http://schemas.openxmlformats.org/drawingml/2006/wordprocessingDrawing" xmlns:r="http://schemas.openxmlformats.org/officeDocument/2006/relationships" xmlns:w14="http://schemas.microsoft.com/office/word/2010/wordml">
               <w:rPr>
-                <w:rFonts w:ascii="Calibri" w:hAnsi="Helvetica" w:eastAsia="Helvetica" w:cs="Helvetica"/>
+                <w:rFonts w:ascii="Calibri" w:hAnsi="Calibri" w:eastAsia="Calibri" w:cs="Calibri"/>
                 <w:sz w:val="18"/>
                 <w:szCs w:val="18"/>
                 <w:color w:val="000000"/>
@@ -7582,7 +7582,7 @@
             </w:pPr>
             <w:r xmlns:w="http://schemas.openxmlformats.org/wordprocessingml/2006/main" xmlns:wp="http://schemas.openxmlformats.org/drawingml/2006/wordprocessingDrawing" xmlns:r="http://schemas.openxmlformats.org/officeDocument/2006/relationships" xmlns:w14="http://schemas.microsoft.com/office/word/2010/wordml">
               <w:rPr>
-                <w:rFonts w:ascii="Calibri" w:hAnsi="Helvetica" w:eastAsia="Helvetica" w:cs="Helvetica"/>
+                <w:rFonts w:ascii="Calibri" w:hAnsi="Calibri" w:eastAsia="Calibri" w:cs="Calibri"/>
                 <w:sz w:val="18"/>
                 <w:szCs w:val="18"/>
                 <w:color w:val="000000"/>
@@ -7611,7 +7611,7 @@
             </w:pPr>
             <w:r xmlns:w="http://schemas.openxmlformats.org/wordprocessingml/2006/main" xmlns:wp="http://schemas.openxmlformats.org/drawingml/2006/wordprocessingDrawing" xmlns:r="http://schemas.openxmlformats.org/officeDocument/2006/relationships" xmlns:w14="http://schemas.microsoft.com/office/word/2010/wordml">
               <w:rPr>
-                <w:rFonts w:ascii="Calibri" w:hAnsi="Helvetica" w:eastAsia="Helvetica" w:cs="Helvetica"/>
+                <w:rFonts w:ascii="Calibri" w:hAnsi="Calibri" w:eastAsia="Calibri" w:cs="Calibri"/>
                 <w:sz w:val="18"/>
                 <w:szCs w:val="18"/>
                 <w:color w:val="000000"/>
@@ -7640,7 +7640,7 @@
             </w:pPr>
             <w:r xmlns:w="http://schemas.openxmlformats.org/wordprocessingml/2006/main" xmlns:wp="http://schemas.openxmlformats.org/drawingml/2006/wordprocessingDrawing" xmlns:r="http://schemas.openxmlformats.org/officeDocument/2006/relationships" xmlns:w14="http://schemas.microsoft.com/office/word/2010/wordml">
               <w:rPr>
-                <w:rFonts w:ascii="Calibri" w:hAnsi="Helvetica" w:eastAsia="Helvetica" w:cs="Helvetica"/>
+                <w:rFonts w:ascii="Calibri" w:hAnsi="Calibri" w:eastAsia="Calibri" w:cs="Calibri"/>
                 <w:sz w:val="18"/>
                 <w:szCs w:val="18"/>
                 <w:color w:val="000000"/>
@@ -7675,7 +7675,7 @@
             </w:pPr>
             <w:r xmlns:w="http://schemas.openxmlformats.org/wordprocessingml/2006/main" xmlns:wp="http://schemas.openxmlformats.org/drawingml/2006/wordprocessingDrawing" xmlns:r="http://schemas.openxmlformats.org/officeDocument/2006/relationships" xmlns:w14="http://schemas.microsoft.com/office/word/2010/wordml">
               <w:rPr>
-                <w:rFonts w:ascii="Calibri" w:hAnsi="Helvetica" w:eastAsia="Helvetica" w:cs="Helvetica"/>
+                <w:rFonts w:ascii="Calibri" w:hAnsi="Calibri" w:eastAsia="Calibri" w:cs="Calibri"/>
                 <w:sz w:val="18"/>
                 <w:szCs w:val="18"/>
                 <w:color w:val="000000"/>
@@ -7704,7 +7704,7 @@
             </w:pPr>
             <w:r xmlns:w="http://schemas.openxmlformats.org/wordprocessingml/2006/main" xmlns:wp="http://schemas.openxmlformats.org/drawingml/2006/wordprocessingDrawing" xmlns:r="http://schemas.openxmlformats.org/officeDocument/2006/relationships" xmlns:w14="http://schemas.microsoft.com/office/word/2010/wordml">
               <w:rPr>
-                <w:rFonts w:ascii="Calibri" w:hAnsi="Helvetica" w:eastAsia="Helvetica" w:cs="Helvetica"/>
+                <w:rFonts w:ascii="Calibri" w:hAnsi="Calibri" w:eastAsia="Calibri" w:cs="Calibri"/>
                 <w:sz w:val="18"/>
                 <w:szCs w:val="18"/>
                 <w:color w:val="000000"/>
@@ -7733,7 +7733,7 @@
             </w:pPr>
             <w:r xmlns:w="http://schemas.openxmlformats.org/wordprocessingml/2006/main" xmlns:wp="http://schemas.openxmlformats.org/drawingml/2006/wordprocessingDrawing" xmlns:r="http://schemas.openxmlformats.org/officeDocument/2006/relationships" xmlns:w14="http://schemas.microsoft.com/office/word/2010/wordml">
               <w:rPr>
-                <w:rFonts w:ascii="Calibri" w:hAnsi="Helvetica" w:eastAsia="Helvetica" w:cs="Helvetica"/>
+                <w:rFonts w:ascii="Calibri" w:hAnsi="Calibri" w:eastAsia="Calibri" w:cs="Calibri"/>
                 <w:sz w:val="18"/>
                 <w:szCs w:val="18"/>
                 <w:color w:val="000000"/>
@@ -7768,7 +7768,7 @@
             </w:pPr>
             <w:r xmlns:w="http://schemas.openxmlformats.org/wordprocessingml/2006/main" xmlns:wp="http://schemas.openxmlformats.org/drawingml/2006/wordprocessingDrawing" xmlns:r="http://schemas.openxmlformats.org/officeDocument/2006/relationships" xmlns:w14="http://schemas.microsoft.com/office/word/2010/wordml">
               <w:rPr>
-                <w:rFonts w:ascii="Calibri" w:hAnsi="Helvetica" w:eastAsia="Helvetica" w:cs="Helvetica"/>
+                <w:rFonts w:ascii="Calibri" w:hAnsi="Calibri" w:eastAsia="Calibri" w:cs="Calibri"/>
                 <w:sz w:val="18"/>
                 <w:szCs w:val="18"/>
                 <w:color w:val="000000"/>
@@ -7797,7 +7797,7 @@
             </w:pPr>
             <w:r xmlns:w="http://schemas.openxmlformats.org/wordprocessingml/2006/main" xmlns:wp="http://schemas.openxmlformats.org/drawingml/2006/wordprocessingDrawing" xmlns:r="http://schemas.openxmlformats.org/officeDocument/2006/relationships" xmlns:w14="http://schemas.microsoft.com/office/word/2010/wordml">
               <w:rPr>
-                <w:rFonts w:ascii="Calibri" w:hAnsi="Helvetica" w:eastAsia="Helvetica" w:cs="Helvetica"/>
+                <w:rFonts w:ascii="Calibri" w:hAnsi="Calibri" w:eastAsia="Calibri" w:cs="Calibri"/>
                 <w:sz w:val="18"/>
                 <w:szCs w:val="18"/>
                 <w:color w:val="000000"/>
@@ -7826,7 +7826,7 @@
             </w:pPr>
             <w:r xmlns:w="http://schemas.openxmlformats.org/wordprocessingml/2006/main" xmlns:wp="http://schemas.openxmlformats.org/drawingml/2006/wordprocessingDrawing" xmlns:r="http://schemas.openxmlformats.org/officeDocument/2006/relationships" xmlns:w14="http://schemas.microsoft.com/office/word/2010/wordml">
               <w:rPr>
-                <w:rFonts w:ascii="Calibri" w:hAnsi="Helvetica" w:eastAsia="Helvetica" w:cs="Helvetica"/>
+                <w:rFonts w:ascii="Calibri" w:hAnsi="Calibri" w:eastAsia="Calibri" w:cs="Calibri"/>
                 <w:sz w:val="18"/>
                 <w:szCs w:val="18"/>
                 <w:color w:val="000000"/>
@@ -7862,7 +7862,7 @@
             </w:pPr>
             <w:r xmlns:w="http://schemas.openxmlformats.org/wordprocessingml/2006/main" xmlns:wp="http://schemas.openxmlformats.org/drawingml/2006/wordprocessingDrawing" xmlns:r="http://schemas.openxmlformats.org/officeDocument/2006/relationships" xmlns:w14="http://schemas.microsoft.com/office/word/2010/wordml">
               <w:rPr>
-                <w:rFonts w:ascii="Calibri" w:hAnsi="Helvetica" w:eastAsia="Helvetica" w:cs="Helvetica"/>
+                <w:rFonts w:ascii="Calibri" w:hAnsi="Calibri" w:eastAsia="Calibri" w:cs="Calibri"/>
                 <w:b/>
                 <w:sz w:val="18"/>
                 <w:szCs w:val="18"/>
@@ -7898,7 +7898,7 @@
             </w:pPr>
             <w:r xmlns:w="http://schemas.openxmlformats.org/wordprocessingml/2006/main" xmlns:wp="http://schemas.openxmlformats.org/drawingml/2006/wordprocessingDrawing" xmlns:r="http://schemas.openxmlformats.org/officeDocument/2006/relationships" xmlns:w14="http://schemas.microsoft.com/office/word/2010/wordml">
               <w:rPr>
-                <w:rFonts w:ascii="Calibri" w:hAnsi="Helvetica" w:eastAsia="Helvetica" w:cs="Helvetica"/>
+                <w:rFonts w:ascii="Calibri" w:hAnsi="Calibri" w:eastAsia="Calibri" w:cs="Calibri"/>
                 <w:sz w:val="18"/>
                 <w:szCs w:val="18"/>
                 <w:color w:val="000000"/>
@@ -7907,7 +7907,7 @@
             </w:r>
             <w:r xmlns:w="http://schemas.openxmlformats.org/wordprocessingml/2006/main" xmlns:wp="http://schemas.openxmlformats.org/drawingml/2006/wordprocessingDrawing" xmlns:r="http://schemas.openxmlformats.org/officeDocument/2006/relationships" xmlns:w14="http://schemas.microsoft.com/office/word/2010/wordml">
               <w:rPr>
-                <w:rFonts w:ascii="Calibri" w:hAnsi="Helvetica" w:eastAsia="Helvetica" w:cs="Helvetica"/>
+                <w:rFonts w:ascii="Calibri" w:hAnsi="Calibri" w:eastAsia="Calibri" w:cs="Calibri"/>
                 <w:vertAlign w:val="superscript"/>
                 <w:sz w:val="18"/>
                 <w:szCs w:val="18"/>
@@ -7917,7 +7917,7 @@
             </w:r>
             <w:r xmlns:w="http://schemas.openxmlformats.org/wordprocessingml/2006/main" xmlns:wp="http://schemas.openxmlformats.org/drawingml/2006/wordprocessingDrawing" xmlns:r="http://schemas.openxmlformats.org/officeDocument/2006/relationships" xmlns:w14="http://schemas.microsoft.com/office/word/2010/wordml">
               <w:rPr>
-                <w:rFonts w:ascii="Calibri" w:hAnsi="Helvetica" w:eastAsia="Helvetica" w:cs="Helvetica"/>
+                <w:rFonts w:ascii="Calibri" w:hAnsi="Calibri" w:eastAsia="Calibri" w:cs="Calibri"/>
                 <w:sz w:val="18"/>
                 <w:szCs w:val="18"/>
                 <w:color w:val="000000"/>
@@ -7926,7 +7926,7 @@
             </w:r>
             <w:r xmlns:w="http://schemas.openxmlformats.org/wordprocessingml/2006/main" xmlns:wp="http://schemas.openxmlformats.org/drawingml/2006/wordprocessingDrawing" xmlns:r="http://schemas.openxmlformats.org/officeDocument/2006/relationships" xmlns:w14="http://schemas.microsoft.com/office/word/2010/wordml">
               <w:rPr>
-                <w:rFonts w:ascii="Calibri" w:hAnsi="Helvetica" w:eastAsia="Helvetica" w:cs="Helvetica"/>
+                <w:rFonts w:ascii="Calibri" w:hAnsi="Calibri" w:eastAsia="Calibri" w:cs="Calibri"/>
                 <w:vertAlign w:val="subscript"/>
                 <w:sz w:val="18"/>
                 <w:szCs w:val="18"/>
@@ -7936,7 +7936,7 @@
             </w:r>
             <w:r xmlns:w="http://schemas.openxmlformats.org/wordprocessingml/2006/main" xmlns:wp="http://schemas.openxmlformats.org/drawingml/2006/wordprocessingDrawing" xmlns:r="http://schemas.openxmlformats.org/officeDocument/2006/relationships" xmlns:w14="http://schemas.microsoft.com/office/word/2010/wordml">
               <w:rPr>
-                <w:rFonts w:ascii="Calibri" w:hAnsi="Helvetica" w:eastAsia="Helvetica" w:cs="Helvetica"/>
+                <w:rFonts w:ascii="Calibri" w:hAnsi="Calibri" w:eastAsia="Calibri" w:cs="Calibri"/>
                 <w:sz w:val="18"/>
                 <w:szCs w:val="18"/>
                 <w:color w:val="000000"/>
@@ -7965,7 +7965,7 @@
             </w:pPr>
             <w:r xmlns:w="http://schemas.openxmlformats.org/wordprocessingml/2006/main" xmlns:wp="http://schemas.openxmlformats.org/drawingml/2006/wordprocessingDrawing" xmlns:r="http://schemas.openxmlformats.org/officeDocument/2006/relationships" xmlns:w14="http://schemas.microsoft.com/office/word/2010/wordml">
               <w:rPr>
-                <w:rFonts w:ascii="Calibri" w:hAnsi="Helvetica" w:eastAsia="Helvetica" w:cs="Helvetica"/>
+                <w:rFonts w:ascii="Calibri" w:hAnsi="Calibri" w:eastAsia="Calibri" w:cs="Calibri"/>
                 <w:sz w:val="18"/>
                 <w:szCs w:val="18"/>
                 <w:color w:val="000000"/>
@@ -7994,7 +7994,7 @@
             </w:pPr>
             <w:r xmlns:w="http://schemas.openxmlformats.org/wordprocessingml/2006/main" xmlns:wp="http://schemas.openxmlformats.org/drawingml/2006/wordprocessingDrawing" xmlns:r="http://schemas.openxmlformats.org/officeDocument/2006/relationships" xmlns:w14="http://schemas.microsoft.com/office/word/2010/wordml">
               <w:rPr>
-                <w:rFonts w:ascii="Calibri" w:hAnsi="Helvetica" w:eastAsia="Helvetica" w:cs="Helvetica"/>
+                <w:rFonts w:ascii="Calibri" w:hAnsi="Calibri" w:eastAsia="Calibri" w:cs="Calibri"/>
                 <w:sz w:val="18"/>
                 <w:szCs w:val="18"/>
                 <w:color w:val="000000"/>
@@ -8029,7 +8029,7 @@
             </w:pPr>
             <w:r xmlns:w="http://schemas.openxmlformats.org/wordprocessingml/2006/main" xmlns:wp="http://schemas.openxmlformats.org/drawingml/2006/wordprocessingDrawing" xmlns:r="http://schemas.openxmlformats.org/officeDocument/2006/relationships" xmlns:w14="http://schemas.microsoft.com/office/word/2010/wordml">
               <w:rPr>
-                <w:rFonts w:ascii="Calibri" w:hAnsi="Helvetica" w:eastAsia="Helvetica" w:cs="Helvetica"/>
+                <w:rFonts w:ascii="Calibri" w:hAnsi="Calibri" w:eastAsia="Calibri" w:cs="Calibri"/>
                 <w:sz w:val="18"/>
                 <w:szCs w:val="18"/>
                 <w:color w:val="000000"/>
@@ -8038,7 +8038,7 @@
             </w:r>
             <w:r xmlns:w="http://schemas.openxmlformats.org/wordprocessingml/2006/main" xmlns:wp="http://schemas.openxmlformats.org/drawingml/2006/wordprocessingDrawing" xmlns:r="http://schemas.openxmlformats.org/officeDocument/2006/relationships" xmlns:w14="http://schemas.microsoft.com/office/word/2010/wordml">
               <w:rPr>
-                <w:rFonts w:ascii="Calibri" w:hAnsi="Helvetica" w:eastAsia="Helvetica" w:cs="Helvetica"/>
+                <w:rFonts w:ascii="Calibri" w:hAnsi="Calibri" w:eastAsia="Calibri" w:cs="Calibri"/>
                 <w:vertAlign w:val="superscript"/>
                 <w:sz w:val="18"/>
                 <w:szCs w:val="18"/>
@@ -8048,7 +8048,7 @@
             </w:r>
             <w:r xmlns:w="http://schemas.openxmlformats.org/wordprocessingml/2006/main" xmlns:wp="http://schemas.openxmlformats.org/drawingml/2006/wordprocessingDrawing" xmlns:r="http://schemas.openxmlformats.org/officeDocument/2006/relationships" xmlns:w14="http://schemas.microsoft.com/office/word/2010/wordml">
               <w:rPr>
-                <w:rFonts w:ascii="Calibri" w:hAnsi="Helvetica" w:eastAsia="Helvetica" w:cs="Helvetica"/>
+                <w:rFonts w:ascii="Calibri" w:hAnsi="Calibri" w:eastAsia="Calibri" w:cs="Calibri"/>
                 <w:sz w:val="18"/>
                 <w:szCs w:val="18"/>
                 <w:color w:val="000000"/>
@@ -8057,7 +8057,7 @@
             </w:r>
             <w:r xmlns:w="http://schemas.openxmlformats.org/wordprocessingml/2006/main" xmlns:wp="http://schemas.openxmlformats.org/drawingml/2006/wordprocessingDrawing" xmlns:r="http://schemas.openxmlformats.org/officeDocument/2006/relationships" xmlns:w14="http://schemas.microsoft.com/office/word/2010/wordml">
               <w:rPr>
-                <w:rFonts w:ascii="Calibri" w:hAnsi="Helvetica" w:eastAsia="Helvetica" w:cs="Helvetica"/>
+                <w:rFonts w:ascii="Calibri" w:hAnsi="Calibri" w:eastAsia="Calibri" w:cs="Calibri"/>
                 <w:vertAlign w:val="subscript"/>
                 <w:sz w:val="18"/>
                 <w:szCs w:val="18"/>
@@ -8067,7 +8067,7 @@
             </w:r>
             <w:r xmlns:w="http://schemas.openxmlformats.org/wordprocessingml/2006/main" xmlns:wp="http://schemas.openxmlformats.org/drawingml/2006/wordprocessingDrawing" xmlns:r="http://schemas.openxmlformats.org/officeDocument/2006/relationships" xmlns:w14="http://schemas.microsoft.com/office/word/2010/wordml">
               <w:rPr>
-                <w:rFonts w:ascii="Calibri" w:hAnsi="Helvetica" w:eastAsia="Helvetica" w:cs="Helvetica"/>
+                <w:rFonts w:ascii="Calibri" w:hAnsi="Calibri" w:eastAsia="Calibri" w:cs="Calibri"/>
                 <w:sz w:val="18"/>
                 <w:szCs w:val="18"/>
                 <w:color w:val="000000"/>
@@ -8096,7 +8096,7 @@
             </w:pPr>
             <w:r xmlns:w="http://schemas.openxmlformats.org/wordprocessingml/2006/main" xmlns:wp="http://schemas.openxmlformats.org/drawingml/2006/wordprocessingDrawing" xmlns:r="http://schemas.openxmlformats.org/officeDocument/2006/relationships" xmlns:w14="http://schemas.microsoft.com/office/word/2010/wordml">
               <w:rPr>
-                <w:rFonts w:ascii="Calibri" w:hAnsi="Helvetica" w:eastAsia="Helvetica" w:cs="Helvetica"/>
+                <w:rFonts w:ascii="Calibri" w:hAnsi="Calibri" w:eastAsia="Calibri" w:cs="Calibri"/>
                 <w:sz w:val="18"/>
                 <w:szCs w:val="18"/>
                 <w:color w:val="000000"/>
@@ -8125,7 +8125,7 @@
             </w:pPr>
             <w:r xmlns:w="http://schemas.openxmlformats.org/wordprocessingml/2006/main" xmlns:wp="http://schemas.openxmlformats.org/drawingml/2006/wordprocessingDrawing" xmlns:r="http://schemas.openxmlformats.org/officeDocument/2006/relationships" xmlns:w14="http://schemas.microsoft.com/office/word/2010/wordml">
               <w:rPr>
-                <w:rFonts w:ascii="Calibri" w:hAnsi="Helvetica" w:eastAsia="Helvetica" w:cs="Helvetica"/>
+                <w:rFonts w:ascii="Calibri" w:hAnsi="Calibri" w:eastAsia="Calibri" w:cs="Calibri"/>
                 <w:sz w:val="18"/>
                 <w:szCs w:val="18"/>
                 <w:color w:val="000000"/>
@@ -8160,7 +8160,7 @@
             </w:pPr>
             <w:r xmlns:w="http://schemas.openxmlformats.org/wordprocessingml/2006/main" xmlns:wp="http://schemas.openxmlformats.org/drawingml/2006/wordprocessingDrawing" xmlns:r="http://schemas.openxmlformats.org/officeDocument/2006/relationships" xmlns:w14="http://schemas.microsoft.com/office/word/2010/wordml">
               <w:rPr>
-                <w:rFonts w:ascii="Calibri" w:hAnsi="Helvetica" w:eastAsia="Helvetica" w:cs="Helvetica"/>
+                <w:rFonts w:ascii="Calibri" w:hAnsi="Calibri" w:eastAsia="Calibri" w:cs="Calibri"/>
                 <w:sz w:val="18"/>
                 <w:szCs w:val="18"/>
                 <w:color w:val="000000"/>
@@ -8169,7 +8169,7 @@
             </w:r>
             <w:r xmlns:w="http://schemas.openxmlformats.org/wordprocessingml/2006/main" xmlns:wp="http://schemas.openxmlformats.org/drawingml/2006/wordprocessingDrawing" xmlns:r="http://schemas.openxmlformats.org/officeDocument/2006/relationships" xmlns:w14="http://schemas.microsoft.com/office/word/2010/wordml">
               <w:rPr>
-                <w:rFonts w:ascii="Calibri" w:hAnsi="Helvetica" w:eastAsia="Helvetica" w:cs="Helvetica"/>
+                <w:rFonts w:ascii="Calibri" w:hAnsi="Calibri" w:eastAsia="Calibri" w:cs="Calibri"/>
                 <w:vertAlign w:val="superscript"/>
                 <w:sz w:val="18"/>
                 <w:szCs w:val="18"/>
@@ -8179,7 +8179,7 @@
             </w:r>
             <w:r xmlns:w="http://schemas.openxmlformats.org/wordprocessingml/2006/main" xmlns:wp="http://schemas.openxmlformats.org/drawingml/2006/wordprocessingDrawing" xmlns:r="http://schemas.openxmlformats.org/officeDocument/2006/relationships" xmlns:w14="http://schemas.microsoft.com/office/word/2010/wordml">
               <w:rPr>
-                <w:rFonts w:ascii="Calibri" w:hAnsi="Helvetica" w:eastAsia="Helvetica" w:cs="Helvetica"/>
+                <w:rFonts w:ascii="Calibri" w:hAnsi="Calibri" w:eastAsia="Calibri" w:cs="Calibri"/>
                 <w:sz w:val="18"/>
                 <w:szCs w:val="18"/>
                 <w:color w:val="000000"/>
@@ -8188,7 +8188,7 @@
             </w:r>
             <w:r xmlns:w="http://schemas.openxmlformats.org/wordprocessingml/2006/main" xmlns:wp="http://schemas.openxmlformats.org/drawingml/2006/wordprocessingDrawing" xmlns:r="http://schemas.openxmlformats.org/officeDocument/2006/relationships" xmlns:w14="http://schemas.microsoft.com/office/word/2010/wordml">
               <w:rPr>
-                <w:rFonts w:ascii="Calibri" w:hAnsi="Helvetica" w:eastAsia="Helvetica" w:cs="Helvetica"/>
+                <w:rFonts w:ascii="Calibri" w:hAnsi="Calibri" w:eastAsia="Calibri" w:cs="Calibri"/>
                 <w:vertAlign w:val="subscript"/>
                 <w:sz w:val="18"/>
                 <w:szCs w:val="18"/>
@@ -8198,7 +8198,7 @@
             </w:r>
             <w:r xmlns:w="http://schemas.openxmlformats.org/wordprocessingml/2006/main" xmlns:wp="http://schemas.openxmlformats.org/drawingml/2006/wordprocessingDrawing" xmlns:r="http://schemas.openxmlformats.org/officeDocument/2006/relationships" xmlns:w14="http://schemas.microsoft.com/office/word/2010/wordml">
               <w:rPr>
-                <w:rFonts w:ascii="Calibri" w:hAnsi="Helvetica" w:eastAsia="Helvetica" w:cs="Helvetica"/>
+                <w:rFonts w:ascii="Calibri" w:hAnsi="Calibri" w:eastAsia="Calibri" w:cs="Calibri"/>
                 <w:sz w:val="18"/>
                 <w:szCs w:val="18"/>
                 <w:color w:val="000000"/>
@@ -8227,7 +8227,7 @@
             </w:pPr>
             <w:r xmlns:w="http://schemas.openxmlformats.org/wordprocessingml/2006/main" xmlns:wp="http://schemas.openxmlformats.org/drawingml/2006/wordprocessingDrawing" xmlns:r="http://schemas.openxmlformats.org/officeDocument/2006/relationships" xmlns:w14="http://schemas.microsoft.com/office/word/2010/wordml">
               <w:rPr>
-                <w:rFonts w:ascii="Calibri" w:hAnsi="Helvetica" w:eastAsia="Helvetica" w:cs="Helvetica"/>
+                <w:rFonts w:ascii="Calibri" w:hAnsi="Calibri" w:eastAsia="Calibri" w:cs="Calibri"/>
                 <w:sz w:val="18"/>
                 <w:szCs w:val="18"/>
                 <w:color w:val="000000"/>
@@ -8256,7 +8256,7 @@
             </w:pPr>
             <w:r xmlns:w="http://schemas.openxmlformats.org/wordprocessingml/2006/main" xmlns:wp="http://schemas.openxmlformats.org/drawingml/2006/wordprocessingDrawing" xmlns:r="http://schemas.openxmlformats.org/officeDocument/2006/relationships" xmlns:w14="http://schemas.microsoft.com/office/word/2010/wordml">
               <w:rPr>
-                <w:rFonts w:ascii="Calibri" w:hAnsi="Helvetica" w:eastAsia="Helvetica" w:cs="Helvetica"/>
+                <w:rFonts w:ascii="Calibri" w:hAnsi="Calibri" w:eastAsia="Calibri" w:cs="Calibri"/>
                 <w:sz w:val="18"/>
                 <w:szCs w:val="18"/>
                 <w:color w:val="000000"/>
@@ -8291,7 +8291,7 @@
             </w:pPr>
             <w:r xmlns:w="http://schemas.openxmlformats.org/wordprocessingml/2006/main" xmlns:wp="http://schemas.openxmlformats.org/drawingml/2006/wordprocessingDrawing" xmlns:r="http://schemas.openxmlformats.org/officeDocument/2006/relationships" xmlns:w14="http://schemas.microsoft.com/office/word/2010/wordml">
               <w:rPr>
-                <w:rFonts w:ascii="Calibri" w:hAnsi="Helvetica" w:eastAsia="Helvetica" w:cs="Helvetica"/>
+                <w:rFonts w:ascii="Calibri" w:hAnsi="Calibri" w:eastAsia="Calibri" w:cs="Calibri"/>
                 <w:sz w:val="18"/>
                 <w:szCs w:val="18"/>
                 <w:color w:val="000000"/>
@@ -8300,7 +8300,7 @@
             </w:r>
             <w:r xmlns:w="http://schemas.openxmlformats.org/wordprocessingml/2006/main" xmlns:wp="http://schemas.openxmlformats.org/drawingml/2006/wordprocessingDrawing" xmlns:r="http://schemas.openxmlformats.org/officeDocument/2006/relationships" xmlns:w14="http://schemas.microsoft.com/office/word/2010/wordml">
               <w:rPr>
-                <w:rFonts w:ascii="Calibri" w:hAnsi="Helvetica" w:eastAsia="Helvetica" w:cs="Helvetica"/>
+                <w:rFonts w:ascii="Calibri" w:hAnsi="Calibri" w:eastAsia="Calibri" w:cs="Calibri"/>
                 <w:vertAlign w:val="superscript"/>
                 <w:sz w:val="18"/>
                 <w:szCs w:val="18"/>
@@ -8310,7 +8310,7 @@
             </w:r>
             <w:r xmlns:w="http://schemas.openxmlformats.org/wordprocessingml/2006/main" xmlns:wp="http://schemas.openxmlformats.org/drawingml/2006/wordprocessingDrawing" xmlns:r="http://schemas.openxmlformats.org/officeDocument/2006/relationships" xmlns:w14="http://schemas.microsoft.com/office/word/2010/wordml">
               <w:rPr>
-                <w:rFonts w:ascii="Calibri" w:hAnsi="Helvetica" w:eastAsia="Helvetica" w:cs="Helvetica"/>
+                <w:rFonts w:ascii="Calibri" w:hAnsi="Calibri" w:eastAsia="Calibri" w:cs="Calibri"/>
                 <w:sz w:val="18"/>
                 <w:szCs w:val="18"/>
                 <w:color w:val="000000"/>
@@ -8319,7 +8319,7 @@
             </w:r>
             <w:r xmlns:w="http://schemas.openxmlformats.org/wordprocessingml/2006/main" xmlns:wp="http://schemas.openxmlformats.org/drawingml/2006/wordprocessingDrawing" xmlns:r="http://schemas.openxmlformats.org/officeDocument/2006/relationships" xmlns:w14="http://schemas.microsoft.com/office/word/2010/wordml">
               <w:rPr>
-                <w:rFonts w:ascii="Calibri" w:hAnsi="Helvetica" w:eastAsia="Helvetica" w:cs="Helvetica"/>
+                <w:rFonts w:ascii="Calibri" w:hAnsi="Calibri" w:eastAsia="Calibri" w:cs="Calibri"/>
                 <w:vertAlign w:val="subscript"/>
                 <w:sz w:val="18"/>
                 <w:szCs w:val="18"/>
@@ -8329,7 +8329,7 @@
             </w:r>
             <w:r xmlns:w="http://schemas.openxmlformats.org/wordprocessingml/2006/main" xmlns:wp="http://schemas.openxmlformats.org/drawingml/2006/wordprocessingDrawing" xmlns:r="http://schemas.openxmlformats.org/officeDocument/2006/relationships" xmlns:w14="http://schemas.microsoft.com/office/word/2010/wordml">
               <w:rPr>
-                <w:rFonts w:ascii="Calibri" w:hAnsi="Helvetica" w:eastAsia="Helvetica" w:cs="Helvetica"/>
+                <w:rFonts w:ascii="Calibri" w:hAnsi="Calibri" w:eastAsia="Calibri" w:cs="Calibri"/>
                 <w:sz w:val="18"/>
                 <w:szCs w:val="18"/>
                 <w:color w:val="000000"/>
@@ -8358,7 +8358,7 @@
             </w:pPr>
             <w:r xmlns:w="http://schemas.openxmlformats.org/wordprocessingml/2006/main" xmlns:wp="http://schemas.openxmlformats.org/drawingml/2006/wordprocessingDrawing" xmlns:r="http://schemas.openxmlformats.org/officeDocument/2006/relationships" xmlns:w14="http://schemas.microsoft.com/office/word/2010/wordml">
               <w:rPr>
-                <w:rFonts w:ascii="Calibri" w:hAnsi="Helvetica" w:eastAsia="Helvetica" w:cs="Helvetica"/>
+                <w:rFonts w:ascii="Calibri" w:hAnsi="Calibri" w:eastAsia="Calibri" w:cs="Calibri"/>
                 <w:sz w:val="18"/>
                 <w:szCs w:val="18"/>
                 <w:color w:val="000000"/>
@@ -8387,7 +8387,7 @@
             </w:pPr>
             <w:r xmlns:w="http://schemas.openxmlformats.org/wordprocessingml/2006/main" xmlns:wp="http://schemas.openxmlformats.org/drawingml/2006/wordprocessingDrawing" xmlns:r="http://schemas.openxmlformats.org/officeDocument/2006/relationships" xmlns:w14="http://schemas.microsoft.com/office/word/2010/wordml">
               <w:rPr>
-                <w:rFonts w:ascii="Calibri" w:hAnsi="Helvetica" w:eastAsia="Helvetica" w:cs="Helvetica"/>
+                <w:rFonts w:ascii="Calibri" w:hAnsi="Calibri" w:eastAsia="Calibri" w:cs="Calibri"/>
                 <w:sz w:val="18"/>
                 <w:szCs w:val="18"/>
                 <w:color w:val="000000"/>
@@ -8422,7 +8422,7 @@
             </w:pPr>
             <w:r xmlns:w="http://schemas.openxmlformats.org/wordprocessingml/2006/main" xmlns:wp="http://schemas.openxmlformats.org/drawingml/2006/wordprocessingDrawing" xmlns:r="http://schemas.openxmlformats.org/officeDocument/2006/relationships" xmlns:w14="http://schemas.microsoft.com/office/word/2010/wordml">
               <w:rPr>
-                <w:rFonts w:ascii="Calibri" w:hAnsi="Helvetica" w:eastAsia="Helvetica" w:cs="Helvetica"/>
+                <w:rFonts w:ascii="Calibri" w:hAnsi="Calibri" w:eastAsia="Calibri" w:cs="Calibri"/>
                 <w:sz w:val="18"/>
                 <w:szCs w:val="18"/>
                 <w:color w:val="000000"/>
@@ -8451,7 +8451,7 @@
             </w:pPr>
             <w:r xmlns:w="http://schemas.openxmlformats.org/wordprocessingml/2006/main" xmlns:wp="http://schemas.openxmlformats.org/drawingml/2006/wordprocessingDrawing" xmlns:r="http://schemas.openxmlformats.org/officeDocument/2006/relationships" xmlns:w14="http://schemas.microsoft.com/office/word/2010/wordml">
               <w:rPr>
-                <w:rFonts w:ascii="Calibri" w:hAnsi="Helvetica" w:eastAsia="Helvetica" w:cs="Helvetica"/>
+                <w:rFonts w:ascii="Calibri" w:hAnsi="Calibri" w:eastAsia="Calibri" w:cs="Calibri"/>
                 <w:sz w:val="18"/>
                 <w:szCs w:val="18"/>
                 <w:color w:val="000000"/>
@@ -8480,7 +8480,7 @@
             </w:pPr>
             <w:r xmlns:w="http://schemas.openxmlformats.org/wordprocessingml/2006/main" xmlns:wp="http://schemas.openxmlformats.org/drawingml/2006/wordprocessingDrawing" xmlns:r="http://schemas.openxmlformats.org/officeDocument/2006/relationships" xmlns:w14="http://schemas.microsoft.com/office/word/2010/wordml">
               <w:rPr>
-                <w:rFonts w:ascii="Calibri" w:hAnsi="Helvetica" w:eastAsia="Helvetica" w:cs="Helvetica"/>
+                <w:rFonts w:ascii="Calibri" w:hAnsi="Calibri" w:eastAsia="Calibri" w:cs="Calibri"/>
                 <w:sz w:val="18"/>
                 <w:szCs w:val="18"/>
                 <w:color w:val="000000"/>
@@ -8516,7 +8516,7 @@
             </w:pPr>
             <w:r xmlns:w="http://schemas.openxmlformats.org/wordprocessingml/2006/main" xmlns:wp="http://schemas.openxmlformats.org/drawingml/2006/wordprocessingDrawing" xmlns:r="http://schemas.openxmlformats.org/officeDocument/2006/relationships" xmlns:w14="http://schemas.microsoft.com/office/word/2010/wordml">
               <w:rPr>
-                <w:rFonts w:ascii="Calibri" w:hAnsi="Helvetica" w:eastAsia="Helvetica" w:cs="Helvetica"/>
+                <w:rFonts w:ascii="Calibri" w:hAnsi="Calibri" w:eastAsia="Calibri" w:cs="Calibri"/>
                 <w:b/>
                 <w:sz w:val="18"/>
                 <w:szCs w:val="18"/>
@@ -8552,7 +8552,7 @@
             </w:pPr>
             <w:r xmlns:w="http://schemas.openxmlformats.org/wordprocessingml/2006/main" xmlns:wp="http://schemas.openxmlformats.org/drawingml/2006/wordprocessingDrawing" xmlns:r="http://schemas.openxmlformats.org/officeDocument/2006/relationships" xmlns:w14="http://schemas.microsoft.com/office/word/2010/wordml">
               <w:rPr>
-                <w:rFonts w:ascii="Calibri" w:hAnsi="Helvetica" w:eastAsia="Helvetica" w:cs="Helvetica"/>
+                <w:rFonts w:ascii="Calibri" w:hAnsi="Calibri" w:eastAsia="Calibri" w:cs="Calibri"/>
                 <w:sz w:val="18"/>
                 <w:szCs w:val="18"/>
                 <w:color w:val="000000"/>
@@ -8581,7 +8581,7 @@
             </w:pPr>
             <w:r xmlns:w="http://schemas.openxmlformats.org/wordprocessingml/2006/main" xmlns:wp="http://schemas.openxmlformats.org/drawingml/2006/wordprocessingDrawing" xmlns:r="http://schemas.openxmlformats.org/officeDocument/2006/relationships" xmlns:w14="http://schemas.microsoft.com/office/word/2010/wordml">
               <w:rPr>
-                <w:rFonts w:ascii="Calibri" w:hAnsi="Helvetica" w:eastAsia="Helvetica" w:cs="Helvetica"/>
+                <w:rFonts w:ascii="Calibri" w:hAnsi="Calibri" w:eastAsia="Calibri" w:cs="Calibri"/>
                 <w:sz w:val="18"/>
                 <w:szCs w:val="18"/>
                 <w:color w:val="000000"/>
@@ -8610,7 +8610,7 @@
             </w:pPr>
             <w:r xmlns:w="http://schemas.openxmlformats.org/wordprocessingml/2006/main" xmlns:wp="http://schemas.openxmlformats.org/drawingml/2006/wordprocessingDrawing" xmlns:r="http://schemas.openxmlformats.org/officeDocument/2006/relationships" xmlns:w14="http://schemas.microsoft.com/office/word/2010/wordml">
               <w:rPr>
-                <w:rFonts w:ascii="Calibri" w:hAnsi="Helvetica" w:eastAsia="Helvetica" w:cs="Helvetica"/>
+                <w:rFonts w:ascii="Calibri" w:hAnsi="Calibri" w:eastAsia="Calibri" w:cs="Calibri"/>
                 <w:sz w:val="18"/>
                 <w:szCs w:val="18"/>
                 <w:color w:val="000000"/>
@@ -8645,7 +8645,7 @@
             </w:pPr>
             <w:r xmlns:w="http://schemas.openxmlformats.org/wordprocessingml/2006/main" xmlns:wp="http://schemas.openxmlformats.org/drawingml/2006/wordprocessingDrawing" xmlns:r="http://schemas.openxmlformats.org/officeDocument/2006/relationships" xmlns:w14="http://schemas.microsoft.com/office/word/2010/wordml">
               <w:rPr>
-                <w:rFonts w:ascii="Calibri" w:hAnsi="Helvetica" w:eastAsia="Helvetica" w:cs="Helvetica"/>
+                <w:rFonts w:ascii="Calibri" w:hAnsi="Calibri" w:eastAsia="Calibri" w:cs="Calibri"/>
                 <w:sz w:val="18"/>
                 <w:szCs w:val="18"/>
                 <w:color w:val="000000"/>
@@ -8674,7 +8674,7 @@
             </w:pPr>
             <w:r xmlns:w="http://schemas.openxmlformats.org/wordprocessingml/2006/main" xmlns:wp="http://schemas.openxmlformats.org/drawingml/2006/wordprocessingDrawing" xmlns:r="http://schemas.openxmlformats.org/officeDocument/2006/relationships" xmlns:w14="http://schemas.microsoft.com/office/word/2010/wordml">
               <w:rPr>
-                <w:rFonts w:ascii="Calibri" w:hAnsi="Helvetica" w:eastAsia="Helvetica" w:cs="Helvetica"/>
+                <w:rFonts w:ascii="Calibri" w:hAnsi="Calibri" w:eastAsia="Calibri" w:cs="Calibri"/>
                 <w:sz w:val="18"/>
                 <w:szCs w:val="18"/>
                 <w:color w:val="000000"/>
@@ -8703,7 +8703,7 @@
             </w:pPr>
             <w:r xmlns:w="http://schemas.openxmlformats.org/wordprocessingml/2006/main" xmlns:wp="http://schemas.openxmlformats.org/drawingml/2006/wordprocessingDrawing" xmlns:r="http://schemas.openxmlformats.org/officeDocument/2006/relationships" xmlns:w14="http://schemas.microsoft.com/office/word/2010/wordml">
               <w:rPr>
-                <w:rFonts w:ascii="Calibri" w:hAnsi="Helvetica" w:eastAsia="Helvetica" w:cs="Helvetica"/>
+                <w:rFonts w:ascii="Calibri" w:hAnsi="Calibri" w:eastAsia="Calibri" w:cs="Calibri"/>
                 <w:sz w:val="18"/>
                 <w:szCs w:val="18"/>
                 <w:color w:val="000000"/>
@@ -8738,7 +8738,7 @@
             </w:pPr>
             <w:r xmlns:w="http://schemas.openxmlformats.org/wordprocessingml/2006/main" xmlns:wp="http://schemas.openxmlformats.org/drawingml/2006/wordprocessingDrawing" xmlns:r="http://schemas.openxmlformats.org/officeDocument/2006/relationships" xmlns:w14="http://schemas.microsoft.com/office/word/2010/wordml">
               <w:rPr>
-                <w:rFonts w:ascii="Calibri" w:hAnsi="Helvetica" w:eastAsia="Helvetica" w:cs="Helvetica"/>
+                <w:rFonts w:ascii="Calibri" w:hAnsi="Calibri" w:eastAsia="Calibri" w:cs="Calibri"/>
                 <w:sz w:val="18"/>
                 <w:szCs w:val="18"/>
                 <w:color w:val="000000"/>
@@ -8767,7 +8767,7 @@
             </w:pPr>
             <w:r xmlns:w="http://schemas.openxmlformats.org/wordprocessingml/2006/main" xmlns:wp="http://schemas.openxmlformats.org/drawingml/2006/wordprocessingDrawing" xmlns:r="http://schemas.openxmlformats.org/officeDocument/2006/relationships" xmlns:w14="http://schemas.microsoft.com/office/word/2010/wordml">
               <w:rPr>
-                <w:rFonts w:ascii="Calibri" w:hAnsi="Helvetica" w:eastAsia="Helvetica" w:cs="Helvetica"/>
+                <w:rFonts w:ascii="Calibri" w:hAnsi="Calibri" w:eastAsia="Calibri" w:cs="Calibri"/>
                 <w:sz w:val="18"/>
                 <w:szCs w:val="18"/>
                 <w:color w:val="000000"/>
@@ -8796,7 +8796,7 @@
             </w:pPr>
             <w:r xmlns:w="http://schemas.openxmlformats.org/wordprocessingml/2006/main" xmlns:wp="http://schemas.openxmlformats.org/drawingml/2006/wordprocessingDrawing" xmlns:r="http://schemas.openxmlformats.org/officeDocument/2006/relationships" xmlns:w14="http://schemas.microsoft.com/office/word/2010/wordml">
               <w:rPr>
-                <w:rFonts w:ascii="Calibri" w:hAnsi="Helvetica" w:eastAsia="Helvetica" w:cs="Helvetica"/>
+                <w:rFonts w:ascii="Calibri" w:hAnsi="Calibri" w:eastAsia="Calibri" w:cs="Calibri"/>
                 <w:sz w:val="18"/>
                 <w:szCs w:val="18"/>
                 <w:color w:val="000000"/>
@@ -8832,7 +8832,7 @@
             </w:pPr>
             <w:r xmlns:w="http://schemas.openxmlformats.org/wordprocessingml/2006/main" xmlns:wp="http://schemas.openxmlformats.org/drawingml/2006/wordprocessingDrawing" xmlns:r="http://schemas.openxmlformats.org/officeDocument/2006/relationships" xmlns:w14="http://schemas.microsoft.com/office/word/2010/wordml">
               <w:rPr>
-                <w:rFonts w:ascii="Calibri" w:hAnsi="Helvetica" w:eastAsia="Helvetica" w:cs="Helvetica"/>
+                <w:rFonts w:ascii="Calibri" w:hAnsi="Calibri" w:eastAsia="Calibri" w:cs="Calibri"/>
                 <w:b/>
                 <w:sz w:val="18"/>
                 <w:szCs w:val="18"/>
@@ -8868,7 +8868,7 @@
             </w:pPr>
             <w:r xmlns:w="http://schemas.openxmlformats.org/wordprocessingml/2006/main" xmlns:wp="http://schemas.openxmlformats.org/drawingml/2006/wordprocessingDrawing" xmlns:r="http://schemas.openxmlformats.org/officeDocument/2006/relationships" xmlns:w14="http://schemas.microsoft.com/office/word/2010/wordml">
               <w:rPr>
-                <w:rFonts w:ascii="Calibri" w:hAnsi="Helvetica" w:eastAsia="Helvetica" w:cs="Helvetica"/>
+                <w:rFonts w:ascii="Calibri" w:hAnsi="Calibri" w:eastAsia="Calibri" w:cs="Calibri"/>
                 <w:sz w:val="18"/>
                 <w:szCs w:val="18"/>
                 <w:color w:val="000000"/>
@@ -8897,7 +8897,7 @@
             </w:pPr>
             <w:r xmlns:w="http://schemas.openxmlformats.org/wordprocessingml/2006/main" xmlns:wp="http://schemas.openxmlformats.org/drawingml/2006/wordprocessingDrawing" xmlns:r="http://schemas.openxmlformats.org/officeDocument/2006/relationships" xmlns:w14="http://schemas.microsoft.com/office/word/2010/wordml">
               <w:rPr>
-                <w:rFonts w:ascii="Calibri" w:hAnsi="Helvetica" w:eastAsia="Helvetica" w:cs="Helvetica"/>
+                <w:rFonts w:ascii="Calibri" w:hAnsi="Calibri" w:eastAsia="Calibri" w:cs="Calibri"/>
                 <w:sz w:val="18"/>
                 <w:szCs w:val="18"/>
                 <w:color w:val="000000"/>
@@ -8926,7 +8926,7 @@
             </w:pPr>
             <w:r xmlns:w="http://schemas.openxmlformats.org/wordprocessingml/2006/main" xmlns:wp="http://schemas.openxmlformats.org/drawingml/2006/wordprocessingDrawing" xmlns:r="http://schemas.openxmlformats.org/officeDocument/2006/relationships" xmlns:w14="http://schemas.microsoft.com/office/word/2010/wordml">
               <w:rPr>
-                <w:rFonts w:ascii="Calibri" w:hAnsi="Helvetica" w:eastAsia="Helvetica" w:cs="Helvetica"/>
+                <w:rFonts w:ascii="Calibri" w:hAnsi="Calibri" w:eastAsia="Calibri" w:cs="Calibri"/>
                 <w:sz w:val="18"/>
                 <w:szCs w:val="18"/>
                 <w:color w:val="000000"/>
@@ -8961,7 +8961,7 @@
             </w:pPr>
             <w:r xmlns:w="http://schemas.openxmlformats.org/wordprocessingml/2006/main" xmlns:wp="http://schemas.openxmlformats.org/drawingml/2006/wordprocessingDrawing" xmlns:r="http://schemas.openxmlformats.org/officeDocument/2006/relationships" xmlns:w14="http://schemas.microsoft.com/office/word/2010/wordml">
               <w:rPr>
-                <w:rFonts w:ascii="Calibri" w:hAnsi="Helvetica" w:eastAsia="Helvetica" w:cs="Helvetica"/>
+                <w:rFonts w:ascii="Calibri" w:hAnsi="Calibri" w:eastAsia="Calibri" w:cs="Calibri"/>
                 <w:sz w:val="18"/>
                 <w:szCs w:val="18"/>
                 <w:color w:val="000000"/>
@@ -8990,7 +8990,7 @@
             </w:pPr>
             <w:r xmlns:w="http://schemas.openxmlformats.org/wordprocessingml/2006/main" xmlns:wp="http://schemas.openxmlformats.org/drawingml/2006/wordprocessingDrawing" xmlns:r="http://schemas.openxmlformats.org/officeDocument/2006/relationships" xmlns:w14="http://schemas.microsoft.com/office/word/2010/wordml">
               <w:rPr>
-                <w:rFonts w:ascii="Calibri" w:hAnsi="Helvetica" w:eastAsia="Helvetica" w:cs="Helvetica"/>
+                <w:rFonts w:ascii="Calibri" w:hAnsi="Calibri" w:eastAsia="Calibri" w:cs="Calibri"/>
                 <w:sz w:val="18"/>
                 <w:szCs w:val="18"/>
                 <w:color w:val="000000"/>
@@ -9019,7 +9019,7 @@
             </w:pPr>
             <w:r xmlns:w="http://schemas.openxmlformats.org/wordprocessingml/2006/main" xmlns:wp="http://schemas.openxmlformats.org/drawingml/2006/wordprocessingDrawing" xmlns:r="http://schemas.openxmlformats.org/officeDocument/2006/relationships" xmlns:w14="http://schemas.microsoft.com/office/word/2010/wordml">
               <w:rPr>
-                <w:rFonts w:ascii="Calibri" w:hAnsi="Helvetica" w:eastAsia="Helvetica" w:cs="Helvetica"/>
+                <w:rFonts w:ascii="Calibri" w:hAnsi="Calibri" w:eastAsia="Calibri" w:cs="Calibri"/>
                 <w:sz w:val="18"/>
                 <w:szCs w:val="18"/>
                 <w:color w:val="000000"/>
@@ -9054,7 +9054,7 @@
             </w:pPr>
             <w:r xmlns:w="http://schemas.openxmlformats.org/wordprocessingml/2006/main" xmlns:wp="http://schemas.openxmlformats.org/drawingml/2006/wordprocessingDrawing" xmlns:r="http://schemas.openxmlformats.org/officeDocument/2006/relationships" xmlns:w14="http://schemas.microsoft.com/office/word/2010/wordml">
               <w:rPr>
-                <w:rFonts w:ascii="Calibri" w:hAnsi="Helvetica" w:eastAsia="Helvetica" w:cs="Helvetica"/>
+                <w:rFonts w:ascii="Calibri" w:hAnsi="Calibri" w:eastAsia="Calibri" w:cs="Calibri"/>
                 <w:sz w:val="18"/>
                 <w:szCs w:val="18"/>
                 <w:color w:val="000000"/>
@@ -9083,7 +9083,7 @@
             </w:pPr>
             <w:r xmlns:w="http://schemas.openxmlformats.org/wordprocessingml/2006/main" xmlns:wp="http://schemas.openxmlformats.org/drawingml/2006/wordprocessingDrawing" xmlns:r="http://schemas.openxmlformats.org/officeDocument/2006/relationships" xmlns:w14="http://schemas.microsoft.com/office/word/2010/wordml">
               <w:rPr>
-                <w:rFonts w:ascii="Calibri" w:hAnsi="Helvetica" w:eastAsia="Helvetica" w:cs="Helvetica"/>
+                <w:rFonts w:ascii="Calibri" w:hAnsi="Calibri" w:eastAsia="Calibri" w:cs="Calibri"/>
                 <w:sz w:val="18"/>
                 <w:szCs w:val="18"/>
                 <w:color w:val="000000"/>
@@ -9112,7 +9112,7 @@
             </w:pPr>
             <w:r xmlns:w="http://schemas.openxmlformats.org/wordprocessingml/2006/main" xmlns:wp="http://schemas.openxmlformats.org/drawingml/2006/wordprocessingDrawing" xmlns:r="http://schemas.openxmlformats.org/officeDocument/2006/relationships" xmlns:w14="http://schemas.microsoft.com/office/word/2010/wordml">
               <w:rPr>
-                <w:rFonts w:ascii="Calibri" w:hAnsi="Helvetica" w:eastAsia="Helvetica" w:cs="Helvetica"/>
+                <w:rFonts w:ascii="Calibri" w:hAnsi="Calibri" w:eastAsia="Calibri" w:cs="Calibri"/>
                 <w:sz w:val="18"/>
                 <w:szCs w:val="18"/>
                 <w:color w:val="000000"/>
@@ -9148,7 +9148,7 @@
             </w:pPr>
             <w:r xmlns:w="http://schemas.openxmlformats.org/wordprocessingml/2006/main" xmlns:wp="http://schemas.openxmlformats.org/drawingml/2006/wordprocessingDrawing" xmlns:r="http://schemas.openxmlformats.org/officeDocument/2006/relationships" xmlns:w14="http://schemas.microsoft.com/office/word/2010/wordml">
               <w:rPr>
-                <w:rFonts w:ascii="Calibri" w:hAnsi="Helvetica" w:eastAsia="Helvetica" w:cs="Helvetica"/>
+                <w:rFonts w:ascii="Calibri" w:hAnsi="Calibri" w:eastAsia="Calibri" w:cs="Calibri"/>
                 <w:b/>
                 <w:sz w:val="18"/>
                 <w:szCs w:val="18"/>
@@ -9184,7 +9184,7 @@
             </w:pPr>
             <w:r xmlns:w="http://schemas.openxmlformats.org/wordprocessingml/2006/main" xmlns:wp="http://schemas.openxmlformats.org/drawingml/2006/wordprocessingDrawing" xmlns:r="http://schemas.openxmlformats.org/officeDocument/2006/relationships" xmlns:w14="http://schemas.microsoft.com/office/word/2010/wordml">
               <w:rPr>
-                <w:rFonts w:ascii="Calibri" w:hAnsi="Helvetica" w:eastAsia="Helvetica" w:cs="Helvetica"/>
+                <w:rFonts w:ascii="Calibri" w:hAnsi="Calibri" w:eastAsia="Calibri" w:cs="Calibri"/>
                 <w:sz w:val="18"/>
                 <w:szCs w:val="18"/>
                 <w:color w:val="000000"/>
@@ -9213,7 +9213,7 @@
             </w:pPr>
             <w:r xmlns:w="http://schemas.openxmlformats.org/wordprocessingml/2006/main" xmlns:wp="http://schemas.openxmlformats.org/drawingml/2006/wordprocessingDrawing" xmlns:r="http://schemas.openxmlformats.org/officeDocument/2006/relationships" xmlns:w14="http://schemas.microsoft.com/office/word/2010/wordml">
               <w:rPr>
-                <w:rFonts w:ascii="Calibri" w:hAnsi="Helvetica" w:eastAsia="Helvetica" w:cs="Helvetica"/>
+                <w:rFonts w:ascii="Calibri" w:hAnsi="Calibri" w:eastAsia="Calibri" w:cs="Calibri"/>
                 <w:sz w:val="18"/>
                 <w:szCs w:val="18"/>
                 <w:color w:val="000000"/>
@@ -9242,7 +9242,7 @@
             </w:pPr>
             <w:r xmlns:w="http://schemas.openxmlformats.org/wordprocessingml/2006/main" xmlns:wp="http://schemas.openxmlformats.org/drawingml/2006/wordprocessingDrawing" xmlns:r="http://schemas.openxmlformats.org/officeDocument/2006/relationships" xmlns:w14="http://schemas.microsoft.com/office/word/2010/wordml">
               <w:rPr>
-                <w:rFonts w:ascii="Calibri" w:hAnsi="Helvetica" w:eastAsia="Helvetica" w:cs="Helvetica"/>
+                <w:rFonts w:ascii="Calibri" w:hAnsi="Calibri" w:eastAsia="Calibri" w:cs="Calibri"/>
                 <w:sz w:val="18"/>
                 <w:szCs w:val="18"/>
                 <w:color w:val="000000"/>
@@ -9277,7 +9277,7 @@
             </w:pPr>
             <w:r xmlns:w="http://schemas.openxmlformats.org/wordprocessingml/2006/main" xmlns:wp="http://schemas.openxmlformats.org/drawingml/2006/wordprocessingDrawing" xmlns:r="http://schemas.openxmlformats.org/officeDocument/2006/relationships" xmlns:w14="http://schemas.microsoft.com/office/word/2010/wordml">
               <w:rPr>
-                <w:rFonts w:ascii="Calibri" w:hAnsi="Helvetica" w:eastAsia="Helvetica" w:cs="Helvetica"/>
+                <w:rFonts w:ascii="Calibri" w:hAnsi="Calibri" w:eastAsia="Calibri" w:cs="Calibri"/>
                 <w:sz w:val="18"/>
                 <w:szCs w:val="18"/>
                 <w:color w:val="000000"/>
@@ -9306,7 +9306,7 @@
             </w:pPr>
             <w:r xmlns:w="http://schemas.openxmlformats.org/wordprocessingml/2006/main" xmlns:wp="http://schemas.openxmlformats.org/drawingml/2006/wordprocessingDrawing" xmlns:r="http://schemas.openxmlformats.org/officeDocument/2006/relationships" xmlns:w14="http://schemas.microsoft.com/office/word/2010/wordml">
               <w:rPr>
-                <w:rFonts w:ascii="Calibri" w:hAnsi="Helvetica" w:eastAsia="Helvetica" w:cs="Helvetica"/>
+                <w:rFonts w:ascii="Calibri" w:hAnsi="Calibri" w:eastAsia="Calibri" w:cs="Calibri"/>
                 <w:sz w:val="18"/>
                 <w:szCs w:val="18"/>
                 <w:color w:val="000000"/>
@@ -9335,7 +9335,7 @@
             </w:pPr>
             <w:r xmlns:w="http://schemas.openxmlformats.org/wordprocessingml/2006/main" xmlns:wp="http://schemas.openxmlformats.org/drawingml/2006/wordprocessingDrawing" xmlns:r="http://schemas.openxmlformats.org/officeDocument/2006/relationships" xmlns:w14="http://schemas.microsoft.com/office/word/2010/wordml">
               <w:rPr>
-                <w:rFonts w:ascii="Calibri" w:hAnsi="Helvetica" w:eastAsia="Helvetica" w:cs="Helvetica"/>
+                <w:rFonts w:ascii="Calibri" w:hAnsi="Calibri" w:eastAsia="Calibri" w:cs="Calibri"/>
                 <w:sz w:val="18"/>
                 <w:szCs w:val="18"/>
                 <w:color w:val="000000"/>
@@ -9371,7 +9371,7 @@
             </w:pPr>
             <w:r xmlns:w="http://schemas.openxmlformats.org/wordprocessingml/2006/main" xmlns:wp="http://schemas.openxmlformats.org/drawingml/2006/wordprocessingDrawing" xmlns:r="http://schemas.openxmlformats.org/officeDocument/2006/relationships" xmlns:w14="http://schemas.microsoft.com/office/word/2010/wordml">
               <w:rPr>
-                <w:rFonts w:ascii="Calibri" w:hAnsi="Helvetica" w:eastAsia="Helvetica" w:cs="Helvetica"/>
+                <w:rFonts w:ascii="Calibri" w:hAnsi="Calibri" w:eastAsia="Calibri" w:cs="Calibri"/>
                 <w:b/>
                 <w:sz w:val="18"/>
                 <w:szCs w:val="18"/>
@@ -9407,7 +9407,7 @@
             </w:pPr>
             <w:r xmlns:w="http://schemas.openxmlformats.org/wordprocessingml/2006/main" xmlns:wp="http://schemas.openxmlformats.org/drawingml/2006/wordprocessingDrawing" xmlns:r="http://schemas.openxmlformats.org/officeDocument/2006/relationships" xmlns:w14="http://schemas.microsoft.com/office/word/2010/wordml">
               <w:rPr>
-                <w:rFonts w:ascii="Calibri" w:hAnsi="Helvetica" w:eastAsia="Helvetica" w:cs="Helvetica"/>
+                <w:rFonts w:ascii="Calibri" w:hAnsi="Calibri" w:eastAsia="Calibri" w:cs="Calibri"/>
                 <w:sz w:val="18"/>
                 <w:szCs w:val="18"/>
                 <w:color w:val="000000"/>
@@ -9436,7 +9436,7 @@
             </w:pPr>
             <w:r xmlns:w="http://schemas.openxmlformats.org/wordprocessingml/2006/main" xmlns:wp="http://schemas.openxmlformats.org/drawingml/2006/wordprocessingDrawing" xmlns:r="http://schemas.openxmlformats.org/officeDocument/2006/relationships" xmlns:w14="http://schemas.microsoft.com/office/word/2010/wordml">
               <w:rPr>
-                <w:rFonts w:ascii="Calibri" w:hAnsi="Helvetica" w:eastAsia="Helvetica" w:cs="Helvetica"/>
+                <w:rFonts w:ascii="Calibri" w:hAnsi="Calibri" w:eastAsia="Calibri" w:cs="Calibri"/>
                 <w:sz w:val="18"/>
                 <w:szCs w:val="18"/>
                 <w:color w:val="000000"/>
@@ -9465,7 +9465,7 @@
             </w:pPr>
             <w:r xmlns:w="http://schemas.openxmlformats.org/wordprocessingml/2006/main" xmlns:wp="http://schemas.openxmlformats.org/drawingml/2006/wordprocessingDrawing" xmlns:r="http://schemas.openxmlformats.org/officeDocument/2006/relationships" xmlns:w14="http://schemas.microsoft.com/office/word/2010/wordml">
               <w:rPr>
-                <w:rFonts w:ascii="Calibri" w:hAnsi="Helvetica" w:eastAsia="Helvetica" w:cs="Helvetica"/>
+                <w:rFonts w:ascii="Calibri" w:hAnsi="Calibri" w:eastAsia="Calibri" w:cs="Calibri"/>
                 <w:sz w:val="18"/>
                 <w:szCs w:val="18"/>
                 <w:color w:val="000000"/>
@@ -9500,7 +9500,7 @@
             </w:pPr>
             <w:r xmlns:w="http://schemas.openxmlformats.org/wordprocessingml/2006/main" xmlns:wp="http://schemas.openxmlformats.org/drawingml/2006/wordprocessingDrawing" xmlns:r="http://schemas.openxmlformats.org/officeDocument/2006/relationships" xmlns:w14="http://schemas.microsoft.com/office/word/2010/wordml">
               <w:rPr>
-                <w:rFonts w:ascii="Calibri" w:hAnsi="Helvetica" w:eastAsia="Helvetica" w:cs="Helvetica"/>
+                <w:rFonts w:ascii="Calibri" w:hAnsi="Calibri" w:eastAsia="Calibri" w:cs="Calibri"/>
                 <w:sz w:val="18"/>
                 <w:szCs w:val="18"/>
                 <w:color w:val="000000"/>
@@ -9529,7 +9529,7 @@
             </w:pPr>
             <w:r xmlns:w="http://schemas.openxmlformats.org/wordprocessingml/2006/main" xmlns:wp="http://schemas.openxmlformats.org/drawingml/2006/wordprocessingDrawing" xmlns:r="http://schemas.openxmlformats.org/officeDocument/2006/relationships" xmlns:w14="http://schemas.microsoft.com/office/word/2010/wordml">
               <w:rPr>
-                <w:rFonts w:ascii="Calibri" w:hAnsi="Helvetica" w:eastAsia="Helvetica" w:cs="Helvetica"/>
+                <w:rFonts w:ascii="Calibri" w:hAnsi="Calibri" w:eastAsia="Calibri" w:cs="Calibri"/>
                 <w:sz w:val="18"/>
                 <w:szCs w:val="18"/>
                 <w:color w:val="000000"/>
@@ -9558,7 +9558,7 @@
             </w:pPr>
             <w:r xmlns:w="http://schemas.openxmlformats.org/wordprocessingml/2006/main" xmlns:wp="http://schemas.openxmlformats.org/drawingml/2006/wordprocessingDrawing" xmlns:r="http://schemas.openxmlformats.org/officeDocument/2006/relationships" xmlns:w14="http://schemas.microsoft.com/office/word/2010/wordml">
               <w:rPr>
-                <w:rFonts w:ascii="Calibri" w:hAnsi="Helvetica" w:eastAsia="Helvetica" w:cs="Helvetica"/>
+                <w:rFonts w:ascii="Calibri" w:hAnsi="Calibri" w:eastAsia="Calibri" w:cs="Calibri"/>
                 <w:sz w:val="18"/>
                 <w:szCs w:val="18"/>
                 <w:color w:val="000000"/>
@@ -9595,7 +9595,7 @@
             </w:pPr>
             <w:r xmlns:w="http://schemas.openxmlformats.org/wordprocessingml/2006/main" xmlns:wp="http://schemas.openxmlformats.org/drawingml/2006/wordprocessingDrawing" xmlns:r="http://schemas.openxmlformats.org/officeDocument/2006/relationships" xmlns:w14="http://schemas.microsoft.com/office/word/2010/wordml">
               <w:rPr>
-                <w:rFonts w:ascii="Calibri" w:hAnsi="Helvetica" w:eastAsia="Helvetica" w:cs="Helvetica"/>
+                <w:rFonts w:ascii="Calibri" w:hAnsi="Calibri" w:eastAsia="Calibri" w:cs="Calibri"/>
                 <w:sz w:val="18"/>
                 <w:szCs w:val="18"/>
                 <w:color w:val="000000"/>
@@ -9626,7 +9626,7 @@
             </w:pPr>
             <w:r xmlns:w="http://schemas.openxmlformats.org/wordprocessingml/2006/main" xmlns:wp="http://schemas.openxmlformats.org/drawingml/2006/wordprocessingDrawing" xmlns:r="http://schemas.openxmlformats.org/officeDocument/2006/relationships" xmlns:w14="http://schemas.microsoft.com/office/word/2010/wordml">
               <w:rPr>
-                <w:rFonts w:ascii="Calibri" w:hAnsi="Helvetica" w:eastAsia="Helvetica" w:cs="Helvetica"/>
+                <w:rFonts w:ascii="Calibri" w:hAnsi="Calibri" w:eastAsia="Calibri" w:cs="Calibri"/>
                 <w:sz w:val="18"/>
                 <w:szCs w:val="18"/>
                 <w:color w:val="000000"/>
@@ -9657,7 +9657,7 @@
             </w:pPr>
             <w:r xmlns:w="http://schemas.openxmlformats.org/wordprocessingml/2006/main" xmlns:wp="http://schemas.openxmlformats.org/drawingml/2006/wordprocessingDrawing" xmlns:r="http://schemas.openxmlformats.org/officeDocument/2006/relationships" xmlns:w14="http://schemas.microsoft.com/office/word/2010/wordml">
               <w:rPr>
-                <w:rFonts w:ascii="Calibri" w:hAnsi="Helvetica" w:eastAsia="Helvetica" w:cs="Helvetica"/>
+                <w:rFonts w:ascii="Calibri" w:hAnsi="Calibri" w:eastAsia="Calibri" w:cs="Calibri"/>
                 <w:sz w:val="18"/>
                 <w:szCs w:val="18"/>
                 <w:color w:val="000000"/>

</xml_diff>

<commit_message>
revisions to flux and mid figures completed
</commit_message>
<xml_diff>
--- a/manuscript/manuscript.docx
+++ b/manuscript/manuscript.docx
@@ -933,7 +933,17 @@
           <w:bCs/>
           <w:b/>
         </w:rPr>
-        <w:t xml:space="preserve">Figure</w:t>
+        <w:t xml:space="preserve">Figure S1A</w:t>
+      </w:r>
+      <w:r>
+        <w:t xml:space="preserve">). These cells demonstrated robust stabilization of HIF-1α protein associated with up-regulation of downstream targets, such as glucose transporter 1 (GLUT1) and lactate dehydrogenase A (LDHA) (</w:t>
+      </w:r>
+      <w:r>
+        <w:rPr>
+          <w:bCs/>
+          <w:b/>
+        </w:rPr>
+        <w:t xml:space="preserve">Figures</w:t>
       </w:r>
       <w:r>
         <w:rPr>
@@ -954,10 +964,27 @@
           <w:bCs/>
           <w:b/>
         </w:rPr>
-        <w:t xml:space="preserve">C</w:t>
-      </w:r>
-      <w:r>
-        <w:t xml:space="preserve">). These cells demonstrated robust stabilization of HIF-1α protein associated with up-regulation of downstream targets, such as glucose transporter 1 (GLUT1) and lactate dehydrogenase A (LDHA) (</w:t>
+        <w:t xml:space="preserve">C-H</w:t>
+      </w:r>
+      <w:r>
+        <w:t xml:space="preserve">). These changes persisted for the duration of the experimental time course.</w:t>
+      </w:r>
+    </w:p>
+    <w:bookmarkStart w:id="24" w:name="Xa168bead65079387810e7013999272db54d6ea8"/>
+    <w:p>
+      <w:pPr>
+        <w:pStyle w:val="Heading2"/>
+      </w:pPr>
+      <w:r>
+        <w:t xml:space="preserve">Extracellular flux analysis reveals little impact of hypoxia on glycolysis</w:t>
+      </w:r>
+    </w:p>
+    <w:p>
+      <w:pPr>
+        <w:pStyle w:val="FirstParagraph"/>
+      </w:pPr>
+      <w:r>
+        <w:t xml:space="preserve">Having established a model system, we next determined the extracellular fluxes of glucose (GLC), lactate (LAC), pyruvate (PYR), and amino acids (</w:t>
       </w:r>
       <w:r>
         <w:rPr>
@@ -985,55 +1012,7 @@
           <w:bCs/>
           <w:b/>
         </w:rPr>
-        <w:t xml:space="preserve">D-H</w:t>
-      </w:r>
-      <w:r>
-        <w:t xml:space="preserve">). These changes persisted for the duration of the experimental time course.</w:t>
-      </w:r>
-    </w:p>
-    <w:bookmarkStart w:id="24" w:name="Xa168bead65079387810e7013999272db54d6ea8"/>
-    <w:p>
-      <w:pPr>
-        <w:pStyle w:val="Heading2"/>
-      </w:pPr>
-      <w:r>
-        <w:t xml:space="preserve">Extracellular flux analysis reveals little impact of hypoxia on glycolysis</w:t>
-      </w:r>
-    </w:p>
-    <w:p>
-      <w:pPr>
-        <w:pStyle w:val="FirstParagraph"/>
-      </w:pPr>
-      <w:r>
-        <w:t xml:space="preserve">Having established a model system, we next determined the extracellular fluxes of glucose (GLC), lactate (LAC), pyruvate (PYR), and amino acids (</w:t>
-      </w:r>
-      <w:r>
-        <w:rPr>
-          <w:bCs/>
-          <w:b/>
-        </w:rPr>
-        <w:t xml:space="preserve">Figures</w:t>
-      </w:r>
-      <w:r>
-        <w:rPr>
-          <w:bCs/>
-          <w:b/>
-        </w:rPr>
-        <w:t xml:space="preserve"> </w:t>
-      </w:r>
-      <w:r>
-        <w:rPr>
-          <w:bCs/>
-          <w:b/>
-        </w:rPr>
-        <w:t xml:space="preserve">1</w:t>
-      </w:r>
-      <w:r>
-        <w:rPr>
-          <w:bCs/>
-          <w:b/>
-        </w:rPr>
-        <w:t xml:space="preserve">I-J, S1-S3</w:t>
+        <w:t xml:space="preserve">I-J, S1</w:t>
       </w:r>
       <w:r>
         <w:t xml:space="preserve">). Flux calculations incorporated changes in cell number, extracellular metabolite concentrations, and medium evaporation over time</w:t>
@@ -1069,7 +1048,7 @@
         <w:t xml:space="preserve">Figure S1</w:t>
       </w:r>
       <w:r>
-        <w:t xml:space="preserve">). Surprisingly, while glucose uptake was modestly increased in hypoxia, lactate efflux was decreased (</w:t>
+        <w:t xml:space="preserve">). Surprisingly, we observed no significant differences in glucose uptake or lactate efflux rates in 0.5% oxygen cultures (</w:t>
       </w:r>
       <w:r>
         <w:rPr>
@@ -1100,7 +1079,7 @@
         <w:t xml:space="preserve">I</w:t>
       </w:r>
       <w:r>
-        <w:t xml:space="preserve">) despite activation of the HIF-1 transcriptional program, as reflected by increased expression of GLUT1 and LDHA. Similar findings were observed when the ambient oxygen level was decreased further to 0.2% (</w:t>
+        <w:t xml:space="preserve">) despite activation of the HIF-1 transcriptional program as reflected by increased expression of GLUT1 and LDHA. No change in glucose or lactate fluxes were observed when the ambient oxygen level was decreased further to 0.2% (</w:t>
       </w:r>
       <w:r>
         <w:rPr>
@@ -1110,7 +1089,23 @@
         <w:t xml:space="preserve">Figure S2</w:t>
       </w:r>
       <w:r>
-        <w:t xml:space="preserve">) and in PASMCs (</w:t>
+        <w:t xml:space="preserve">) and lactate efflux was significantly</w:t>
+      </w:r>
+      <w:r>
+        <w:t xml:space="preserve"> </w:t>
+      </w:r>
+      <w:r>
+        <w:rPr>
+          <w:iCs/>
+          <w:i/>
+        </w:rPr>
+        <w:t xml:space="preserve">decreased</w:t>
+      </w:r>
+      <w:r>
+        <w:t xml:space="preserve"> </w:t>
+      </w:r>
+      <w:r>
+        <w:t xml:space="preserve">in PASMCs cultured in 0.5% ambient oxygen (</w:t>
       </w:r>
       <w:r>
         <w:rPr>
@@ -1120,7 +1115,15 @@
         <w:t xml:space="preserve">Figure S3</w:t>
       </w:r>
       <w:r>
-        <w:t xml:space="preserve">). In addition to lactate, the absolute fluxes of pyruvate and amino acids were generally decreased in hypoxia, including a marked decrease in glutamine uptake in LFs. Notably, hypoxia was previously shown to increase glutamine uptake in studies of cancer cell metabolism</w:t>
+        <w:t xml:space="preserve">).</w:t>
+      </w:r>
+    </w:p>
+    <w:p>
+      <w:pPr>
+        <w:pStyle w:val="BodyText"/>
+      </w:pPr>
+      <w:r>
+        <w:t xml:space="preserve">In addition to glucose and lactate, we also determinted the extracellular fluxes of pyruvate and amino acids. Overall, changes were modest, with hypoxia generally associated with decreased fluxes of all measured metabolites. Notably, a substantial decrease in glutamine consumption was observed in LFs cultured in 0.5% oxygen. This observation is in contrast to previous studies in cancer cell metabolism demonstrating increased glutamine uptake as a key feature of the metabolic response to hypoxia in these cells</w:t>
       </w:r>
       <w:r>
         <w:t xml:space="preserve"> </w:t>
@@ -1168,7 +1171,7 @@
         <w:t xml:space="preserve">)</w:t>
       </w:r>
       <w:r>
-        <w:t xml:space="preserve">. Glutamine uptake did increase in PASMCs, as did the uptake of branched-chain amino acids and arginine (</w:t>
+        <w:t xml:space="preserve">. Similar patterns were observed under 0.2% oxygen culture conditions. In PASMCs, glutamine uptake did increase, as did the uptake of branched-chain amino acids and arginine (</w:t>
       </w:r>
       <w:r>
         <w:rPr>
@@ -1178,7 +1181,7 @@
         <w:t xml:space="preserve">Figure S3</w:t>
       </w:r>
       <w:r>
-        <w:t xml:space="preserve">), suggesting differential responses of these mesenchymal cells to hypoxia.</w:t>
+        <w:t xml:space="preserve">), highlighting differential responses of these mesenchymal cells to hypoxia.</w:t>
       </w:r>
     </w:p>
     <w:p>
@@ -1186,7 +1189,7 @@
         <w:pStyle w:val="BodyText"/>
       </w:pPr>
       <w:r>
-        <w:t xml:space="preserve">Given that hypoxia did not increase glucose and lactate fluxes as expected from the associated increases in glycolytic gene expression, we next assessed the capacity of HIF-1α to augment glycolysis in LFs. Cells were treated with BAY to stabilize HIF-1α under 21% oxygen conditions (</w:t>
+        <w:t xml:space="preserve">Given that hypoxia did not increase glucose and lactate fluxes as expected from the associated increases in glycolytic gene expression, we next assessed the capacity of HIF-1α to augment glycolysis in LFs. Cells were treated with the prolyl hydroxylase inhibitor BAY to stabilize HIF-1α under 21% oxygen conditions (</w:t>
       </w:r>
       <w:r>
         <w:rPr>
@@ -1207,173 +1210,173 @@
           <w:bCs/>
           <w:b/>
         </w:rPr>
+        <w:t xml:space="preserve">1</w:t>
+      </w:r>
+      <w:r>
+        <w:t xml:space="preserve">). Similar to hypoxia, BAY decreased cell growth rate (</w:t>
+      </w:r>
+      <w:r>
+        <w:rPr>
+          <w:bCs/>
+          <w:b/>
+        </w:rPr>
+        <w:t xml:space="preserve">Figures</w:t>
+      </w:r>
+      <w:r>
+        <w:rPr>
+          <w:bCs/>
+          <w:b/>
+        </w:rPr>
+        <w:t xml:space="preserve"> </w:t>
+      </w:r>
+      <w:r>
+        <w:rPr>
+          <w:bCs/>
+          <w:b/>
+        </w:rPr>
+        <w:t xml:space="preserve">1</w:t>
+      </w:r>
+      <w:r>
+        <w:rPr>
+          <w:bCs/>
+          <w:b/>
+        </w:rPr>
+        <w:t xml:space="preserve">A-B</w:t>
+      </w:r>
+      <w:r>
+        <w:t xml:space="preserve">) and activated the HIF-1 transcriptional program (</w:t>
+      </w:r>
+      <w:r>
+        <w:rPr>
+          <w:bCs/>
+          <w:b/>
+        </w:rPr>
+        <w:t xml:space="preserve">Figures</w:t>
+      </w:r>
+      <w:r>
+        <w:rPr>
+          <w:bCs/>
+          <w:b/>
+        </w:rPr>
+        <w:t xml:space="preserve"> </w:t>
+      </w:r>
+      <w:r>
+        <w:rPr>
+          <w:bCs/>
+          <w:b/>
+        </w:rPr>
+        <w:t xml:space="preserve">1</w:t>
+      </w:r>
+      <w:r>
+        <w:rPr>
+          <w:bCs/>
+          <w:b/>
+        </w:rPr>
+        <w:t xml:space="preserve">C-H</w:t>
+      </w:r>
+      <w:r>
+        <w:t xml:space="preserve">). Compared to hypoxia, BAY treatment resulted in a similar activation of HIF-1 target gene transcription and protein expression. In normoxia, this transcriptional program was associated with substantially increased glucose uptake and lactate efflux (</w:t>
+      </w:r>
+      <w:r>
+        <w:rPr>
+          <w:bCs/>
+          <w:b/>
+        </w:rPr>
+        <w:t xml:space="preserve">Figure</w:t>
+      </w:r>
+      <w:r>
+        <w:rPr>
+          <w:bCs/>
+          <w:b/>
+        </w:rPr>
+        <w:t xml:space="preserve"> </w:t>
+      </w:r>
+      <w:r>
+        <w:rPr>
+          <w:bCs/>
+          <w:b/>
+        </w:rPr>
+        <w:t xml:space="preserve">1</w:t>
+      </w:r>
+      <w:r>
+        <w:rPr>
+          <w:bCs/>
+          <w:b/>
+        </w:rPr>
+        <w:t xml:space="preserve">I</w:t>
+      </w:r>
+      <w:r>
+        <w:t xml:space="preserve">). Comparatively modest effects of BAY on amino acid fluxes were observed as compared to 0.5% oxygen culture conditions (</w:t>
+      </w:r>
+      <w:r>
+        <w:rPr>
+          <w:bCs/>
+          <w:b/>
+        </w:rPr>
+        <w:t xml:space="preserve">Figure</w:t>
+      </w:r>
+      <w:r>
+        <w:rPr>
+          <w:bCs/>
+          <w:b/>
+        </w:rPr>
+        <w:t xml:space="preserve"> </w:t>
+      </w:r>
+      <w:r>
+        <w:rPr>
+          <w:bCs/>
+          <w:b/>
+        </w:rPr>
+        <w:t xml:space="preserve">1</w:t>
+      </w:r>
+      <w:r>
+        <w:rPr>
+          <w:bCs/>
+          <w:b/>
+        </w:rPr>
+        <w:t xml:space="preserve">J</w:t>
+      </w:r>
+      <w:r>
+        <w:t xml:space="preserve">) with preservation of glutamine uptake, alanine efflux, and glutamine efflux rates.</w:t>
+      </w:r>
+    </w:p>
+    <w:bookmarkEnd w:id="24"/>
+    <w:bookmarkStart w:id="25" w:name="Xa098555e30bc717eff33fb63d083d29d057d6b2"/>
+    <w:p>
+      <w:pPr>
+        <w:pStyle w:val="Heading2"/>
+      </w:pPr>
+      <w:r>
+        <w:t xml:space="preserve">Stable isotope labeling suggests limited metabolic reprogramming in hypoxia</w:t>
+      </w:r>
+    </w:p>
+    <w:p>
+      <w:pPr>
+        <w:pStyle w:val="FirstParagraph"/>
+      </w:pPr>
+      <w:r>
+        <w:t xml:space="preserve">To validate our findings from extracellular flux measurements, we next treated LFs with stable carbon isotopes of glucose and glutamine to measure the rate and trace the incorporation of label into key carbon utilization pathways (</w:t>
+      </w:r>
+      <w:r>
+        <w:rPr>
+          <w:bCs/>
+          <w:b/>
+        </w:rPr>
+        <w:t xml:space="preserve">Figures</w:t>
+      </w:r>
+      <w:r>
+        <w:rPr>
+          <w:bCs/>
+          <w:b/>
+        </w:rPr>
+        <w:t xml:space="preserve"> </w:t>
+      </w:r>
+      <w:r>
+        <w:rPr>
+          <w:bCs/>
+          <w:b/>
+        </w:rPr>
         <w:t xml:space="preserve">2</w:t>
-      </w:r>
-      <w:r>
-        <w:t xml:space="preserve">). Similar to hypoxia, BAY decreased cell growth rate (</w:t>
-      </w:r>
-      <w:r>
-        <w:rPr>
-          <w:bCs/>
-          <w:b/>
-        </w:rPr>
-        <w:t xml:space="preserve">Figures</w:t>
-      </w:r>
-      <w:r>
-        <w:rPr>
-          <w:bCs/>
-          <w:b/>
-        </w:rPr>
-        <w:t xml:space="preserve"> </w:t>
-      </w:r>
-      <w:r>
-        <w:rPr>
-          <w:bCs/>
-          <w:b/>
-        </w:rPr>
-        <w:t xml:space="preserve">2</w:t>
-      </w:r>
-      <w:r>
-        <w:rPr>
-          <w:bCs/>
-          <w:b/>
-        </w:rPr>
-        <w:t xml:space="preserve">A-B</w:t>
-      </w:r>
-      <w:r>
-        <w:t xml:space="preserve">) and activated the HIF-1 transcriptional program (</w:t>
-      </w:r>
-      <w:r>
-        <w:rPr>
-          <w:bCs/>
-          <w:b/>
-        </w:rPr>
-        <w:t xml:space="preserve">Figures</w:t>
-      </w:r>
-      <w:r>
-        <w:rPr>
-          <w:bCs/>
-          <w:b/>
-        </w:rPr>
-        <w:t xml:space="preserve"> </w:t>
-      </w:r>
-      <w:r>
-        <w:rPr>
-          <w:bCs/>
-          <w:b/>
-        </w:rPr>
-        <w:t xml:space="preserve">2</w:t>
-      </w:r>
-      <w:r>
-        <w:rPr>
-          <w:bCs/>
-          <w:b/>
-        </w:rPr>
-        <w:t xml:space="preserve">C-G</w:t>
-      </w:r>
-      <w:r>
-        <w:t xml:space="preserve">). Compared to hypoxia, BAY treatment resulted in a similar activation of HIF-1 target gene transcription and protein expression. In normoxia, this transcriptional program was associated with substantially increased glucose uptake and lactate efflux (</w:t>
-      </w:r>
-      <w:r>
-        <w:rPr>
-          <w:bCs/>
-          <w:b/>
-        </w:rPr>
-        <w:t xml:space="preserve">Figure</w:t>
-      </w:r>
-      <w:r>
-        <w:rPr>
-          <w:bCs/>
-          <w:b/>
-        </w:rPr>
-        <w:t xml:space="preserve"> </w:t>
-      </w:r>
-      <w:r>
-        <w:rPr>
-          <w:bCs/>
-          <w:b/>
-        </w:rPr>
-        <w:t xml:space="preserve">2</w:t>
-      </w:r>
-      <w:r>
-        <w:rPr>
-          <w:bCs/>
-          <w:b/>
-        </w:rPr>
-        <w:t xml:space="preserve">H</w:t>
-      </w:r>
-      <w:r>
-        <w:t xml:space="preserve">). Comparatively modest effects of BAY on amino acid fluxes were observed as compared to 0.5% oxygen culture conditions (</w:t>
-      </w:r>
-      <w:r>
-        <w:rPr>
-          <w:bCs/>
-          <w:b/>
-        </w:rPr>
-        <w:t xml:space="preserve">Figure</w:t>
-      </w:r>
-      <w:r>
-        <w:rPr>
-          <w:bCs/>
-          <w:b/>
-        </w:rPr>
-        <w:t xml:space="preserve"> </w:t>
-      </w:r>
-      <w:r>
-        <w:rPr>
-          <w:bCs/>
-          <w:b/>
-        </w:rPr>
-        <w:t xml:space="preserve">2</w:t>
-      </w:r>
-      <w:r>
-        <w:rPr>
-          <w:bCs/>
-          <w:b/>
-        </w:rPr>
-        <w:t xml:space="preserve">J</w:t>
-      </w:r>
-      <w:r>
-        <w:t xml:space="preserve">).</w:t>
-      </w:r>
-    </w:p>
-    <w:bookmarkEnd w:id="24"/>
-    <w:bookmarkStart w:id="25" w:name="Xf2e0308830ffb96b01e5d1e7fea78cd8b684c4a"/>
-    <w:p>
-      <w:pPr>
-        <w:pStyle w:val="Heading2"/>
-      </w:pPr>
-      <w:r>
-        <w:t xml:space="preserve">Stable isotope labeling suggests preservation of the intracellular metabolic architecture in hypoxia</w:t>
-      </w:r>
-    </w:p>
-    <w:p>
-      <w:pPr>
-        <w:pStyle w:val="FirstParagraph"/>
-      </w:pPr>
-      <w:r>
-        <w:t xml:space="preserve">To validate our findings from extracellular flux measurements, we next treated LFs with stable carbon isotopes of glucose and glutamine to measure the rate and trace the incorporation of label into key carbon utilization pathways (</w:t>
-      </w:r>
-      <w:r>
-        <w:rPr>
-          <w:bCs/>
-          <w:b/>
-        </w:rPr>
-        <w:t xml:space="preserve">Figures</w:t>
-      </w:r>
-      <w:r>
-        <w:rPr>
-          <w:bCs/>
-          <w:b/>
-        </w:rPr>
-        <w:t xml:space="preserve"> </w:t>
-      </w:r>
-      <w:r>
-        <w:rPr>
-          <w:bCs/>
-          <w:b/>
-        </w:rPr>
-        <w:t xml:space="preserve">3</w:t>
       </w:r>
       <w:r>
         <w:rPr>
@@ -3271,271 +3274,195 @@
           <w:bCs/>
           <w:b/>
         </w:rPr>
-        <w:t xml:space="preserve">Extracellular fluxes of lung fibroblasts in hypoxia.</w:t>
-      </w:r>
-      <w:r>
-        <w:t xml:space="preserve"> </w:t>
-      </w:r>
-      <w:r>
-        <w:t xml:space="preserve">(</w:t>
-      </w:r>
-      <w:r>
-        <w:rPr>
-          <w:bCs/>
-          <w:b/>
-        </w:rPr>
-        <w:t xml:space="preserve">A</w:t>
-      </w:r>
-      <w:r>
-        <w:t xml:space="preserve">) Growth curves of lung fibroblasts (LFs) cultured in 21% and 0.5% oxygen (n = 8). (</w:t>
-      </w:r>
-      <w:r>
-        <w:rPr>
-          <w:bCs/>
-          <w:b/>
-        </w:rPr>
-        <w:t xml:space="preserve">B</w:t>
-      </w:r>
-      <w:r>
-        <w:t xml:space="preserve">) Growth rates were determined by linear fitting of log-transformed growth curves. (</w:t>
-      </w:r>
-      <w:r>
-        <w:rPr>
-          <w:bCs/>
-          <w:b/>
-        </w:rPr>
-        <w:t xml:space="preserve">C</w:t>
-      </w:r>
-      <w:r>
-        <w:t xml:space="preserve">) Cell viability, assessed by acridine orange plus propidium iodide staining, did not differ between 21% and 0.5% oxygen culture conditions (n = 3 technical replicates). (</w:t>
-      </w:r>
-      <w:r>
-        <w:rPr>
-          <w:bCs/>
-          <w:b/>
-        </w:rPr>
-        <w:t xml:space="preserve">D</w:t>
-      </w:r>
-      <w:r>
-        <w:t xml:space="preserve">) Representative immunoblot of LF protein lysates collected at the indicated times. (</w:t>
-      </w:r>
-      <w:r>
-        <w:rPr>
-          <w:bCs/>
-          <w:b/>
-        </w:rPr>
-        <w:t xml:space="preserve">E</w:t>
-      </w:r>
-      <w:r>
-        <w:t xml:space="preserve">,</w:t>
-      </w:r>
-      <w:r>
-        <w:t xml:space="preserve"> </w:t>
-      </w:r>
-      <w:r>
-        <w:rPr>
-          <w:bCs/>
-          <w:b/>
-        </w:rPr>
-        <w:t xml:space="preserve">F</w:t>
-      </w:r>
-      <w:r>
-        <w:t xml:space="preserve">) Relative change in HIF-1α (E) and LDHA (F) protein levels compared to 21% oxygen time 0 (n = 4). (</w:t>
-      </w:r>
-      <w:r>
-        <w:rPr>
-          <w:bCs/>
-          <w:b/>
-        </w:rPr>
-        <w:t xml:space="preserve">G</w:t>
-      </w:r>
-      <w:r>
-        <w:t xml:space="preserve">,</w:t>
-      </w:r>
-      <w:r>
-        <w:t xml:space="preserve"> </w:t>
-      </w:r>
-      <w:r>
-        <w:rPr>
-          <w:bCs/>
-          <w:b/>
-        </w:rPr>
-        <w:t xml:space="preserve">H</w:t>
-      </w:r>
-      <w:r>
-        <w:t xml:space="preserve">) Relative changes in GLUT1 (G) and LDHA (H) mRNA levels compared to 21% oxygen time 0 (n = 4). (</w:t>
-      </w:r>
-      <w:r>
-        <w:rPr>
-          <w:bCs/>
-          <w:b/>
-        </w:rPr>
-        <w:t xml:space="preserve">I</w:t>
-      </w:r>
-      <w:r>
-        <w:t xml:space="preserve">,</w:t>
-      </w:r>
-      <w:r>
-        <w:t xml:space="preserve"> </w:t>
-      </w:r>
-      <w:r>
-        <w:rPr>
-          <w:bCs/>
-          <w:b/>
-        </w:rPr>
-        <w:t xml:space="preserve">J</w:t>
-      </w:r>
-      <w:r>
-        <w:t xml:space="preserve">) Extracellular fluxes of the indicated metabolites (n = 8). Data are mean ± SEM. Comparisons were performed using Student’s paired</w:t>
-      </w:r>
-      <w:r>
-        <w:t xml:space="preserve"> </w:t>
+        <w:t xml:space="preserve">Effects of prolyl hydroxylase inhibition on extracellular metabolite fluxes in lung fibroblasts.</w:t>
+      </w:r>
+      <w:r>
+        <w:t xml:space="preserve"> </w:t>
+      </w:r>
+      <w:r>
+        <w:t xml:space="preserve">Lung fibroblasts (LFs) were cultured with 21% oxygen (</w:t>
       </w:r>
       <w:r>
         <w:rPr>
           <w:iCs/>
           <w:i/>
         </w:rPr>
-        <w:t xml:space="preserve">t</w:t>
-      </w:r>
-      <w:r>
-        <w:t xml:space="preserve">-test and p &lt; 0.05 indicated by *. Flux probability values were not corrected for multiple comparisons. Abbreviations as noted in the text.</w:t>
-      </w:r>
-    </w:p>
-    <w:p>
-      <w:pPr>
-        <w:pStyle w:val="BodyText"/>
-      </w:pPr>
-      <w:r>
-        <w:t xml:space="preserve">Figure 2:</w:t>
-      </w:r>
-      <w:r>
-        <w:t xml:space="preserve"> </w:t>
-      </w:r>
-      <w:r>
-        <w:rPr>
-          <w:bCs/>
-          <w:b/>
-        </w:rPr>
-        <w:t xml:space="preserve">Prolyl hydroxylase inhibition of lung fibroblasts in normoxia.</w:t>
-      </w:r>
-      <w:r>
-        <w:t xml:space="preserve"> </w:t>
-      </w:r>
-      <w:r>
-        <w:t xml:space="preserve">(</w:t>
-      </w:r>
-      <w:r>
-        <w:rPr>
-          <w:bCs/>
-          <w:b/>
-        </w:rPr>
-        <w:t xml:space="preserve">A</w:t>
-      </w:r>
-      <w:r>
-        <w:t xml:space="preserve">) Growth curves of lung fibroblasts (LFs) cultured in 21% oxygen and treated with molidustat (BAY, 10 μM) or vehicle (DMSO, 0.1%) (n = 8). (</w:t>
-      </w:r>
-      <w:r>
-        <w:rPr>
-          <w:bCs/>
-          <w:b/>
-        </w:rPr>
-        <w:t xml:space="preserve">B</w:t>
-      </w:r>
-      <w:r>
-        <w:t xml:space="preserve">) Growth rates were determined by linear fitting of log-transformed growth curves. (</w:t>
-      </w:r>
-      <w:r>
-        <w:rPr>
-          <w:bCs/>
-          <w:b/>
-        </w:rPr>
-        <w:t xml:space="preserve">C</w:t>
-      </w:r>
-      <w:r>
-        <w:t xml:space="preserve">) Representative immunoblot of LF protein lysates collected at the indicated times. (</w:t>
-      </w:r>
-      <w:r>
-        <w:rPr>
-          <w:bCs/>
-          <w:b/>
-        </w:rPr>
-        <w:t xml:space="preserve">D</w:t>
-      </w:r>
-      <w:r>
-        <w:t xml:space="preserve">,</w:t>
-      </w:r>
-      <w:r>
-        <w:t xml:space="preserve"> </w:t>
-      </w:r>
-      <w:r>
-        <w:rPr>
-          <w:bCs/>
-          <w:b/>
-        </w:rPr>
-        <w:t xml:space="preserve">E</w:t>
-      </w:r>
-      <w:r>
-        <w:t xml:space="preserve">) Relative change in HIF-1α (D) and LDHA (E) protein levels compared to DMSO time 0. (</w:t>
-      </w:r>
-      <w:r>
-        <w:rPr>
-          <w:bCs/>
-          <w:b/>
-        </w:rPr>
-        <w:t xml:space="preserve">F</w:t>
-      </w:r>
-      <w:r>
-        <w:t xml:space="preserve">,</w:t>
-      </w:r>
-      <w:r>
-        <w:t xml:space="preserve"> </w:t>
-      </w:r>
-      <w:r>
-        <w:rPr>
-          <w:bCs/>
-          <w:b/>
-        </w:rPr>
-        <w:t xml:space="preserve">G</w:t>
-      </w:r>
-      <w:r>
-        <w:t xml:space="preserve">) Relative changes in GLUT1 (F) and LDHA (G) mRNA levels compared to DMSO time 0. (</w:t>
-      </w:r>
-      <w:r>
-        <w:rPr>
-          <w:bCs/>
-          <w:b/>
-        </w:rPr>
-        <w:t xml:space="preserve">H</w:t>
-      </w:r>
-      <w:r>
-        <w:t xml:space="preserve">,</w:t>
-      </w:r>
-      <w:r>
-        <w:t xml:space="preserve"> </w:t>
-      </w:r>
-      <w:r>
-        <w:rPr>
-          <w:bCs/>
-          <w:b/>
-        </w:rPr>
-        <w:t xml:space="preserve">I</w:t>
-      </w:r>
-      <w:r>
-        <w:t xml:space="preserve">) Extracellular fluxes of the indicated metabolites (n = 8). Data are mean ± SEM. Comparisons were performed using Student’s paired</w:t>
-      </w:r>
-      <w:r>
-        <w:t xml:space="preserve"> </w:t>
+        <w:t xml:space="preserve">red</w:t>
+      </w:r>
+      <w:r>
+        <w:t xml:space="preserve">), 0.5% oxygen (</w:t>
       </w:r>
       <w:r>
         <w:rPr>
           <w:iCs/>
           <w:i/>
         </w:rPr>
-        <w:t xml:space="preserve">t</w:t>
-      </w:r>
-      <w:r>
-        <w:t xml:space="preserve">-test and p &lt; 0.05 indicated by *. Flux probability values were not corrected for multiple comparisons. Abbreviations as noted in the text.</w:t>
+        <w:t xml:space="preserve">blue</w:t>
+      </w:r>
+      <w:r>
+        <w:t xml:space="preserve">), DMSO (0.1% v/v,</w:t>
+      </w:r>
+      <w:r>
+        <w:t xml:space="preserve"> </w:t>
+      </w:r>
+      <w:r>
+        <w:rPr>
+          <w:iCs/>
+          <w:i/>
+        </w:rPr>
+        <w:t xml:space="preserve">green</w:t>
+      </w:r>
+      <w:r>
+        <w:t xml:space="preserve">), or molidustat (BAY, 10 μM,</w:t>
+      </w:r>
+      <w:r>
+        <w:t xml:space="preserve"> </w:t>
+      </w:r>
+      <w:r>
+        <w:rPr>
+          <w:iCs/>
+          <w:i/>
+        </w:rPr>
+        <w:t xml:space="preserve">purple</w:t>
+      </w:r>
+      <w:r>
+        <w:t xml:space="preserve">) beginning 24 h prior to time 0. (</w:t>
+      </w:r>
+      <w:r>
+        <w:rPr>
+          <w:bCs/>
+          <w:b/>
+        </w:rPr>
+        <w:t xml:space="preserve">A</w:t>
+      </w:r>
+      <w:r>
+        <w:t xml:space="preserve">) Growth curves of LFs in each experimental condition (n = 8). (</w:t>
+      </w:r>
+      <w:r>
+        <w:rPr>
+          <w:bCs/>
+          <w:b/>
+        </w:rPr>
+        <w:t xml:space="preserve">B</w:t>
+      </w:r>
+      <w:r>
+        <w:t xml:space="preserve">) Growth rates from (A) were determined by robust linear modeling of log-transformed growth curves. (</w:t>
+      </w:r>
+      <w:r>
+        <w:rPr>
+          <w:bCs/>
+          <w:b/>
+        </w:rPr>
+        <w:t xml:space="preserve">C</w:t>
+      </w:r>
+      <w:r>
+        <w:t xml:space="preserve">,</w:t>
+      </w:r>
+      <w:r>
+        <w:t xml:space="preserve"> </w:t>
+      </w:r>
+      <w:r>
+        <w:rPr>
+          <w:bCs/>
+          <w:b/>
+        </w:rPr>
+        <w:t xml:space="preserve">D</w:t>
+      </w:r>
+      <w:r>
+        <w:t xml:space="preserve">) Representative immunoblots of LF protein lysates cultured as in (A). (</w:t>
+      </w:r>
+      <w:r>
+        <w:rPr>
+          <w:bCs/>
+          <w:b/>
+        </w:rPr>
+        <w:t xml:space="preserve">E</w:t>
+      </w:r>
+      <w:r>
+        <w:t xml:space="preserve">,</w:t>
+      </w:r>
+      <w:r>
+        <w:t xml:space="preserve"> </w:t>
+      </w:r>
+      <w:r>
+        <w:rPr>
+          <w:bCs/>
+          <w:b/>
+        </w:rPr>
+        <w:t xml:space="preserve">F</w:t>
+      </w:r>
+      <w:r>
+        <w:t xml:space="preserve">) Relative change in HIF-1α (E) and LDHA (F) protein levels normalized to 21% oxygen or DMSO treatment time 0 (n = 4). (</w:t>
+      </w:r>
+      <w:r>
+        <w:rPr>
+          <w:bCs/>
+          <w:b/>
+        </w:rPr>
+        <w:t xml:space="preserve">G</w:t>
+      </w:r>
+      <w:r>
+        <w:t xml:space="preserve">,</w:t>
+      </w:r>
+      <w:r>
+        <w:t xml:space="preserve"> </w:t>
+      </w:r>
+      <w:r>
+        <w:rPr>
+          <w:bCs/>
+          <w:b/>
+        </w:rPr>
+        <w:t xml:space="preserve">H</w:t>
+      </w:r>
+      <w:r>
+        <w:t xml:space="preserve">) Relative changes in GLUT1 (G) and LDHA (H) mRNA levels normalized to 21% oxygen or DMSO treatment time 0 (n = 4). (</w:t>
+      </w:r>
+      <w:r>
+        <w:rPr>
+          <w:bCs/>
+          <w:b/>
+        </w:rPr>
+        <w:t xml:space="preserve">I</w:t>
+      </w:r>
+      <w:r>
+        <w:t xml:space="preserve">,</w:t>
+      </w:r>
+      <w:r>
+        <w:t xml:space="preserve"> </w:t>
+      </w:r>
+      <w:r>
+        <w:rPr>
+          <w:bCs/>
+          <w:b/>
+        </w:rPr>
+        <w:t xml:space="preserve">J</w:t>
+      </w:r>
+      <w:r>
+        <w:t xml:space="preserve">) Extracellular fluxes of the indicated metabolites (n = 8). Data are mean ± SEM. Comparisons were made using linear mixed effects models with treatment group as a fixed effect and biological replicate as a random effect. Tukey’s</w:t>
+      </w:r>
+      <w:r>
+        <w:t xml:space="preserve"> </w:t>
+      </w:r>
+      <w:r>
+        <w:rPr>
+          <w:iCs/>
+          <w:i/>
+        </w:rPr>
+        <w:t xml:space="preserve">post hoc</w:t>
+      </w:r>
+      <w:r>
+        <w:t xml:space="preserve"> </w:t>
+      </w:r>
+      <w:r>
+        <w:t xml:space="preserve">test was applied to determine differences between 21% and 0.5% oxygen (*), between DMSO and BAY treatment (†), or between 0.5% oxygen and BAY treatment (‡) with adjusted p-values &lt; 0.05 considered significant.</w:t>
+      </w:r>
+    </w:p>
+    <w:p>
+      <w:pPr>
+        <w:pStyle w:val="BodyText"/>
+      </w:pPr>
+      <w:r>
+        <w:t xml:space="preserve">Figure 2: (ref:f2)</w:t>
       </w:r>
     </w:p>
     <w:p>
@@ -3979,7 +3906,7 @@
           <wp:inline>
             <wp:extent cx="5257800" cy="6616700"/>
             <wp:effectExtent b="0" l="0" r="0" t="0"/>
-            <wp:docPr descr="Figure 1: Extracellular fluxes of lung fibroblasts in hypoxia. (A) Growth curves of lung fibroblasts (LFs) cultured in 21% and 0.5% oxygen (n = 8). (B) Growth rates were determined by linear fitting of log-transformed growth curves. (C) Cell viability, assessed by acridine orange plus propidium iodide staining, did not differ between 21% and 0.5% oxygen culture conditions (n = 3 technical replicates). (D) Representative immunoblot of LF protein lysates collected at the indicated times. (E, F) Relative change in HIF-1α (E) and LDHA (F) protein levels compared to 21% oxygen time 0 (n = 4). (G, H) Relative changes in GLUT1 (G) and LDHA (H) mRNA levels compared to 21% oxygen time 0 (n = 4). (I, J) Extracellular fluxes of the indicated metabolites (n = 8). Data are mean ± SEM. Comparisons were performed using Student’s paired t-test and p &lt; 0.05 indicated by *. Flux probability values were not corrected for multiple comparisons. Abbreviations as noted in the text." title="" id="1" name="Picture"/>
+            <wp:docPr descr="Figure 1: Effects of prolyl hydroxylase inhibition on extracellular metabolite fluxes in lung fibroblasts. Lung fibroblasts (LFs) were cultured with 21% oxygen (red), 0.5% oxygen (blue), DMSO (0.1% v/v, green), or molidustat (BAY, 10 μM, purple) beginning 24 h prior to time 0. (A) Growth curves of LFs in each experimental condition (n = 8). (B) Growth rates from (A) were determined by robust linear modeling of log-transformed growth curves. (C, D) Representative immunoblots of LF protein lysates cultured as in (A). (E, F) Relative change in HIF-1α (E) and LDHA (F) protein levels normalized to 21% oxygen or DMSO treatment time 0 (n = 4). (G, H) Relative changes in GLUT1 (G) and LDHA (H) mRNA levels normalized to 21% oxygen or DMSO treatment time 0 (n = 4). (I, J) Extracellular fluxes of the indicated metabolites (n = 8). Data are mean ± SEM. Comparisons were made using linear mixed effects models with treatment group as a fixed effect and biological replicate as a random effect. Tukey’s post hoc test was applied to determine differences between 21% and 0.5% oxygen (*), between DMSO and BAY treatment (†), or between 0.5% oxygen and BAY treatment (‡) with adjusted p-values &lt; 0.05 considered significant." title="" id="1" name="Picture"/>
             <a:graphic>
               <a:graphicData uri="http://schemas.openxmlformats.org/drawingml/2006/picture">
                 <pic:pic>
@@ -4032,135 +3959,187 @@
           <w:bCs/>
           <w:b/>
         </w:rPr>
-        <w:t xml:space="preserve">Extracellular fluxes of lung fibroblasts in hypoxia.</w:t>
-      </w:r>
-      <w:r>
-        <w:t xml:space="preserve"> </w:t>
-      </w:r>
-      <w:r>
-        <w:t xml:space="preserve">(</w:t>
-      </w:r>
-      <w:r>
-        <w:rPr>
-          <w:bCs/>
-          <w:b/>
-        </w:rPr>
-        <w:t xml:space="preserve">A</w:t>
-      </w:r>
-      <w:r>
-        <w:t xml:space="preserve">) Growth curves of lung fibroblasts (LFs) cultured in 21% and 0.5% oxygen (n = 8). (</w:t>
-      </w:r>
-      <w:r>
-        <w:rPr>
-          <w:bCs/>
-          <w:b/>
-        </w:rPr>
-        <w:t xml:space="preserve">B</w:t>
-      </w:r>
-      <w:r>
-        <w:t xml:space="preserve">) Growth rates were determined by linear fitting of log-transformed growth curves. (</w:t>
-      </w:r>
-      <w:r>
-        <w:rPr>
-          <w:bCs/>
-          <w:b/>
-        </w:rPr>
-        <w:t xml:space="preserve">C</w:t>
-      </w:r>
-      <w:r>
-        <w:t xml:space="preserve">) Cell viability, assessed by acridine orange plus propidium iodide staining, did not differ between 21% and 0.5% oxygen culture conditions (n = 3 technical replicates). (</w:t>
-      </w:r>
-      <w:r>
-        <w:rPr>
-          <w:bCs/>
-          <w:b/>
-        </w:rPr>
-        <w:t xml:space="preserve">D</w:t>
-      </w:r>
-      <w:r>
-        <w:t xml:space="preserve">) Representative immunoblot of LF protein lysates collected at the indicated times. (</w:t>
-      </w:r>
-      <w:r>
-        <w:rPr>
-          <w:bCs/>
-          <w:b/>
-        </w:rPr>
-        <w:t xml:space="preserve">E</w:t>
-      </w:r>
-      <w:r>
-        <w:t xml:space="preserve">,</w:t>
-      </w:r>
-      <w:r>
-        <w:t xml:space="preserve"> </w:t>
-      </w:r>
-      <w:r>
-        <w:rPr>
-          <w:bCs/>
-          <w:b/>
-        </w:rPr>
-        <w:t xml:space="preserve">F</w:t>
-      </w:r>
-      <w:r>
-        <w:t xml:space="preserve">) Relative change in HIF-1α (E) and LDHA (F) protein levels compared to 21% oxygen time 0 (n = 4). (</w:t>
-      </w:r>
-      <w:r>
-        <w:rPr>
-          <w:bCs/>
-          <w:b/>
-        </w:rPr>
-        <w:t xml:space="preserve">G</w:t>
-      </w:r>
-      <w:r>
-        <w:t xml:space="preserve">,</w:t>
-      </w:r>
-      <w:r>
-        <w:t xml:space="preserve"> </w:t>
-      </w:r>
-      <w:r>
-        <w:rPr>
-          <w:bCs/>
-          <w:b/>
-        </w:rPr>
-        <w:t xml:space="preserve">H</w:t>
-      </w:r>
-      <w:r>
-        <w:t xml:space="preserve">) Relative changes in GLUT1 (G) and LDHA (H) mRNA levels compared to 21% oxygen time 0 (n = 4). (</w:t>
-      </w:r>
-      <w:r>
-        <w:rPr>
-          <w:bCs/>
-          <w:b/>
-        </w:rPr>
-        <w:t xml:space="preserve">I</w:t>
-      </w:r>
-      <w:r>
-        <w:t xml:space="preserve">,</w:t>
-      </w:r>
-      <w:r>
-        <w:t xml:space="preserve"> </w:t>
-      </w:r>
-      <w:r>
-        <w:rPr>
-          <w:bCs/>
-          <w:b/>
-        </w:rPr>
-        <w:t xml:space="preserve">J</w:t>
-      </w:r>
-      <w:r>
-        <w:t xml:space="preserve">) Extracellular fluxes of the indicated metabolites (n = 8). Data are mean ± SEM. Comparisons were performed using Student’s paired</w:t>
-      </w:r>
-      <w:r>
-        <w:t xml:space="preserve"> </w:t>
+        <w:t xml:space="preserve">Effects of prolyl hydroxylase inhibition on extracellular metabolite fluxes in lung fibroblasts.</w:t>
+      </w:r>
+      <w:r>
+        <w:t xml:space="preserve"> </w:t>
+      </w:r>
+      <w:r>
+        <w:t xml:space="preserve">Lung fibroblasts (LFs) were cultured with 21% oxygen (</w:t>
       </w:r>
       <w:r>
         <w:rPr>
           <w:iCs/>
           <w:i/>
         </w:rPr>
-        <w:t xml:space="preserve">t</w:t>
-      </w:r>
-      <w:r>
-        <w:t xml:space="preserve">-test and p &lt; 0.05 indicated by *. Flux probability values were not corrected for multiple comparisons. Abbreviations as noted in the text.</w:t>
+        <w:t xml:space="preserve">red</w:t>
+      </w:r>
+      <w:r>
+        <w:t xml:space="preserve">), 0.5% oxygen (</w:t>
+      </w:r>
+      <w:r>
+        <w:rPr>
+          <w:iCs/>
+          <w:i/>
+        </w:rPr>
+        <w:t xml:space="preserve">blue</w:t>
+      </w:r>
+      <w:r>
+        <w:t xml:space="preserve">), DMSO (0.1% v/v,</w:t>
+      </w:r>
+      <w:r>
+        <w:t xml:space="preserve"> </w:t>
+      </w:r>
+      <w:r>
+        <w:rPr>
+          <w:iCs/>
+          <w:i/>
+        </w:rPr>
+        <w:t xml:space="preserve">green</w:t>
+      </w:r>
+      <w:r>
+        <w:t xml:space="preserve">), or molidustat (BAY, 10 μM,</w:t>
+      </w:r>
+      <w:r>
+        <w:t xml:space="preserve"> </w:t>
+      </w:r>
+      <w:r>
+        <w:rPr>
+          <w:iCs/>
+          <w:i/>
+        </w:rPr>
+        <w:t xml:space="preserve">purple</w:t>
+      </w:r>
+      <w:r>
+        <w:t xml:space="preserve">) beginning 24 h prior to time 0. (</w:t>
+      </w:r>
+      <w:r>
+        <w:rPr>
+          <w:bCs/>
+          <w:b/>
+        </w:rPr>
+        <w:t xml:space="preserve">A</w:t>
+      </w:r>
+      <w:r>
+        <w:t xml:space="preserve">) Growth curves of LFs in each experimental condition (n = 8). (</w:t>
+      </w:r>
+      <w:r>
+        <w:rPr>
+          <w:bCs/>
+          <w:b/>
+        </w:rPr>
+        <w:t xml:space="preserve">B</w:t>
+      </w:r>
+      <w:r>
+        <w:t xml:space="preserve">) Growth rates from (A) were determined by robust linear modeling of log-transformed growth curves. (</w:t>
+      </w:r>
+      <w:r>
+        <w:rPr>
+          <w:bCs/>
+          <w:b/>
+        </w:rPr>
+        <w:t xml:space="preserve">C</w:t>
+      </w:r>
+      <w:r>
+        <w:t xml:space="preserve">,</w:t>
+      </w:r>
+      <w:r>
+        <w:t xml:space="preserve"> </w:t>
+      </w:r>
+      <w:r>
+        <w:rPr>
+          <w:bCs/>
+          <w:b/>
+        </w:rPr>
+        <w:t xml:space="preserve">D</w:t>
+      </w:r>
+      <w:r>
+        <w:t xml:space="preserve">) Representative immunoblots of LF protein lysates cultured as in (A). (</w:t>
+      </w:r>
+      <w:r>
+        <w:rPr>
+          <w:bCs/>
+          <w:b/>
+        </w:rPr>
+        <w:t xml:space="preserve">E</w:t>
+      </w:r>
+      <w:r>
+        <w:t xml:space="preserve">,</w:t>
+      </w:r>
+      <w:r>
+        <w:t xml:space="preserve"> </w:t>
+      </w:r>
+      <w:r>
+        <w:rPr>
+          <w:bCs/>
+          <w:b/>
+        </w:rPr>
+        <w:t xml:space="preserve">F</w:t>
+      </w:r>
+      <w:r>
+        <w:t xml:space="preserve">) Relative change in HIF-1α (E) and LDHA (F) protein levels normalized to 21% oxygen or DMSO treatment time 0 (n = 4). (</w:t>
+      </w:r>
+      <w:r>
+        <w:rPr>
+          <w:bCs/>
+          <w:b/>
+        </w:rPr>
+        <w:t xml:space="preserve">G</w:t>
+      </w:r>
+      <w:r>
+        <w:t xml:space="preserve">,</w:t>
+      </w:r>
+      <w:r>
+        <w:t xml:space="preserve"> </w:t>
+      </w:r>
+      <w:r>
+        <w:rPr>
+          <w:bCs/>
+          <w:b/>
+        </w:rPr>
+        <w:t xml:space="preserve">H</w:t>
+      </w:r>
+      <w:r>
+        <w:t xml:space="preserve">) Relative changes in GLUT1 (G) and LDHA (H) mRNA levels normalized to 21% oxygen or DMSO treatment time 0 (n = 4). (</w:t>
+      </w:r>
+      <w:r>
+        <w:rPr>
+          <w:bCs/>
+          <w:b/>
+        </w:rPr>
+        <w:t xml:space="preserve">I</w:t>
+      </w:r>
+      <w:r>
+        <w:t xml:space="preserve">,</w:t>
+      </w:r>
+      <w:r>
+        <w:t xml:space="preserve"> </w:t>
+      </w:r>
+      <w:r>
+        <w:rPr>
+          <w:bCs/>
+          <w:b/>
+        </w:rPr>
+        <w:t xml:space="preserve">J</w:t>
+      </w:r>
+      <w:r>
+        <w:t xml:space="preserve">) Extracellular fluxes of the indicated metabolites (n = 8). Data are mean ± SEM. Comparisons were made using linear mixed effects models with treatment group as a fixed effect and biological replicate as a random effect. Tukey’s</w:t>
+      </w:r>
+      <w:r>
+        <w:t xml:space="preserve"> </w:t>
+      </w:r>
+      <w:r>
+        <w:rPr>
+          <w:iCs/>
+          <w:i/>
+        </w:rPr>
+        <w:t xml:space="preserve">post hoc</w:t>
+      </w:r>
+      <w:r>
+        <w:t xml:space="preserve"> </w:t>
+      </w:r>
+      <w:r>
+        <w:t xml:space="preserve">test was applied to determine differences between 21% and 0.5% oxygen (*), between DMSO and BAY treatment (†), or between 0.5% oxygen and BAY treatment (‡) with adjusted p-values &lt; 0.05 considered significant.</w:t>
       </w:r>
     </w:p>
     <w:p>
@@ -4177,7 +4156,7 @@
           <wp:inline>
             <wp:extent cx="5308600" cy="6629400"/>
             <wp:effectExtent b="0" l="0" r="0" t="0"/>
-            <wp:docPr descr="Figure 2: Prolyl hydroxylase inhibition of lung fibroblasts in normoxia. (A) Growth curves of lung fibroblasts (LFs) cultured in 21% oxygen and treated with molidustat (BAY, 10 μM) or vehicle (DMSO, 0.1%) (n = 8). (B) Growth rates were determined by linear fitting of log-transformed growth curves. (C) Representative immunoblot of LF protein lysates collected at the indicated times. (D, E) Relative change in HIF-1α (D) and LDHA (E) protein levels compared to DMSO time 0. (F, G) Relative changes in GLUT1 (F) and LDHA (G) mRNA levels compared to DMSO time 0. (H, I) Extracellular fluxes of the indicated metabolites (n = 8). Data are mean ± SEM. Comparisons were performed using Student’s paired t-test and p &lt; 0.05 indicated by *. Flux probability values were not corrected for multiple comparisons. Abbreviations as noted in the text." title="" id="1" name="Picture"/>
+            <wp:docPr descr="Figure 2: (ref:f2)" title="" id="1" name="Picture"/>
             <a:graphic>
               <a:graphicData uri="http://schemas.openxmlformats.org/drawingml/2006/picture">
                 <pic:pic>
@@ -4220,135 +4199,7 @@
         <w:pStyle w:val="ImageCaption"/>
       </w:pPr>
       <w:r>
-        <w:t xml:space="preserve">Figure 2:</w:t>
-      </w:r>
-      <w:r>
-        <w:t xml:space="preserve"> </w:t>
-      </w:r>
-      <w:r>
-        <w:rPr>
-          <w:bCs/>
-          <w:b/>
-        </w:rPr>
-        <w:t xml:space="preserve">Prolyl hydroxylase inhibition of lung fibroblasts in normoxia.</w:t>
-      </w:r>
-      <w:r>
-        <w:t xml:space="preserve"> </w:t>
-      </w:r>
-      <w:r>
-        <w:t xml:space="preserve">(</w:t>
-      </w:r>
-      <w:r>
-        <w:rPr>
-          <w:bCs/>
-          <w:b/>
-        </w:rPr>
-        <w:t xml:space="preserve">A</w:t>
-      </w:r>
-      <w:r>
-        <w:t xml:space="preserve">) Growth curves of lung fibroblasts (LFs) cultured in 21% oxygen and treated with molidustat (BAY, 10 μM) or vehicle (DMSO, 0.1%) (n = 8). (</w:t>
-      </w:r>
-      <w:r>
-        <w:rPr>
-          <w:bCs/>
-          <w:b/>
-        </w:rPr>
-        <w:t xml:space="preserve">B</w:t>
-      </w:r>
-      <w:r>
-        <w:t xml:space="preserve">) Growth rates were determined by linear fitting of log-transformed growth curves. (</w:t>
-      </w:r>
-      <w:r>
-        <w:rPr>
-          <w:bCs/>
-          <w:b/>
-        </w:rPr>
-        <w:t xml:space="preserve">C</w:t>
-      </w:r>
-      <w:r>
-        <w:t xml:space="preserve">) Representative immunoblot of LF protein lysates collected at the indicated times. (</w:t>
-      </w:r>
-      <w:r>
-        <w:rPr>
-          <w:bCs/>
-          <w:b/>
-        </w:rPr>
-        <w:t xml:space="preserve">D</w:t>
-      </w:r>
-      <w:r>
-        <w:t xml:space="preserve">,</w:t>
-      </w:r>
-      <w:r>
-        <w:t xml:space="preserve"> </w:t>
-      </w:r>
-      <w:r>
-        <w:rPr>
-          <w:bCs/>
-          <w:b/>
-        </w:rPr>
-        <w:t xml:space="preserve">E</w:t>
-      </w:r>
-      <w:r>
-        <w:t xml:space="preserve">) Relative change in HIF-1α (D) and LDHA (E) protein levels compared to DMSO time 0. (</w:t>
-      </w:r>
-      <w:r>
-        <w:rPr>
-          <w:bCs/>
-          <w:b/>
-        </w:rPr>
-        <w:t xml:space="preserve">F</w:t>
-      </w:r>
-      <w:r>
-        <w:t xml:space="preserve">,</w:t>
-      </w:r>
-      <w:r>
-        <w:t xml:space="preserve"> </w:t>
-      </w:r>
-      <w:r>
-        <w:rPr>
-          <w:bCs/>
-          <w:b/>
-        </w:rPr>
-        <w:t xml:space="preserve">G</w:t>
-      </w:r>
-      <w:r>
-        <w:t xml:space="preserve">) Relative changes in GLUT1 (F) and LDHA (G) mRNA levels compared to DMSO time 0. (</w:t>
-      </w:r>
-      <w:r>
-        <w:rPr>
-          <w:bCs/>
-          <w:b/>
-        </w:rPr>
-        <w:t xml:space="preserve">H</w:t>
-      </w:r>
-      <w:r>
-        <w:t xml:space="preserve">,</w:t>
-      </w:r>
-      <w:r>
-        <w:t xml:space="preserve"> </w:t>
-      </w:r>
-      <w:r>
-        <w:rPr>
-          <w:bCs/>
-          <w:b/>
-        </w:rPr>
-        <w:t xml:space="preserve">I</w:t>
-      </w:r>
-      <w:r>
-        <w:t xml:space="preserve">) Extracellular fluxes of the indicated metabolites (n = 8). Data are mean ± SEM. Comparisons were performed using Student’s paired</w:t>
-      </w:r>
-      <w:r>
-        <w:t xml:space="preserve"> </w:t>
-      </w:r>
-      <w:r>
-        <w:rPr>
-          <w:iCs/>
-          <w:i/>
-        </w:rPr>
-        <w:t xml:space="preserve">t</w:t>
-      </w:r>
-      <w:r>
-        <w:t xml:space="preserve">-test and p &lt; 0.05 indicated by *. Flux probability values were not corrected for multiple comparisons. Abbreviations as noted in the text.</w:t>
+        <w:t xml:space="preserve">Figure 2: (ref:f2)</w:t>
       </w:r>
     </w:p>
     <w:p>
@@ -4363,7 +4214,7 @@
       <w:r>
         <w:drawing>
           <wp:inline>
-            <wp:extent cx="5270500" cy="4648200"/>
+            <wp:extent cx="5334000" cy="4648200"/>
             <wp:effectExtent b="0" l="0" r="0" t="0"/>
             <wp:docPr descr="Figure 3: Stable isotope tracing of lung fibroblasts. (A) Fraction of pyruvate labeling following treatment of lung fibroblasts (LFs) with [U-13C6] glucose. (B) Rate values determined from asymptotic regression fit of the data from (A). (C) Isotopic labeling of key intracellular metabolites after 72 h of treatment with the indicated tracers. Data are the mean ± SEM of 4 biological replicates. FBP, fructose bisphosphate; 3PG, 3-phosphoglycerate; AKG, α-ketoglutarate." title="" id="1" name="Picture"/>
             <a:graphic>
@@ -4384,7 +4235,7 @@
                   <pic:spPr bwMode="auto">
                     <a:xfrm>
                       <a:off x="0" y="0"/>
-                      <a:ext cx="5270500" cy="4648200"/>
+                      <a:ext cx="5334000" cy="4648200"/>
                     </a:xfrm>
                     <a:prstGeom prst="rect">
                       <a:avLst/>

</xml_diff>

<commit_message>
finish revisions of draft to send to coauthors
</commit_message>
<xml_diff>
--- a/manuscript/manuscript.docx
+++ b/manuscript/manuscript.docx
@@ -393,7 +393,7 @@
         <w:pStyle w:val="FirstParagraph"/>
       </w:pPr>
       <w:r>
-        <w:t xml:space="preserve">Hypoxia is an important environmental stimulus that causes transcriptional and metabolic reprogramming in cells to facilitate their survival. Here, we performed stable isotope tracing and metabolic flux analyses of proliferating human lung fibroblasts and pulmonary artery smooth muscle cells in hypoxia. Despite activation of the hypoxia-inducible factor (HIF) transcriptional program and up-regulation of glycolytic genes, glycolytic flux was decreased in hypoxic cells. While pharmacologic stabilization of HIF in normoxia with the prolyl hydroxylase inhibitor molidustat did increase glycolytic flux as expected, hypoxia abrogated this effect of molidustat treatment. Multi-omic profiling of cells treated with hypoxia or molidustat, separately or together, revealed distinct molecular responses to hypoxia and pharmacologic prolyl hydroxylase inhibition. Together, these data suggest that primary cell bioenergetic metabolism is closely coupled to cell proliferation rate, and that other factors supersede the anticipated effects of HIF-dependent up-regulation of glycolytic gene expression on glycolytic flux.</w:t>
+        <w:t xml:space="preserve">Hypoxia is an important environmental stressor that causes transcriptional and metabolic reprogramming in cells to facilitate their survival. Here, we performed stable isotope tracing and metabolic flux analyses of proliferating human lung fibroblasts and pulmonary artery smooth muscle cells in hypoxia. Despite activation of the hypoxia-inducible factor (HIF) transcriptional program and increased expression of glycolytic enzymes, glycolytic flux was decreased in hypoxic cells. While pharmacologic stabilization of HIF in normoxia with the prolyl hydroxylase inhibitor molidustat did increase glycolytic flux as expected, hypoxia abrogated this effect of molidustat treatment. Multi-omic profiling of cells treated with hypoxia or molidustat, separately or together, revealed distinct molecular responses to hypoxia and pharmacologic prolyl hydroxylase inhibition. Together, these data suggest that primary cell bioenergetic metabolism is closely coupled to cell proliferation rate, and that other factors supersede the anticipated effects of HIF-dependent up-regulation of glycolytic gene expression on glycolytic flux.</w:t>
       </w:r>
     </w:p>
     <w:bookmarkEnd w:id="21"/>
@@ -454,7 +454,7 @@
         <w:t xml:space="preserve">)</w:t>
       </w:r>
       <w:r>
-        <w:t xml:space="preserve">. These responses require a sustained capacity for cell proliferation, migration, and protein synthesis, and the attendant energetic and metabolic requirements, even in the face of limited oxygen availability, or hypoxia. Metazoan cells depend on aerobic respiration to meet cellular energy demands. With an inadequate oxygen supply, cells must reduce energy consumption and shift energy production away from oxidative phosphorylation. Cells accomplish this goal through stabilization of the hypoxia-inducible transcription factor 1α (HIF-1α), which activates the transcription of glucose transporters, glycolytic enzymes, lactate dehydrogenase, and pyruvate dehydrogenase kinase, while decreasing the expression of enzymes in the tricarboxylic acid (TCA) cycle and electron transport chain</w:t>
+        <w:t xml:space="preserve">. These responses require a sustained capacity for cell proliferation, migration, and protein synthesis, with their associated energetic and metabolic demands, even in the face of limited oxygen availability, or hypoxia. Metazoan cells depend on aerobic respiration to meet cellular energy needs. With an inadequate oxygen supply, cells must reduce energy consumption and shift energy production away from oxidative phosphorylation. Cells accomplish this goal through stabilization of the hypoxia-inducible transcription factor 1α (HIF-1α), which activates the transcription of glucose transporters, glycolytic enzymes, lactate dehydrogenase, and pyruvate dehydrogenase kinase, while decreasing the expression of enzymes in the tricarboxylic acid (TCA) cycle and electron transport chain</w:t>
       </w:r>
       <w:r>
         <w:t xml:space="preserve"> </w:t>
@@ -508,7 +508,7 @@
         <w:t xml:space="preserve">)</w:t>
       </w:r>
       <w:r>
-        <w:t xml:space="preserve">. PHDs are α-ketoglutrate-dependent dioxygenase enzymes that require molecular oxygen for their enzymatic activity. When oxygen tension falls, PHD activity decreases, leading to HIF-1α stabilization and activation of its associated transcriptional program. Overall, the changes in gene transcription should increase glycolytic capacity and divert glucose-derived pyruvate from oxidative phosphorylation toward lactate fermentation to maintain ATP production and to minimize the formation of reactive oxygen species (ROS)</w:t>
+        <w:t xml:space="preserve">. PHDs are α-ketoglutrate-dependent dioxygenase enzymes that require molecular oxygen for their enzymatic activity. When oxygen tension falls, PHD activity decreases, leading to HIF-1α stabilization and activation of its associated transcriptional program. Overall, the HIF-1 transriptional program should increase glycolytic capacity and divert glucose-derived pyruvate from oxidative phosphorylation toward lactate fermentation to maintain ATP production and to minimize the formation of reactive oxygen species (ROS)</w:t>
       </w:r>
       <w:r>
         <w:t xml:space="preserve"> </w:t>
@@ -602,7 +602,7 @@
         <w:t xml:space="preserve">)</w:t>
       </w:r>
       <w:r>
-        <w:t xml:space="preserve">. Since hypoxia is a prominent feature of cancer biology as tumor growth outstrips blood supply, most detailed metabolic studies of cell metabolism in hypoxia have used tumor cell models</w:t>
+        <w:t xml:space="preserve">. Since hypoxia is a prominent feature of cancer biology as tumor growth outstrips blood supply, most detailed metabolic studies of cell metabolism in hypoxia have used tumor cell models, yielding important insights into the metabolic pathobiology of cancer</w:t>
       </w:r>
       <w:r>
         <w:t xml:space="preserve"> </w:t>
@@ -692,7 +692,7 @@
         <w:t xml:space="preserve">)</w:t>
       </w:r>
       <w:r>
-        <w:t xml:space="preserve">. For example, stable isotope tracing and metabolic flux analyses identified a critical role for reductive carboxylation of glutamine-derived α-ketoglutarate for lipid biosynthesis in tumor growth</w:t>
+        <w:t xml:space="preserve">. For example, stable isotope tracing and metabolic flux analyses identified a critical role for reductive carboxylation of glutamine-derived α-ketoglutarate for lipid biosynthesis in supporting tumor growth</w:t>
       </w:r>
       <w:r>
         <w:t xml:space="preserve"> </w:t>
@@ -774,7 +774,7 @@
         <w:t xml:space="preserve">)</w:t>
       </w:r>
       <w:r>
-        <w:t xml:space="preserve">. By contrast, comparatively little is known about metabolic adaptations of primary cells to hypoxia and how hypoxic metabolic reprogramming supports homeostasis or promotes pathobiology. Indeed, the importance of reductive carboxylation or aspartate biosynthesis remains to be elucidated in these cells. This and related information would provide important context for understanding how metabolic reprogramming supports normal cellular responses to hypoxia, how these responses may be (mal)adaptive in a variety of disease contexts, and how the hypoxia metabolic program in primary cells differs from that observed in cancer cells.</w:t>
+        <w:t xml:space="preserve">. By contrast, comparatively little is known about metabolic adaptations of primary cells to hypoxia and how hypoxic metabolic reprogramming supports homeostasis or promotes pathobiology. Indeed, the importance of reductive carboxylation or aspartate biosynthesis remains to be elucidated in these cells. This and related information would provide an important context for understanding how metabolic reprogramming supports normal cellular responses to hypoxia, how these responses may be (mal)adaptive in a variety of disease contexts, and how the hypoxia metabolic program in primary cells differs from that observed in cancer cells.</w:t>
       </w:r>
     </w:p>
     <w:p>
@@ -782,7 +782,7 @@
         <w:pStyle w:val="BodyText"/>
       </w:pPr>
       <w:r>
-        <w:t xml:space="preserve">To address these questions, here we have developed models of bioenergetic carbon flux in human lung fibroblasts (LFs) and pulmonary artery smooth muscle cells (PASMCs) cultured under 21% or 0.5% oxygen conditions. These cells were selected as they may be exposed to a wide range of oxygen concentrations</w:t>
+        <w:t xml:space="preserve">To address these questions, here we have developed models of bioenergetic carbon flux in human lung fibroblasts (LFs) and pulmonary artery smooth muscle cells (PASMCs) cultured in 21% or 0.5% oxygen. These cells were selected as they may be exposed to a wide range of oxygen concentrations</w:t>
       </w:r>
       <w:r>
         <w:t xml:space="preserve"> </w:t>
@@ -964,7 +964,7 @@
           <w:bCs/>
           <w:b/>
         </w:rPr>
-        <w:t xml:space="preserve">C-H</w:t>
+        <w:t xml:space="preserve">K, E-H</w:t>
       </w:r>
       <w:r>
         <w:t xml:space="preserve">). These changes persisted for the duration of the experimental time course.</w:t>
@@ -1012,7 +1012,7 @@
           <w:bCs/>
           <w:b/>
         </w:rPr>
-        <w:t xml:space="preserve">I-J, S1</w:t>
+        <w:t xml:space="preserve">I-J</w:t>
       </w:r>
       <w:r>
         <w:t xml:space="preserve">). Flux calculations incorporated changes in cell number, extracellular metabolite concentrations, and medium evaporation over time</w:t>
@@ -1089,7 +1089,7 @@
         <w:t xml:space="preserve">Figure S2</w:t>
       </w:r>
       <w:r>
-        <w:t xml:space="preserve">) and lactate efflux was significantly</w:t>
+        <w:t xml:space="preserve">). Similar results were also observed in PASMCs were lactate efflux was significantly</w:t>
       </w:r>
       <w:r>
         <w:t xml:space="preserve"> </w:t>
@@ -1105,7 +1105,7 @@
         <w:t xml:space="preserve"> </w:t>
       </w:r>
       <w:r>
-        <w:t xml:space="preserve">in PASMCs cultured in 0.5% ambient oxygen (</w:t>
+        <w:t xml:space="preserve">by 0.5% ambient oxygen (</w:t>
       </w:r>
       <w:r>
         <w:rPr>
@@ -1272,7 +1272,7 @@
           <w:bCs/>
           <w:b/>
         </w:rPr>
-        <w:t xml:space="preserve">C-H</w:t>
+        <w:t xml:space="preserve">D-H</w:t>
       </w:r>
       <w:r>
         <w:t xml:space="preserve">). Compared to hypoxia, BAY treatment resulted in a similar activation of HIF-1 target gene transcription and protein expression. In normoxia, this transcriptional program was associated with substantially increased glucose uptake and lactate efflux (</w:t>
@@ -1337,7 +1337,7 @@
         <w:t xml:space="preserve">J</w:t>
       </w:r>
       <w:r>
-        <w:t xml:space="preserve">) with preservation of glutamine uptake, alanine efflux, and glutamine efflux rates.</w:t>
+        <w:t xml:space="preserve">) with preservation of glutamine uptake, alanine efflux, and glutamate efflux rates.</w:t>
       </w:r>
     </w:p>
     <w:bookmarkEnd w:id="24"/>
@@ -1804,7 +1804,7 @@
         <w:t xml:space="preserve">Figure S7A</w:t>
       </w:r>
       <w:r>
-        <w:t xml:space="preserve">). Consistent with extracellular flux measurements and isotope labeling patterns described above, in hypoxia, significant reductions in glycolysis, the TCA cycle, and amino acid metabolism were observed in the metabolic flux models of LFs with a significant increase in pentose phosphate pathway flux (</w:t>
+        <w:t xml:space="preserve">). Consistent with extracellular flux measurements and isotope labeling patterns described above, significant reductions in glycolysis, the TCA cycle, and amino acid metabolism were observed in the metabolic flux models of LFs cultured in hypoxia. A significant increase in pentose phosphate pathway flux was also observed, although the absolute flux through this pathway is low (</w:t>
       </w:r>
       <w:r>
         <w:rPr>
@@ -1914,7 +1914,7 @@
         <w:t xml:space="preserve">)</w:t>
       </w:r>
       <w:r>
-        <w:t xml:space="preserve">, although glycolysis was up-regulated in the hypoxia-exposed cancer cells studied in this report.</w:t>
+        <w:t xml:space="preserve">, although glycolysis was also up-regulated in the hypoxia-exposed cancer cells studied in this report.</w:t>
       </w:r>
     </w:p>
     <w:p>
@@ -1932,7 +1932,7 @@
         <w:t xml:space="preserve">Figure S7D</w:t>
       </w:r>
       <w:r>
-        <w:t xml:space="preserve">). This finding suggests that, while glycolysis increases relative to growth rate in hypoxic cells, the regulators of cell proliferation rate override the consequences of the HIF-1 transcriptional program. Indeed, even after adjusting for cell growth rate, the relative increase in glycolytic flux is modest compared to the marked up-regulation of glycolytic genes. BAY treatment decreased cell proliferation rate (</w:t>
+        <w:t xml:space="preserve">). This finding suggests that, while glycolysis increases relative to growth rate in hypoxic cells, the regulators of cell proliferation rate override the consequences of the HIF-1 transcriptional program. Indeed, even after adjusting for cell growth rate, the relative increase in glycolytic flux is modest compared to the marked up-regulation of glycolytic protein levels. BAY treatment decreased cell proliferation rate (</w:t>
       </w:r>
       <w:r>
         <w:rPr>
@@ -1963,7 +1963,7 @@
         <w:t xml:space="preserve">B</w:t>
       </w:r>
       <w:r>
-        <w:t xml:space="preserve">), indicating that, unlike hypoxia, BAY treatment uncouples cell proliferation and metabolic flux.</w:t>
+        <w:t xml:space="preserve">), indicating that, unlike hypoxia, BAY treatment in normoxia uncouples cell proliferation and metabolic flux.</w:t>
       </w:r>
     </w:p>
     <w:bookmarkEnd w:id="26"/>
@@ -2128,7 +2128,7 @@
         <w:t xml:space="preserve">18</w:t>
       </w:r>
       <w:r>
-        <w:t xml:space="preserve">F ]-fluorodeoxyglucose positron emission tomography, suggesting that lactate consumption can occur in areas of high glucose utilization. Subsequently, several investigators have demonstrated the importance of lactate as a metabolic fuel</w:t>
+        <w:t xml:space="preserve">F ]-fluorodeoxyglucose positron emission tomography, suggesting that lactate consumption can occur in areas of high glucose utilization. Subsequently, investigators have demonstrated the importance of lactate as a metabolic fuel</w:t>
       </w:r>
       <w:r>
         <w:t xml:space="preserve"> </w:t>
@@ -2537,7 +2537,7 @@
         <w:t xml:space="preserve">)</w:t>
       </w:r>
       <w:r>
-        <w:t xml:space="preserve">, increased following BAY treatment, but was unaffected by hypoxia treatment in proliferating LFs. The tricarboxylic acid (TCA) cycle metabolite aconitate was decreased in hypoxia, but increased by BAY treatment while the opposite effect was observed for hydroxyproline and taurine. The glycolytic intermediate glyceraldehyde 3-phosphate (GAP) was decreased by both hypoxia and BAY, while hypoxia reversed the BAY-mediated decrease in γ-aminobutyric acid (GABA). A metabolite set enrichment analysis of these differentially regulated metabolitesrevealed the TCA cycle to be the most enriched KEGG metabolite set (</w:t>
+        <w:t xml:space="preserve">, increased following BAY treatment, but was unaffected by hypoxia treatment in proliferating LFs. The tricarboxylic acid (TCA) cycle metabolite aconitate was decreased in hypoxia, but increased by BAY treatment while the opposite effect was observed for hydroxyproline and taurine. The glycolytic intermediate glyceraldehyde 3-phosphate (GAP) was decreased by both hypoxia and BAY, while hypoxia reversed the BAY-mediated decrease in γ-aminobutyric acid (GABA). A metabolite set enrichment analysis of these differentially regulated metabolites revealed the TCA cycle to be the most enriched KEGG metabolite set (</w:t>
       </w:r>
       <w:r>
         <w:rPr>
@@ -2942,7 +2942,7 @@
         <w:t xml:space="preserve">A</w:t>
       </w:r>
       <w:r>
-        <w:t xml:space="preserve">). The first and second principle components correspond to 0.5% oxygen and BAY treatments, respectively. Consistent with our prior observations, the combination of 0.5% oxygen plus BAY was more similar to 0.5% oxygen alone with decreased distance between both hypoxia-treated groups along the axis of the second principle component. Again, consistent with the hypothesis that hypoxia uncouples the effects of BAY treatment. To identify those transcripts that were differentially affected by hypoxia compared to BAY treatment alone, we again performed linear modeling to identify transcripts with a significant interaction term in the model described by treatment × oxygen (</w:t>
+        <w:t xml:space="preserve">). The first and second principle components correspond to 0.5% oxygen and BAY treatments, respectively. Consistent with our prior observations, the combination of 0.5% oxygen plus BAY was more similar to 0.5% oxygen alone with decreased distance between both hypoxia-treated groups along the axis of the second principle component. Again, consistent with the hypothesis that hypoxia uncouples the effects of BAY treatment. To identify those transcripts that were differentially affected by hypoxia compared to BAY treatment alone, we performed linear modeling to identify transcripts with a significant interaction term in the model described by treatment × oxygen (</w:t>
       </w:r>
       <w:r>
         <w:rPr>
@@ -2973,7 +2973,7 @@
         <w:t xml:space="preserve">B</w:t>
       </w:r>
       <w:r>
-        <w:t xml:space="preserve">). With this analysis, we again found several patterns of transcriptional changes (</w:t>
+        <w:t xml:space="preserve">). With this analysis, we found several patterns of transcriptional changes (</w:t>
       </w:r>
       <w:r>
         <w:rPr>
@@ -3004,7 +3004,7 @@
         <w:t xml:space="preserve">C</w:t>
       </w:r>
       <w:r>
-        <w:t xml:space="preserve">). For example, EPAS1, the gene encoding the HIF-2α protein, was markedly decreased by hypoxia, compared to its modest reduction following BAY treatment. A similar, but opposite effect on RBM3 (RNA-binding protein 3) expression was observed. RBM3 supports the viability and proliferation of neural stem cells in hypoxia</w:t>
+        <w:t xml:space="preserve">). For example, EPAS1, the gene encoding the HIF-2α protein, was markedly decreased by hypoxia, compared to its modest reduction following BAY treatment. A similar, but opposite, effect on RBM3 (RNA-binding protein 3) expression was observed. RBM3 supports the viability and proliferation of neural stem cells in hypoxia</w:t>
       </w:r>
       <w:r>
         <w:t xml:space="preserve"> </w:t>
@@ -3024,7 +3024,7 @@
         <w:t xml:space="preserve">)</w:t>
       </w:r>
       <w:r>
-        <w:t xml:space="preserve">. Histone deacetylase 9 (HDAC9) and prolyl 4-hydroxylase subunit α2 (P4HA2) demonstrate opposing effects following hypoxia and BAY treatment where BAY decreases HDAC9 expression and increases P4HA2 expression. Together, this subset of transcriptional changes illustrates important differences between hypoxia and HIF stabilization in normoxia.</w:t>
+        <w:t xml:space="preserve">. Histone deacetylase 9 (HDAC9) and prolyl 4-hydroxylase subunit α2 (P4HA2) demonstrate opposing effects following hypoxia and BAY treatment, where BAY decreases HDAC9 expression and increases P4HA2 expression. Together, this subset of transcriptional changes illustrates important differences between hypoxia and HIF stabilization in normoxia.</w:t>
       </w:r>
     </w:p>
     <w:p>
@@ -3050,7 +3050,7 @@
         <w:t xml:space="preserve"> </w:t>
       </w:r>
       <w:r>
-        <w:t xml:space="preserve">data set following BAY treatment alone than with hypoxia itself (</w:t>
+        <w:t xml:space="preserve">gene set following BAY treatment alone than with hypoxia itself (</w:t>
       </w:r>
       <w:r>
         <w:rPr>
@@ -3081,7 +3081,61 @@
         <w:t xml:space="preserve">D</w:t>
       </w:r>
       <w:r>
-        <w:t xml:space="preserve">). Similarly, the gene set for glycolysis was also more enriched following BAY treatment than hypoxia treatment. The most enriched gene sets associated with hypoxia included pro-proliferative E2F targets and G2/M checkpoint proteins as well as Myc target proteins. These findings were further supported by a transcription factor enrichment analysis identifying enrichment of Myc target proteins associated with hypoxia (</w:t>
+        <w:t xml:space="preserve">). Similarly, the gene set for glycolysis was also more enriched following BAY treatment than hypoxia treatment. The most enriched gene sets associated with hypoxia included pro-proliferative</w:t>
+      </w:r>
+      <w:r>
+        <w:t xml:space="preserve"> </w:t>
+      </w:r>
+      <w:r>
+        <w:t xml:space="preserve">“</w:t>
+      </w:r>
+      <w:r>
+        <w:t xml:space="preserve">E2F targets</w:t>
+      </w:r>
+      <w:r>
+        <w:t xml:space="preserve">”</w:t>
+      </w:r>
+      <w:r>
+        <w:t xml:space="preserve"> </w:t>
+      </w:r>
+      <w:r>
+        <w:t xml:space="preserve">and</w:t>
+      </w:r>
+      <w:r>
+        <w:t xml:space="preserve"> </w:t>
+      </w:r>
+      <w:r>
+        <w:t xml:space="preserve">“</w:t>
+      </w:r>
+      <w:r>
+        <w:t xml:space="preserve">G2/M checkpoint</w:t>
+      </w:r>
+      <w:r>
+        <w:t xml:space="preserve">”</w:t>
+      </w:r>
+      <w:r>
+        <w:t xml:space="preserve"> </w:t>
+      </w:r>
+      <w:r>
+        <w:t xml:space="preserve">proteins as well as</w:t>
+      </w:r>
+      <w:r>
+        <w:t xml:space="preserve"> </w:t>
+      </w:r>
+      <w:r>
+        <w:t xml:space="preserve">“</w:t>
+      </w:r>
+      <w:r>
+        <w:t xml:space="preserve">Myc targets.</w:t>
+      </w:r>
+      <w:r>
+        <w:t xml:space="preserve">”</w:t>
+      </w:r>
+      <w:r>
+        <w:t xml:space="preserve"> </w:t>
+      </w:r>
+      <w:r>
+        <w:t xml:space="preserve">These findings were further supported by a transcription factor enrichment analysis identifying enrichment of Myc target proteins associated with hypoxia (</w:t>
       </w:r>
       <w:r>
         <w:rPr>
@@ -3541,7 +3595,7 @@
         <w:t xml:space="preserve">)</w:t>
       </w:r>
       <w:r>
-        <w:t xml:space="preserve">, and these transcriptional effects are precisely what is observed in BAY treated LFs in normoxia. By contrast, hypoxia culture was associated with decreased expression of p21, consistent with a previous report</w:t>
+        <w:t xml:space="preserve">. These transcriptional effects are precisely what is observed in BAY treated LFs in normoxia. By contrast, hypoxia culture was associated with decreased expression of p21, consistent with a previous report</w:t>
       </w:r>
       <w:r>
         <w:t xml:space="preserve"> </w:t>
@@ -3589,7 +3643,7 @@
         <w:pStyle w:val="BodyText"/>
       </w:pPr>
       <w:r>
-        <w:t xml:space="preserve">All together, these findings raise important questions regarding the cell-autonomous role of HIFs in the hypoxia response. On an organismal level, HIFs drive expression of angiogenic and erythropoietic factors to increase oxygen delivery to hypoxic tissues. Within individual cells, HIF-1α seems to be important for mitigating the adverse effects of ROS formation by dysfunctional electron transport in the mitochondria. Indeed, hypoxia increased oxygen consumption and ROS production in HIF-1α-null mouse embryonic fibroblasts (MEFs), which was associated with increased cell death</w:t>
+        <w:t xml:space="preserve">Altogether, these findings raise important questions regarding the cell-autonomous role of HIFs in the hypoxia response. On an organismal level, HIFs drive expression of angiogenic and erythropoietic factors to increase oxygen delivery to hypoxic tissues. Within individual cells, HIF-1α seems to be important for mitigating the adverse effects of ROS formation by dysfunctional electron transport in the mitochondria. Indeed, hypoxia increased oxygen consumption and ROS production in HIF-1α-null mouse embryonic fibroblasts (MEFs), which was associated with increased cell death</w:t>
       </w:r>
       <w:r>
         <w:t xml:space="preserve"> </w:t>
@@ -3708,10 +3762,7 @@
         <w:t xml:space="preserve"> </w:t>
       </w:r>
       <w:r>
-        <w:t xml:space="preserve">(@</w:t>
-      </w:r>
-      <w:r>
-        <w:t xml:space="preserve"> </w:t>
+        <w:t xml:space="preserve">(</w:t>
       </w:r>
       <w:hyperlink w:anchor="ref-RN3081">
         <w:r>
@@ -3725,7 +3776,7 @@
         <w:t xml:space="preserve">)</w:t>
       </w:r>
       <w:r>
-        <w:t xml:space="preserve">, an important role for lactate</w:t>
+        <w:t xml:space="preserve">, an important contribution of lactate</w:t>
       </w:r>
       <w:r>
         <w:t xml:space="preserve"> </w:t>
@@ -3741,7 +3792,7 @@
         <w:t xml:space="preserve"> </w:t>
       </w:r>
       <w:r>
-        <w:t xml:space="preserve">in supporting cell homeostasis in the face of an ischemic insult, which is associated with increased extracellular lactate, is an evolutionarily attractive hypothesis that merits further investigation. Second, PASMCs, but not LFs, demonstrated significant rates of reductive carboxylation that increased in 0.5% oxygen (</w:t>
+        <w:t xml:space="preserve">in supporting metabolic homeostasis in the face of an ischemic insult, which is associated with increased extracellular lactate, is an evolutionarily attractive hypothesis that merits further investigation. Second, PASMCs, but not LFs, demonstrated significant rates of reductive carboxylation that increased in 0.5% oxygen (</w:t>
       </w:r>
       <w:r>
         <w:rPr>
@@ -3825,7 +3876,7 @@
         <w:t xml:space="preserve">)</w:t>
       </w:r>
       <w:r>
-        <w:t xml:space="preserve">. Hypoxia drives pulmonary arterial smooth muscle cell proliferation</w:t>
+        <w:t xml:space="preserve">. Hypoxia drives PASMC proliferation</w:t>
       </w:r>
       <w:r>
         <w:t xml:space="preserve"> </w:t>
@@ -3861,7 +3912,7 @@
         <w:t xml:space="preserve">)</w:t>
       </w:r>
       <w:r>
-        <w:t xml:space="preserve">, and our findings suggest that reductive carboxylation catalyzed by isocitrate dehydrogenase may be a viable therapeutic target in this disease.</w:t>
+        <w:t xml:space="preserve">, and our findings suggest that reductive carboxylation catalyzed by isocitrate dehydrogenase may be a metabolic vulnerability of hypoxic PASMCs associated with pulmonary vascular disease.</w:t>
       </w:r>
     </w:p>
     <w:p>
@@ -4009,7 +4060,197 @@
         <w:pStyle w:val="FirstParagraph"/>
       </w:pPr>
       <w:r>
-        <w:t xml:space="preserve">Figure 1: (ref:m1)</w:t>
+        <w:t xml:space="preserve">Figure 1:</w:t>
+      </w:r>
+      <w:r>
+        <w:t xml:space="preserve"> </w:t>
+      </w:r>
+      <w:r>
+        <w:rPr>
+          <w:bCs/>
+          <w:b/>
+        </w:rPr>
+        <w:t xml:space="preserve">Effects of prolyl hydroxylase inhibition on extracellular metabolite fluxes in lung fibroblasts.</w:t>
+      </w:r>
+      <w:r>
+        <w:t xml:space="preserve"> </w:t>
+      </w:r>
+      <w:r>
+        <w:t xml:space="preserve">Lung fibroblasts (LFs) were cultured with 21% oxygen (</w:t>
+      </w:r>
+      <w:r>
+        <w:rPr>
+          <w:iCs/>
+          <w:i/>
+        </w:rPr>
+        <w:t xml:space="preserve">red</w:t>
+      </w:r>
+      <w:r>
+        <w:t xml:space="preserve">), 0.5% oxygen (</w:t>
+      </w:r>
+      <w:r>
+        <w:rPr>
+          <w:iCs/>
+          <w:i/>
+        </w:rPr>
+        <w:t xml:space="preserve">blue</w:t>
+      </w:r>
+      <w:r>
+        <w:t xml:space="preserve">), DMSO (0.1% v/v,</w:t>
+      </w:r>
+      <w:r>
+        <w:t xml:space="preserve"> </w:t>
+      </w:r>
+      <w:r>
+        <w:rPr>
+          <w:iCs/>
+          <w:i/>
+        </w:rPr>
+        <w:t xml:space="preserve">green</w:t>
+      </w:r>
+      <w:r>
+        <w:t xml:space="preserve">), or molidustat (BAY, 10 μM,</w:t>
+      </w:r>
+      <w:r>
+        <w:t xml:space="preserve"> </w:t>
+      </w:r>
+      <w:r>
+        <w:rPr>
+          <w:iCs/>
+          <w:i/>
+        </w:rPr>
+        <w:t xml:space="preserve">purple</w:t>
+      </w:r>
+      <w:r>
+        <w:t xml:space="preserve">) beginning 24 h prior to time 0. (</w:t>
+      </w:r>
+      <w:r>
+        <w:rPr>
+          <w:bCs/>
+          <w:b/>
+        </w:rPr>
+        <w:t xml:space="preserve">A</w:t>
+      </w:r>
+      <w:r>
+        <w:t xml:space="preserve">) Growth curves of LFs in each experimental condition (n = 8). (</w:t>
+      </w:r>
+      <w:r>
+        <w:rPr>
+          <w:bCs/>
+          <w:b/>
+        </w:rPr>
+        <w:t xml:space="preserve">B</w:t>
+      </w:r>
+      <w:r>
+        <w:t xml:space="preserve">) Growth rates from (A) were determined by robust linear modeling of log-transformed growth curves. (</w:t>
+      </w:r>
+      <w:r>
+        <w:rPr>
+          <w:bCs/>
+          <w:b/>
+        </w:rPr>
+        <w:t xml:space="preserve">C</w:t>
+      </w:r>
+      <w:r>
+        <w:t xml:space="preserve">,</w:t>
+      </w:r>
+      <w:r>
+        <w:t xml:space="preserve"> </w:t>
+      </w:r>
+      <w:r>
+        <w:rPr>
+          <w:bCs/>
+          <w:b/>
+        </w:rPr>
+        <w:t xml:space="preserve">D</w:t>
+      </w:r>
+      <w:r>
+        <w:t xml:space="preserve">) Representative immunoblots of LF protein lysates cultured as in (A). (</w:t>
+      </w:r>
+      <w:r>
+        <w:rPr>
+          <w:bCs/>
+          <w:b/>
+        </w:rPr>
+        <w:t xml:space="preserve">E</w:t>
+      </w:r>
+      <w:r>
+        <w:t xml:space="preserve">,</w:t>
+      </w:r>
+      <w:r>
+        <w:t xml:space="preserve"> </w:t>
+      </w:r>
+      <w:r>
+        <w:rPr>
+          <w:bCs/>
+          <w:b/>
+        </w:rPr>
+        <w:t xml:space="preserve">F</w:t>
+      </w:r>
+      <w:r>
+        <w:t xml:space="preserve">) Relative change in HIF-1α (E) and LDHA (F) protein levels normalized to 21% oxygen or DMSO treatment time 0 (n = 4). (</w:t>
+      </w:r>
+      <w:r>
+        <w:rPr>
+          <w:bCs/>
+          <w:b/>
+        </w:rPr>
+        <w:t xml:space="preserve">G</w:t>
+      </w:r>
+      <w:r>
+        <w:t xml:space="preserve">,</w:t>
+      </w:r>
+      <w:r>
+        <w:t xml:space="preserve"> </w:t>
+      </w:r>
+      <w:r>
+        <w:rPr>
+          <w:bCs/>
+          <w:b/>
+        </w:rPr>
+        <w:t xml:space="preserve">H</w:t>
+      </w:r>
+      <w:r>
+        <w:t xml:space="preserve">) Relative changes in GLUT1 (G) and LDHA (H) mRNA levels normalized to 21% oxygen or DMSO treatment time 0 (n = 4). (</w:t>
+      </w:r>
+      <w:r>
+        <w:rPr>
+          <w:bCs/>
+          <w:b/>
+        </w:rPr>
+        <w:t xml:space="preserve">I</w:t>
+      </w:r>
+      <w:r>
+        <w:t xml:space="preserve">,</w:t>
+      </w:r>
+      <w:r>
+        <w:t xml:space="preserve"> </w:t>
+      </w:r>
+      <w:r>
+        <w:rPr>
+          <w:bCs/>
+          <w:b/>
+        </w:rPr>
+        <w:t xml:space="preserve">J</w:t>
+      </w:r>
+      <w:r>
+        <w:t xml:space="preserve">) Extracellular fluxes of the indicated metabolites (n = 8). Data are mean ± SEM. Comparisons were made using linear mixed effects models with treatment group as a fixed effect and biological replicate as a random effect. Tukey’s</w:t>
+      </w:r>
+      <w:r>
+        <w:t xml:space="preserve"> </w:t>
+      </w:r>
+      <w:r>
+        <w:rPr>
+          <w:iCs/>
+          <w:i/>
+        </w:rPr>
+        <w:t xml:space="preserve">post hoc</w:t>
+      </w:r>
+      <w:r>
+        <w:t xml:space="preserve"> </w:t>
+      </w:r>
+      <w:r>
+        <w:t xml:space="preserve">test was applied to determine differences between 21% and 0.5% oxygen (*), between DMSO and BAY treatment (†), or between 0.5% oxygen and BAY treatment (‡) with adjusted p-values &lt; 0.05 considered significant.</w:t>
       </w:r>
     </w:p>
     <w:p>
@@ -4017,7 +4258,71 @@
         <w:pStyle w:val="BodyText"/>
       </w:pPr>
       <w:r>
-        <w:t xml:space="preserve">Figure 2: (ref:m2)</w:t>
+        <w:t xml:space="preserve">Figure 2:</w:t>
+      </w:r>
+      <w:r>
+        <w:t xml:space="preserve"> </w:t>
+      </w:r>
+      <w:r>
+        <w:rPr>
+          <w:bCs/>
+          <w:b/>
+        </w:rPr>
+        <w:t xml:space="preserve">Stable isotope tracing of lung fibroblasts.</w:t>
+      </w:r>
+      <w:r>
+        <w:t xml:space="preserve"> </w:t>
+      </w:r>
+      <w:r>
+        <w:t xml:space="preserve">(</w:t>
+      </w:r>
+      <w:r>
+        <w:rPr>
+          <w:bCs/>
+          <w:b/>
+        </w:rPr>
+        <w:t xml:space="preserve">A</w:t>
+      </w:r>
+      <w:r>
+        <w:t xml:space="preserve">) Fraction of pyruvate labeling following treatment of lung fibroblasts (LFs) with [U-</w:t>
+      </w:r>
+      <w:r>
+        <w:rPr>
+          <w:vertAlign w:val="superscript"/>
+        </w:rPr>
+        <w:t xml:space="preserve">13</w:t>
+      </w:r>
+      <w:r>
+        <w:t xml:space="preserve">C</w:t>
+      </w:r>
+      <w:r>
+        <w:rPr>
+          <w:vertAlign w:val="subscript"/>
+        </w:rPr>
+        <w:t xml:space="preserve">6</w:t>
+      </w:r>
+      <w:r>
+        <w:t xml:space="preserve">] glucose. (</w:t>
+      </w:r>
+      <w:r>
+        <w:rPr>
+          <w:bCs/>
+          <w:b/>
+        </w:rPr>
+        <w:t xml:space="preserve">B</w:t>
+      </w:r>
+      <w:r>
+        <w:t xml:space="preserve">) Rate values determined from asymptotic regression fit of the data from (A). (</w:t>
+      </w:r>
+      <w:r>
+        <w:rPr>
+          <w:bCs/>
+          <w:b/>
+        </w:rPr>
+        <w:t xml:space="preserve">C</w:t>
+      </w:r>
+      <w:r>
+        <w:t xml:space="preserve">) Isotopic labeling of key intracellular metabolites after 72 h of treatment with the indicated tracers. Experimentally determined mass isotope distributions were corrected for natural isotope abundance. Data are the mean ± SEM of 4 biological replicates. Significant differences in labeling patterns between 21% and 0.5% oxygen (*), DMSO and BAY treatment (†), and 0.5% oxygen and BAY treatment (‡) for each combination of metabolite and tracer are highlighted. FBP, fructose bisphosphate; 3PG, 3-phosphoglycerate; AKG, α-ketoglutarate.</w:t>
       </w:r>
     </w:p>
     <w:p>
@@ -4025,7 +4330,43 @@
         <w:pStyle w:val="BodyText"/>
       </w:pPr>
       <w:r>
-        <w:t xml:space="preserve">Figure 3: (ref:m3)</w:t>
+        <w:t xml:space="preserve">Figure 3:</w:t>
+      </w:r>
+      <w:r>
+        <w:t xml:space="preserve"> </w:t>
+      </w:r>
+      <w:r>
+        <w:rPr>
+          <w:bCs/>
+          <w:b/>
+        </w:rPr>
+        <w:t xml:space="preserve">Metabolic flux maps of lung fibroblasts.</w:t>
+      </w:r>
+      <w:r>
+        <w:t xml:space="preserve"> </w:t>
+      </w:r>
+      <w:r>
+        <w:t xml:space="preserve">(</w:t>
+      </w:r>
+      <w:r>
+        <w:rPr>
+          <w:bCs/>
+          <w:b/>
+        </w:rPr>
+        <w:t xml:space="preserve">A</w:t>
+      </w:r>
+      <w:r>
+        <w:t xml:space="preserve">) Ratio of metabolic fluxes in 0.5% oxygen compared to 21% oxygen. (</w:t>
+      </w:r>
+      <w:r>
+        <w:rPr>
+          <w:bCs/>
+          <w:b/>
+        </w:rPr>
+        <w:t xml:space="preserve">B</w:t>
+      </w:r>
+      <w:r>
+        <w:t xml:space="preserve">) Ratio of metabolic fluxes in cells treated with molidustat (BAY) compared to DMSO vehicle control. Fluxes with non-overlapping confidence intervals are highlighted with colored arrows to indicate significant changes. Arrow thickness corresponds to absolute flux in hypoxia- or BAY-treated cells.</w:t>
       </w:r>
     </w:p>
     <w:p>
@@ -4033,7 +4374,57 @@
         <w:pStyle w:val="BodyText"/>
       </w:pPr>
       <w:r>
-        <w:t xml:space="preserve">Figure 4: (ref:m4)</w:t>
+        <w:t xml:space="preserve">Figure 4:</w:t>
+      </w:r>
+      <w:r>
+        <w:t xml:space="preserve"> </w:t>
+      </w:r>
+      <w:r>
+        <w:rPr>
+          <w:bCs/>
+          <w:b/>
+        </w:rPr>
+        <w:t xml:space="preserve">PHD inhibition increases lactate uptake and oxidation.</w:t>
+      </w:r>
+      <w:r>
+        <w:t xml:space="preserve"> </w:t>
+      </w:r>
+      <w:r>
+        <w:t xml:space="preserve">Mass isotopomer distributions of key metabolites following labeling with [U-</w:t>
+      </w:r>
+      <w:r>
+        <w:rPr>
+          <w:vertAlign w:val="superscript"/>
+        </w:rPr>
+        <w:t xml:space="preserve">13</w:t>
+      </w:r>
+      <w:r>
+        <w:t xml:space="preserve">C</w:t>
+      </w:r>
+      <w:r>
+        <w:rPr>
+          <w:vertAlign w:val="subscript"/>
+        </w:rPr>
+        <w:t xml:space="preserve">3</w:t>
+      </w:r>
+      <w:r>
+        <w:t xml:space="preserve">] lactate (2 mM) for 72 h indicates increased lactate uptake and oxidation in hypoxia or with molidustat (BAY) treatment. Data are mean ± SEM of n = 4 biological replicates. Comparisons were made using linear mixed effects models with treatment group as a fixed effect and biological replicate as a random effect. Tukey’s</w:t>
+      </w:r>
+      <w:r>
+        <w:t xml:space="preserve"> </w:t>
+      </w:r>
+      <w:r>
+        <w:rPr>
+          <w:iCs/>
+          <w:i/>
+        </w:rPr>
+        <w:t xml:space="preserve">post hoc</w:t>
+      </w:r>
+      <w:r>
+        <w:t xml:space="preserve"> </w:t>
+      </w:r>
+      <w:r>
+        <w:t xml:space="preserve">test was applied to determine differences between 21% and 0.5% oxygen (*), between DMSO and BAY treatment (†), or between 0.5% oxygen and BAY treatment (‡) with adjusted p-values &lt; 0.05 considered significant.</w:t>
       </w:r>
     </w:p>
     <w:p>
@@ -4041,7 +4432,203 @@
         <w:pStyle w:val="BodyText"/>
       </w:pPr>
       <w:r>
-        <w:t xml:space="preserve">Figure 5: (ref:m5)</w:t>
+        <w:t xml:space="preserve">Figure 5:</w:t>
+      </w:r>
+      <w:r>
+        <w:t xml:space="preserve"> </w:t>
+      </w:r>
+      <w:r>
+        <w:rPr>
+          <w:bCs/>
+          <w:b/>
+        </w:rPr>
+        <w:t xml:space="preserve">Metabolomic analysis of molidustat treatment in normoxia and hypoxia.</w:t>
+      </w:r>
+      <w:r>
+        <w:t xml:space="preserve"> </w:t>
+      </w:r>
+      <w:r>
+        <w:t xml:space="preserve">(</w:t>
+      </w:r>
+      <w:r>
+        <w:rPr>
+          <w:bCs/>
+          <w:b/>
+        </w:rPr>
+        <w:t xml:space="preserve">A</w:t>
+      </w:r>
+      <w:r>
+        <w:t xml:space="preserve">-</w:t>
+      </w:r>
+      <w:r>
+        <w:rPr>
+          <w:bCs/>
+          <w:b/>
+        </w:rPr>
+        <w:t xml:space="preserve">C</w:t>
+      </w:r>
+      <w:r>
+        <w:t xml:space="preserve">) Hypoxia inhibits the effects of HIF-1α stabilization on glycolysis. Lung fibroblasts (LFs) were cultured in standard growth medium and treated with molidustat (BAY, 10 μM) or vehicle (DMSO, 0.1%) in 21% or 0.5% oxygen conditions (n = 4). (A) Growth rates were determined by linear fitting of log-transformed growth curves. (</w:t>
+      </w:r>
+      <w:r>
+        <w:rPr>
+          <w:bCs/>
+          <w:b/>
+        </w:rPr>
+        <w:t xml:space="preserve">B</w:t>
+      </w:r>
+      <w:r>
+        <w:t xml:space="preserve">-</w:t>
+      </w:r>
+      <w:r>
+        <w:rPr>
+          <w:bCs/>
+          <w:b/>
+        </w:rPr>
+        <w:t xml:space="preserve">C</w:t>
+      </w:r>
+      <w:r>
+        <w:t xml:space="preserve">) Extracellular fluxes of glucose (note reversed</w:t>
+      </w:r>
+      <w:r>
+        <w:t xml:space="preserve"> </w:t>
+      </w:r>
+      <w:r>
+        <w:rPr>
+          <w:iCs/>
+          <w:i/>
+        </w:rPr>
+        <w:t xml:space="preserve">y</w:t>
+      </w:r>
+      <w:r>
+        <w:t xml:space="preserve">-axis) (B) and lactate (C). (</w:t>
+      </w:r>
+      <w:r>
+        <w:rPr>
+          <w:bCs/>
+          <w:b/>
+        </w:rPr>
+        <w:t xml:space="preserve">D</w:t>
+      </w:r>
+      <w:r>
+        <w:t xml:space="preserve">) Principle components analysis of intracellular metabolites following 72 h of treatment described above suggests a dominant effect of hypoxia over PHD inhibition on the metabolome (n = 4). (</w:t>
+      </w:r>
+      <w:r>
+        <w:rPr>
+          <w:bCs/>
+          <w:b/>
+        </w:rPr>
+        <w:t xml:space="preserve">E</w:t>
+      </w:r>
+      <w:r>
+        <w:t xml:space="preserve">) Volcano plot of the differential effects of hypoxia and molidustat (BAY) treatment on intracellular metabolites.</w:t>
+      </w:r>
+      <w:r>
+        <w:t xml:space="preserve"> </w:t>
+      </w:r>
+      <w:r>
+        <w:rPr>
+          <w:iCs/>
+          <w:i/>
+        </w:rPr>
+        <w:t xml:space="preserve">Blue</w:t>
+      </w:r>
+      <w:r>
+        <w:t xml:space="preserve"> </w:t>
+      </w:r>
+      <w:r>
+        <w:t xml:space="preserve">circles indicate the fold change with hypoxia was greater than the fold change with BAY treatment while</w:t>
+      </w:r>
+      <w:r>
+        <w:t xml:space="preserve"> </w:t>
+      </w:r>
+      <w:r>
+        <w:rPr>
+          <w:iCs/>
+          <w:i/>
+        </w:rPr>
+        <w:t xml:space="preserve">purple</w:t>
+      </w:r>
+      <w:r>
+        <w:t xml:space="preserve"> </w:t>
+      </w:r>
+      <w:r>
+        <w:t xml:space="preserve">circles indicate the opposite. (</w:t>
+      </w:r>
+      <w:r>
+        <w:rPr>
+          <w:bCs/>
+          <w:b/>
+        </w:rPr>
+        <w:t xml:space="preserve">F</w:t>
+      </w:r>
+      <w:r>
+        <w:t xml:space="preserve">) Representative metabolites highlighted in (E) reveal different patterns of metabolic effects. (</w:t>
+      </w:r>
+      <w:r>
+        <w:rPr>
+          <w:bCs/>
+          <w:b/>
+        </w:rPr>
+        <w:t xml:space="preserve">G</w:t>
+      </w:r>
+      <w:r>
+        <w:t xml:space="preserve">) Metabolite set enrichment analysis of metabolites from (E). KEGG pathways with p-values &lt; 0.05 are shown. (</w:t>
+      </w:r>
+      <w:r>
+        <w:rPr>
+          <w:bCs/>
+          <w:b/>
+        </w:rPr>
+        <w:t xml:space="preserve">H</w:t>
+      </w:r>
+      <w:r>
+        <w:t xml:space="preserve">) Leading edge analysis of the most enriched KEGG metabolite set from (G). Negative values indicate relative enrichment associated with BAY treatment compared to hypoxia treatment (as in (E)). Abbreviations: PYR, pyruvate; SUC, succinate; PEP, phosphoenolpyruvate; CIT, citrate; AKG, α-ketoglutarate; MAL, malate; ACO, aconitate; FUM, fumarate. (</w:t>
+      </w:r>
+      <w:r>
+        <w:rPr>
+          <w:bCs/>
+          <w:b/>
+        </w:rPr>
+        <w:t xml:space="preserve">I</w:t>
+      </w:r>
+      <w:r>
+        <w:t xml:space="preserve">-</w:t>
+      </w:r>
+      <w:r>
+        <w:rPr>
+          <w:bCs/>
+          <w:b/>
+        </w:rPr>
+        <w:t xml:space="preserve">K</w:t>
+      </w:r>
+      <w:r>
+        <w:t xml:space="preserve">) Intracellular NAD</w:t>
+      </w:r>
+      <w:r>
+        <w:rPr>
+          <w:vertAlign w:val="superscript"/>
+        </w:rPr>
+        <w:t xml:space="preserve">+</w:t>
+      </w:r>
+      <w:r>
+        <w:t xml:space="preserve">, NADH, and their ratio were determined by enzymatic assay (n = 5). Black * indicate a significant effect of hypoxia, colored * indicate a significant effect of treatment within a given oxygen tension as indicated by the color. Comparisons for fluxes (A-C) and NAD(H) measurements (I-K) were performed using a mixed-effects linear model with replicate as a random effect. Adjusted p-values for the indicated comparisons were determined using Tukey’s</w:t>
+      </w:r>
+      <w:r>
+        <w:t xml:space="preserve"> </w:t>
+      </w:r>
+      <w:r>
+        <w:rPr>
+          <w:iCs/>
+          <w:i/>
+        </w:rPr>
+        <w:t xml:space="preserve">post hoc</w:t>
+      </w:r>
+      <w:r>
+        <w:t xml:space="preserve"> </w:t>
+      </w:r>
+      <w:r>
+        <w:t xml:space="preserve">test.</w:t>
       </w:r>
     </w:p>
     <w:p>
@@ -4049,7 +4636,99 @@
         <w:pStyle w:val="BodyText"/>
       </w:pPr>
       <w:r>
-        <w:t xml:space="preserve">Figure 6: (ref:m6)</w:t>
+        <w:t xml:space="preserve">Figure 6:</w:t>
+      </w:r>
+      <w:r>
+        <w:t xml:space="preserve"> </w:t>
+      </w:r>
+      <w:r>
+        <w:rPr>
+          <w:bCs/>
+          <w:b/>
+        </w:rPr>
+        <w:t xml:space="preserve">Transcriptomic analysis of molidustat treamtent in normoxia and hypoxia.</w:t>
+      </w:r>
+      <w:r>
+        <w:t xml:space="preserve"> </w:t>
+      </w:r>
+      <w:r>
+        <w:t xml:space="preserve">(</w:t>
+      </w:r>
+      <w:r>
+        <w:rPr>
+          <w:bCs/>
+          <w:b/>
+        </w:rPr>
+        <w:t xml:space="preserve">A</w:t>
+      </w:r>
+      <w:r>
+        <w:t xml:space="preserve">) Principle components analysis of transcriptional changes following 72 h of treatment with 0.5% oxygen or molidustat (BAY), separately or together (n = 4). (</w:t>
+      </w:r>
+      <w:r>
+        <w:rPr>
+          <w:bCs/>
+          <w:b/>
+        </w:rPr>
+        <w:t xml:space="preserve">B</w:t>
+      </w:r>
+      <w:r>
+        <w:t xml:space="preserve">) Volcano plot of the differential effects of hypoxia and molidustat (BAY) treatment on intracellular metabolites. (</w:t>
+      </w:r>
+      <w:r>
+        <w:rPr>
+          <w:bCs/>
+          <w:b/>
+        </w:rPr>
+        <w:t xml:space="preserve">C</w:t>
+      </w:r>
+      <w:r>
+        <w:t xml:space="preserve">) Representative transcripts from (B). (</w:t>
+      </w:r>
+      <w:r>
+        <w:rPr>
+          <w:bCs/>
+          <w:b/>
+        </w:rPr>
+        <w:t xml:space="preserve">D</w:t>
+      </w:r>
+      <w:r>
+        <w:t xml:space="preserve">) Gene set enrichment analysis of transcripts from (B). (</w:t>
+      </w:r>
+      <w:r>
+        <w:rPr>
+          <w:bCs/>
+          <w:b/>
+        </w:rPr>
+        <w:t xml:space="preserve">E</w:t>
+      </w:r>
+      <w:r>
+        <w:t xml:space="preserve">) Transcription factor enrichment analysis suggests mechanisms for differential regulation of gene expression following hypoxia or BAY treatment. (</w:t>
+      </w:r>
+      <w:r>
+        <w:rPr>
+          <w:bCs/>
+          <w:b/>
+        </w:rPr>
+        <w:t xml:space="preserve">F</w:t>
+      </w:r>
+      <w:r>
+        <w:t xml:space="preserve">) Relative change in Myc protein levels after 72 h of treatment (n = 4) and a representative immunoblot. Comparisons were performed using a mixed-effects linear model with replicate as a random effect. Adjusted p-values for the indicated comparisons were determined using Tukey’s</w:t>
+      </w:r>
+      <w:r>
+        <w:t xml:space="preserve"> </w:t>
+      </w:r>
+      <w:r>
+        <w:rPr>
+          <w:iCs/>
+          <w:i/>
+        </w:rPr>
+        <w:t xml:space="preserve">post hoc</w:t>
+      </w:r>
+      <w:r>
+        <w:t xml:space="preserve"> </w:t>
+      </w:r>
+      <w:r>
+        <w:t xml:space="preserve">test. Black * indicate a significant effect of treatment, colored * indicate a significant effect of oxygen within a given treatment as indicated by the color.</w:t>
       </w:r>
     </w:p>
     <w:p>
@@ -4656,7 +5335,7 @@
           <wp:inline>
             <wp:extent cx="5118100" cy="8470900"/>
             <wp:effectExtent b="0" l="0" r="0" t="0"/>
-            <wp:docPr descr="Figure 5: Metabolomic analysis of molidustat treatment in normoxia and hypoxia. (A-C) Hypoxia inhibits the effects of HIF-1α stabilization on glycolysis. Lung fibroblasts (LFs) were cultured in standard growth medium and treated with molidustat (BAY, 10 μM) or vehicle (DMSO, 0.1%) in 21% or 0.5% oxygen conditions (n = 4). (A) Growth rates were determined by linear fitting of log-transformed growth curves. (B-C) Extracellular fluxes of glucose (note inverse y-axis) (B) and lactate (C). (D) Principle components analysis of intracellular metabolites following 72 h of treatment described above suggests a dominant effect of hypoxia over PHD inhibition on the metabolome (n = 4). (E) Volcano plot of the differential effects of hypoxia and molidustat (BAY) treatment on intracellular metabolites. Blue circles indicate the fold change with hypoxia was greater than the fold change with BAY treatment while purple circles indicate the opposite. (F) Representative metabolites highlighted in (E) reveal different patterns of metabolic effects. (G) Metabolite set enrichment analysis of metabolites from (E). KEGG pathways with p-values &lt; 0.05 are shown. (H) Leading edge analysis of the most enriched KEGG metabolite set from (G). Negative values indicate relative enrichment associated with BAY treatment compared to hypoxia treatment (as in (E)). Abbreviations: PYR, pyruvate; SUC, succinate; PEP, phosphoenolpyruvate; CIT, citrate; AKG, α-ketoglutarate; MAL, malate; ACO, aconitate; FUM, fumarate. (I-K) Intracellular NAD+, NADH, and their ratio were determined by enzymatic assay (n = 5). Black * indicate a significant effect of hypoxia, colored * indicate a significant effect of treatment within a given oxygen tension as indicated by the color. Comparisons for fluxes (A-C) and NAD(H) measurements (I-K) were performed using a mixed-effects linear model with replicate as a random effect. Adjusted p-values for the indicated comparisons were determined using Tukey’s post hoc test." title="" id="1" name="Picture"/>
+            <wp:docPr descr="Figure 5: Metabolomic analysis of molidustat treatment in normoxia and hypoxia. (A-C) Hypoxia inhibits the effects of HIF-1α stabilization on glycolysis. Lung fibroblasts (LFs) were cultured in standard growth medium and treated with molidustat (BAY, 10 μM) or vehicle (DMSO, 0.1%) in 21% or 0.5% oxygen conditions (n = 4). (A) Growth rates were determined by linear fitting of log-transformed growth curves. (B-C) Extracellular fluxes of glucose (note reversed y-axis) (B) and lactate (C). (D) Principle components analysis of intracellular metabolites following 72 h of treatment described above suggests a dominant effect of hypoxia over PHD inhibition on the metabolome (n = 4). (E) Volcano plot of the differential effects of hypoxia and molidustat (BAY) treatment on intracellular metabolites. Blue circles indicate the fold change with hypoxia was greater than the fold change with BAY treatment while purple circles indicate the opposite. (F) Representative metabolites highlighted in (E) reveal different patterns of metabolic effects. (G) Metabolite set enrichment analysis of metabolites from (E). KEGG pathways with p-values &lt; 0.05 are shown. (H) Leading edge analysis of the most enriched KEGG metabolite set from (G). Negative values indicate relative enrichment associated with BAY treatment compared to hypoxia treatment (as in (E)). Abbreviations: PYR, pyruvate; SUC, succinate; PEP, phosphoenolpyruvate; CIT, citrate; AKG, α-ketoglutarate; MAL, malate; ACO, aconitate; FUM, fumarate. (I-K) Intracellular NAD+, NADH, and their ratio were determined by enzymatic assay (n = 5). Black * indicate a significant effect of hypoxia, colored * indicate a significant effect of treatment within a given oxygen tension as indicated by the color. Comparisons for fluxes (A-C) and NAD(H) measurements (I-K) were performed using a mixed-effects linear model with replicate as a random effect. Adjusted p-values for the indicated comparisons were determined using Tukey’s post hoc test." title="" id="1" name="Picture"/>
             <a:graphic>
               <a:graphicData uri="http://schemas.openxmlformats.org/drawingml/2006/picture">
                 <pic:pic>
@@ -4755,7 +5434,7 @@
         <w:t xml:space="preserve">C</w:t>
       </w:r>
       <w:r>
-        <w:t xml:space="preserve">) Extracellular fluxes of glucose (note inverse</w:t>
+        <w:t xml:space="preserve">) Extracellular fluxes of glucose (note reversed</w:t>
       </w:r>
       <w:r>
         <w:t xml:space="preserve"> </w:t>
@@ -5694,6 +6373,7 @@
                   <m:dPr>
                     <m:begChr m:val="("/>
                     <m:endChr m:val=")"/>
+                    <m:sepChr m:val=""/>
                     <m:grow/>
                   </m:dPr>
                   <m:e>
@@ -5766,6 +6446,7 @@
                   <m:dPr>
                     <m:begChr m:val="("/>
                     <m:endChr m:val=")"/>
+                    <m:sepChr m:val=""/>
                     <m:grow/>
                   </m:dPr>
                   <m:e>
@@ -5911,6 +6592,7 @@
                   <m:dPr>
                     <m:begChr m:val="("/>
                     <m:endChr m:val=")"/>
+                    <m:sepChr m:val=""/>
                     <m:grow/>
                   </m:dPr>
                   <m:e>
@@ -5989,6 +6671,7 @@
                   <m:dPr>
                     <m:begChr m:val="("/>
                     <m:endChr m:val=")"/>
+                    <m:sepChr m:val=""/>
                     <m:grow/>
                   </m:dPr>
                   <m:e>
@@ -6003,6 +6686,7 @@
                           <m:dPr>
                             <m:begChr m:val="("/>
                             <m:endChr m:val=")"/>
+                            <m:sepChr m:val=""/>
                             <m:grow/>
                           </m:dPr>
                           <m:e>
@@ -6061,6 +6745,7 @@
                   <m:dPr>
                     <m:begChr m:val="("/>
                     <m:endChr m:val=")"/>
+                    <m:sepChr m:val=""/>
                     <m:grow/>
                   </m:dPr>
                   <m:e>
@@ -6192,6 +6877,7 @@
           <m:dPr>
             <m:begChr m:val="("/>
             <m:endChr m:val=")"/>
+            <m:sepChr m:val=""/>
             <m:grow/>
           </m:dPr>
           <m:e>
@@ -6206,6 +6892,7 @@
                   <m:dPr>
                     <m:begChr m:val="("/>
                     <m:endChr m:val=")"/>
+                    <m:sepChr m:val=""/>
                     <m:grow/>
                   </m:dPr>
                   <m:e>
@@ -7260,7 +7947,7 @@
         <w:t xml:space="preserve"> </w:t>
       </w:r>
       <w:r>
-        <w:t xml:space="preserve">using the packages listed below. Experiments included technical and biological replicates as noted above. The number of biological replicates (n) is indicated in the figure legends. Summary data show the mean ± SEM. Outliers were identified using twice the median absolute deviation. Two group comparisons (</w:t>
+        <w:t xml:space="preserve">using the packages referenced in the data supplement. Experiments included technical and biological replicates as noted above. The number of biological replicates (n) is indicated in the figure legends. Summary data show the mean ± SEM. Outliers were identified using twice the median absolute deviation. Two group comparisons (</w:t>
       </w:r>
       <w:r>
         <w:rPr>
@@ -9970,7 +10657,61 @@
           <w:bCs/>
           <w:b/>
         </w:rPr>
+        <w:t xml:space="preserve">Isotope incorporation in key metabolites over the experimental time course.</w:t>
+      </w:r>
+    </w:p>
+    <w:p>
+      <w:pPr>
+        <w:pStyle w:val="BodyText"/>
+      </w:pPr>
+      <w:r>
+        <w:t xml:space="preserve">Figure S7:</w:t>
+      </w:r>
+      <w:r>
+        <w:t xml:space="preserve"> </w:t>
+      </w:r>
+      <w:r>
+        <w:rPr>
+          <w:bCs/>
+          <w:b/>
+        </w:rPr>
         <w:t xml:space="preserve">Isotopically non-stationary metabolic flux analysis.</w:t>
+      </w:r>
+    </w:p>
+    <w:p>
+      <w:pPr>
+        <w:pStyle w:val="BodyText"/>
+      </w:pPr>
+      <w:r>
+        <w:t xml:space="preserve">Figure S8:</w:t>
+      </w:r>
+      <w:r>
+        <w:t xml:space="preserve"> </w:t>
+      </w:r>
+      <w:r>
+        <w:rPr>
+          <w:bCs/>
+          <w:b/>
+        </w:rPr>
+        <w:t xml:space="preserve">Metabolomic profiling of hypoxia and BAY treated lung fibroblasts.</w:t>
+      </w:r>
+    </w:p>
+    <w:p>
+      <w:pPr>
+        <w:pStyle w:val="BodyText"/>
+      </w:pPr>
+      <w:r>
+        <w:t xml:space="preserve">Figure S9:</w:t>
+      </w:r>
+      <w:r>
+        <w:t xml:space="preserve"> </w:t>
+      </w:r>
+      <w:r>
+        <w:rPr>
+          <w:bCs/>
+          <w:b/>
+        </w:rPr>
+        <w:t xml:space="preserve">Transcriptomic profiling of hypoxia and BAY treated lung fibroblasts.</w:t>
       </w:r>
     </w:p>
     <w:p>

</xml_diff>

<commit_message>
adapt high fluxes function to show legend on its own
</commit_message>
<xml_diff>
--- a/manuscript/manuscript.docx
+++ b/manuscript/manuscript.docx
@@ -4753,7 +4753,7 @@
       <w:r>
         <w:drawing>
           <wp:inline>
-            <wp:extent cx="5257800" cy="6616700"/>
+            <wp:extent cx="5257800" cy="6654800"/>
             <wp:effectExtent b="0" l="0" r="0" t="0"/>
             <wp:docPr descr="Figure 1: Effects of prolyl hydroxylase inhibition on extracellular metabolite fluxes in lung fibroblasts. Lung fibroblasts (LFs) were cultured with 21% oxygen (red), 0.5% oxygen (blue), DMSO (0.1% v/v, green), or molidustat (BAY, 10 μM, purple) beginning 24 h prior to time 0. (A) Growth curves of LFs in each experimental condition (n = 8). (B) Growth rates from (A) were determined by robust linear modeling of log-transformed growth curves. (C, D) Representative immunoblots of LF protein lysates cultured as in (A). (E, F) Relative change in HIF-1α (E) and LDHA (F) protein levels normalized to 21% oxygen or DMSO treatment time 0 (n = 4). (G, H) Relative changes in GLUT1 (G) and LDHA (H) mRNA levels normalized to 21% oxygen or DMSO treatment time 0 (n = 4). (I, J) Extracellular fluxes of the indicated metabolites (n = 8). Data are mean ± SEM. Comparisons were made using linear mixed effects models with treatment group as a fixed effect and biological replicate as a random effect. Tukey’s post hoc test was applied to determine differences between 21% and 0.5% oxygen (*), between DMSO and BAY treatment (†), or between 0.5% oxygen and BAY treatment (‡) with adjusted p-values &lt; 0.05 considered significant." title="" id="1" name="Picture"/>
             <a:graphic>
@@ -4774,7 +4774,7 @@
                   <pic:spPr bwMode="auto">
                     <a:xfrm>
                       <a:off x="0" y="0"/>
-                      <a:ext cx="5257800" cy="6616700"/>
+                      <a:ext cx="5257800" cy="6654800"/>
                     </a:xfrm>
                     <a:prstGeom prst="rect">
                       <a:avLst/>

</xml_diff>

<commit_message>
include template monitoring in manuscript
</commit_message>
<xml_diff>
--- a/manuscript/manuscript.docx
+++ b/manuscript/manuscript.docx
@@ -5589,7 +5589,7 @@
       <w:r>
         <w:drawing>
           <wp:inline>
-            <wp:extent cx="6324600" cy="5334000"/>
+            <wp:extent cx="6400800" cy="5334000"/>
             <wp:effectExtent b="0" l="0" r="0" t="0"/>
             <wp:docPr descr="Figure 6: Transcriptomic analysis of molidustat treamtent in normoxia and hypoxia. (A) Principal components analysis of transcriptional changes following 72 h of treatment with 0.5% oxygen or molidustat (BAY), separately or together (n = 4). (B) Volcano plot of the differential effects of hypoxia and molidustat (BAY) treatment on intracellular metabolites. (C) Representative transcripts from (B). (D) Gene set enrichment analysis of transcripts from (B). (E) Transcription factor enrichment analysis suggests mechanisms for differential regulation of gene expression following hypoxia or BAY treatment. (F) Relative change in Myc protein levels after 72 h of treatment (n = 4) and a representative immunoblot. Comparisons were performed using a mixed-effects linear model with replicate as a random effect. Adjusted p-values for the indicated comparisons were determined using Tukey’s post hoc test. Black * indicate a significant effect of treatment, colored * indicate a significant effect of oxygen within a given treatment as indicated by the color." title="" id="1" name="Picture"/>
             <a:graphic>
@@ -5610,7 +5610,7 @@
                   <pic:spPr bwMode="auto">
                     <a:xfrm>
                       <a:off x="0" y="0"/>
-                      <a:ext cx="6324600" cy="5334000"/>
+                      <a:ext cx="6400800" cy="5334000"/>
                     </a:xfrm>
                     <a:prstGeom prst="rect">
                       <a:avLst/>
@@ -8037,7 +8037,6 @@
     </w:p>
     <w:tbl xmlns:w="http://schemas.openxmlformats.org/wordprocessingml/2006/main" xmlns:r="http://schemas.openxmlformats.org/officeDocument/2006/relationships" xmlns:w14="http://schemas.microsoft.com/office/word/2010/wordml" xmlns:wp="http://schemas.openxmlformats.org/drawingml/2006/wordprocessingDrawing" xmlns:a="http://schemas.openxmlformats.org/drawingml/2006/main" xmlns:pic="http://schemas.openxmlformats.org/drawingml/2006/picture">
       <w:tblPr>
-        NA"/&gt;
         <w:tblLayout w:type="autofit"/>
         <w:jc w:val="center"/>
         <w:tblLook w:firstRow="1" w:lastRow="0" w:firstColumn="0" w:lastColumn="0" w:noHBand="0" w:noVBand="1"/>
@@ -12285,11 +12284,11 @@
 </file>
 
 <file path=word/numbering.xml><?xml version="1.0" encoding="utf-8"?>
-<w:numbering xmlns:aink="http://schemas.microsoft.com/office/drawing/2016/ink" xmlns:am3d="http://schemas.microsoft.com/office/drawing/2017/model3d" xmlns:cx="http://schemas.microsoft.com/office/drawing/2014/chartex" xmlns:cx1="http://schemas.microsoft.com/office/drawing/2015/9/8/chartex" xmlns:cx2="http://schemas.microsoft.com/office/drawing/2015/10/21/chartex" xmlns:cx3="http://schemas.microsoft.com/office/drawing/2016/5/9/chartex" xmlns:cx4="http://schemas.microsoft.com/office/drawing/2016/5/10/chartex" xmlns:cx5="http://schemas.microsoft.com/office/drawing/2016/5/11/chartex" xmlns:cx6="http://schemas.microsoft.com/office/drawing/2016/5/12/chartex" xmlns:cx7="http://schemas.microsoft.com/office/drawing/2016/5/13/chartex" xmlns:cx8="http://schemas.microsoft.com/office/drawing/2016/5/14/chartex" xmlns:m="http://schemas.openxmlformats.org/officeDocument/2006/math" xmlns:mc="http://schemas.openxmlformats.org/markup-compatibility/2006" xmlns:o="urn:schemas-microsoft-com:office:office" xmlns:r="http://schemas.openxmlformats.org/officeDocument/2006/relationships" xmlns:v="urn:schemas-microsoft-com:vml" xmlns:w="http://schemas.openxmlformats.org/wordprocessingml/2006/main" xmlns:w10="urn:schemas-microsoft-com:office:word" xmlns:w14="http://schemas.microsoft.com/office/word/2010/wordml" xmlns:w15="http://schemas.microsoft.com/office/word/2012/wordml" xmlns:w16="http://schemas.microsoft.com/office/word/2018/wordml" xmlns:w16cex="http://schemas.microsoft.com/office/word/2018/wordml/cex" xmlns:w16cid="http://schemas.microsoft.com/office/word/2016/wordml/cid" xmlns:w16se="http://schemas.microsoft.com/office/word/2015/wordml/symex" xmlns:wne="http://schemas.microsoft.com/office/word/2006/wordml" xmlns:wp="http://schemas.openxmlformats.org/drawingml/2006/wordprocessingDrawing" xmlns:wp14="http://schemas.microsoft.com/office/word/2010/wordprocessingDrawing" xmlns:wpc="http://schemas.microsoft.com/office/word/2010/wordprocessingCanvas" xmlns:wpg="http://schemas.microsoft.com/office/word/2010/wordprocessingGroup" xmlns:wpi="http://schemas.microsoft.com/office/word/2010/wordprocessingInk" xmlns:wps="http://schemas.microsoft.com/office/word/2010/wordprocessingShape" mc:Ignorable="w14 w15 w16se w16cid w16 w16cex wp14">
+<w:numbering xmlns:aink="http://schemas.microsoft.com/office/drawing/2016/ink" xmlns:am3d="http://schemas.microsoft.com/office/drawing/2017/model3d" xmlns:cx="http://schemas.microsoft.com/office/drawing/2014/chartex" xmlns:cx1="http://schemas.microsoft.com/office/drawing/2015/9/8/chartex" xmlns:cx2="http://schemas.microsoft.com/office/drawing/2015/10/21/chartex" xmlns:cx3="http://schemas.microsoft.com/office/drawing/2016/5/9/chartex" xmlns:cx4="http://schemas.microsoft.com/office/drawing/2016/5/10/chartex" xmlns:cx5="http://schemas.microsoft.com/office/drawing/2016/5/11/chartex" xmlns:cx6="http://schemas.microsoft.com/office/drawing/2016/5/12/chartex" xmlns:cx7="http://schemas.microsoft.com/office/drawing/2016/5/13/chartex" xmlns:cx8="http://schemas.microsoft.com/office/drawing/2016/5/14/chartex" xmlns:m="http://schemas.openxmlformats.org/officeDocument/2006/math" xmlns:mc="http://schemas.openxmlformats.org/markup-compatibility/2006" xmlns:o="urn:schemas-microsoft-com:office:office" xmlns:r="http://schemas.openxmlformats.org/officeDocument/2006/relationships" xmlns:v="urn:schemas-microsoft-com:vml" xmlns:w="http://schemas.openxmlformats.org/wordprocessingml/2006/main" xmlns:w10="urn:schemas-microsoft-com:office:word" xmlns:w14="http://schemas.microsoft.com/office/word/2010/wordml" xmlns:w15="http://schemas.microsoft.com/office/word/2012/wordml" xmlns:w16="http://schemas.microsoft.com/office/word/2018/wordml" xmlns:w16cex="http://schemas.microsoft.com/office/word/2018/wordml/cex" xmlns:w16cid="http://schemas.microsoft.com/office/word/2016/wordml/cid" xmlns:w16sdtdh="http://schemas.microsoft.com/office/word/2020/wordml/sdtdatahash" xmlns:w16se="http://schemas.microsoft.com/office/word/2015/wordml/symex" xmlns:wne="http://schemas.microsoft.com/office/word/2006/wordml" xmlns:wp="http://schemas.openxmlformats.org/drawingml/2006/wordprocessingDrawing" xmlns:wp14="http://schemas.microsoft.com/office/word/2010/wordprocessingDrawing" xmlns:wpc="http://schemas.microsoft.com/office/word/2010/wordprocessingCanvas" xmlns:wpg="http://schemas.microsoft.com/office/word/2010/wordprocessingGroup" xmlns:wpi="http://schemas.microsoft.com/office/word/2010/wordprocessingInk" xmlns:wps="http://schemas.microsoft.com/office/word/2010/wordprocessingShape" mc:Ignorable="w14 w15 w16se w16cid w16 w16cex w16sdtdh wp14">
   <w:abstractNum w15:restartNumberingAfterBreak="0" w:abstractNumId="0">
     <w:nsid w:val="FFFFFF7C"/>
     <w:multiLevelType w:val="singleLevel"/>
-    <w:tmpl w:val="C7269108"/>
+    <w:tmpl w:val="085ACD02"/>
     <w:lvl w:ilvl="0">
       <w:start w:val="1"/>
       <w:numFmt w:val="decimal"/>
@@ -12306,7 +12305,7 @@
   <w:abstractNum w15:restartNumberingAfterBreak="0" w:abstractNumId="1">
     <w:nsid w:val="FFFFFF7D"/>
     <w:multiLevelType w:val="singleLevel"/>
-    <w:tmpl w:val="7DA804E0"/>
+    <w:tmpl w:val="52EA5898"/>
     <w:lvl w:ilvl="0">
       <w:start w:val="1"/>
       <w:numFmt w:val="decimal"/>
@@ -12323,7 +12322,7 @@
   <w:abstractNum w15:restartNumberingAfterBreak="0" w:abstractNumId="2">
     <w:nsid w:val="FFFFFF7E"/>
     <w:multiLevelType w:val="singleLevel"/>
-    <w:tmpl w:val="5C9419D6"/>
+    <w:tmpl w:val="52249864"/>
     <w:lvl w:ilvl="0">
       <w:start w:val="1"/>
       <w:numFmt w:val="decimal"/>
@@ -12340,7 +12339,7 @@
   <w:abstractNum w15:restartNumberingAfterBreak="0" w:abstractNumId="3">
     <w:nsid w:val="FFFFFF7F"/>
     <w:multiLevelType w:val="singleLevel"/>
-    <w:tmpl w:val="85A20C34"/>
+    <w:tmpl w:val="E03638E0"/>
     <w:lvl w:ilvl="0">
       <w:start w:val="1"/>
       <w:numFmt w:val="decimal"/>
@@ -12357,7 +12356,7 @@
   <w:abstractNum w15:restartNumberingAfterBreak="0" w:abstractNumId="4">
     <w:nsid w:val="FFFFFF80"/>
     <w:multiLevelType w:val="singleLevel"/>
-    <w:tmpl w:val="DBCCA0DE"/>
+    <w:tmpl w:val="5FEA0932"/>
     <w:lvl w:ilvl="0">
       <w:start w:val="1"/>
       <w:numFmt w:val="bullet"/>
@@ -12377,7 +12376,7 @@
   <w:abstractNum w15:restartNumberingAfterBreak="0" w:abstractNumId="5">
     <w:nsid w:val="FFFFFF81"/>
     <w:multiLevelType w:val="singleLevel"/>
-    <w:tmpl w:val="0A9EAEC6"/>
+    <w:tmpl w:val="32C03B86"/>
     <w:lvl w:ilvl="0">
       <w:start w:val="1"/>
       <w:numFmt w:val="bullet"/>
@@ -12397,7 +12396,7 @@
   <w:abstractNum w15:restartNumberingAfterBreak="0" w:abstractNumId="6">
     <w:nsid w:val="FFFFFF82"/>
     <w:multiLevelType w:val="singleLevel"/>
-    <w:tmpl w:val="70D29C50"/>
+    <w:tmpl w:val="F37207DC"/>
     <w:lvl w:ilvl="0">
       <w:start w:val="1"/>
       <w:numFmt w:val="bullet"/>
@@ -12417,7 +12416,7 @@
   <w:abstractNum w15:restartNumberingAfterBreak="0" w:abstractNumId="7">
     <w:nsid w:val="FFFFFF83"/>
     <w:multiLevelType w:val="singleLevel"/>
-    <w:tmpl w:val="2E6A18BA"/>
+    <w:tmpl w:val="EB0274A2"/>
     <w:lvl w:ilvl="0">
       <w:start w:val="1"/>
       <w:numFmt w:val="bullet"/>
@@ -12437,7 +12436,7 @@
   <w:abstractNum w15:restartNumberingAfterBreak="0" w:abstractNumId="8">
     <w:nsid w:val="FFFFFF88"/>
     <w:multiLevelType w:val="singleLevel"/>
-    <w:tmpl w:val="99AA9C7C"/>
+    <w:tmpl w:val="592C40C0"/>
     <w:lvl w:ilvl="0">
       <w:start w:val="1"/>
       <w:numFmt w:val="decimal"/>
@@ -12454,7 +12453,7 @@
   <w:abstractNum w15:restartNumberingAfterBreak="0" w:abstractNumId="9">
     <w:nsid w:val="FFFFFF89"/>
     <w:multiLevelType w:val="singleLevel"/>
-    <w:tmpl w:val="167AA91A"/>
+    <w:tmpl w:val="0BC4C6C0"/>
     <w:lvl w:ilvl="0">
       <w:start w:val="1"/>
       <w:numFmt w:val="bullet"/>
@@ -12779,7 +12778,7 @@
 </file>
 
 <file path=word/styles.xml><?xml version="1.0" encoding="utf-8"?>
-<w:styles xmlns:mc="http://schemas.openxmlformats.org/markup-compatibility/2006" xmlns:r="http://schemas.openxmlformats.org/officeDocument/2006/relationships" xmlns:w="http://schemas.openxmlformats.org/wordprocessingml/2006/main" xmlns:w14="http://schemas.microsoft.com/office/word/2010/wordml" xmlns:w15="http://schemas.microsoft.com/office/word/2012/wordml" xmlns:w16="http://schemas.microsoft.com/office/word/2018/wordml" xmlns:w16cex="http://schemas.microsoft.com/office/word/2018/wordml/cex" xmlns:w16cid="http://schemas.microsoft.com/office/word/2016/wordml/cid" xmlns:w16se="http://schemas.microsoft.com/office/word/2015/wordml/symex" mc:Ignorable="w14 w15 w16se w16cid w16 w16cex">
+<w:styles xmlns:mc="http://schemas.openxmlformats.org/markup-compatibility/2006" xmlns:r="http://schemas.openxmlformats.org/officeDocument/2006/relationships" xmlns:w="http://schemas.openxmlformats.org/wordprocessingml/2006/main" xmlns:w14="http://schemas.microsoft.com/office/word/2010/wordml" xmlns:w15="http://schemas.microsoft.com/office/word/2012/wordml" xmlns:w16="http://schemas.microsoft.com/office/word/2018/wordml" xmlns:w16cex="http://schemas.microsoft.com/office/word/2018/wordml/cex" xmlns:w16cid="http://schemas.microsoft.com/office/word/2016/wordml/cid" xmlns:w16sdtdh="http://schemas.microsoft.com/office/word/2020/wordml/sdtdatahash" xmlns:w16se="http://schemas.microsoft.com/office/word/2015/wordml/symex" mc:Ignorable="w14 w15 w16se w16cid w16 w16cex w16sdtdh">
   <w:docDefaults>
     <w:rPrDefault>
       <w:rPr>
@@ -13995,9 +13994,9 @@
     <w:basedOn w:val="DefaultParagraphFont"/>
     <w:semiHidden/>
     <w:unhideWhenUsed/>
-    <w:rsid w:val="008E5E5D"/>
+    <w:rsid w:val="0083190B"/>
     <w:rPr>
-      <w:rFonts w:asciiTheme="minorHAnsi" w:hAnsiTheme="minorHAnsi"/>
+      <w:rFonts w:asciiTheme="majorHAnsi" w:hAnsiTheme="majorHAnsi"/>
       <w:sz w:val="18"/>
     </w:rPr>
   </w:style>

</xml_diff>

<commit_message>
add siMYC data and generate figures
</commit_message>
<xml_diff>
--- a/manuscript/manuscript.docx
+++ b/manuscript/manuscript.docx
@@ -5333,7 +5333,7 @@
       <w:r>
         <w:drawing>
           <wp:inline>
-            <wp:extent cx="5118100" cy="8470900"/>
+            <wp:extent cx="5156200" cy="8470900"/>
             <wp:effectExtent b="0" l="0" r="0" t="0"/>
             <wp:docPr descr="Figure 5: Metabolomic analysis of molidustat treatment in normoxia and hypoxia. (A-C) Hypoxia inhibits the effects of HIF-1α stabilization on glycolysis. Lung fibroblasts (LFs) were cultured in standard growth medium and treated with molidustat (BAY, 10 μM) or vehicle (DMSO, 0.1%) in 21% or 0.5% oxygen conditions (n = 4). (A) Growth rates were determined by linear fitting of log-transformed growth curves. (B-C) Extracellular fluxes of glucose (note reversed y-axis) (B) and lactate (C). (D) Principal components analysis of intracellular metabolites following 72 h of treatment described above suggests a dominant effect of hypoxia over PHD inhibition on the metabolome (n = 4). (E) Volcano plot of the differential effects of hypoxia and molidustat (BAY) treatment on intracellular metabolites. Blue circles indicate the fold change with hypoxia was greater than the fold change with BAY treatment while purple circles indicate the opposite. (F) Representative metabolites highlighted in (E) reveal different patterns of metabolic effects. (G) Metabolite set enrichment analysis of metabolites from (E). KEGG pathways with p-values &lt; 0.05 are shown. (H) Leading edge analysis of the most enriched KEGG metabolite set from (G). Negative values indicate relative enrichment associated with BAY treatment compared to hypoxia treatment (as in (E)). Abbreviations: PYR, pyruvate; SUC, succinate; PEP, phosphoenolpyruvate; CIT, citrate; AKG, α-ketoglutarate; MAL, malate; ACO, aconitate; FUM, fumarate. (I-K) Intracellular NAD+, NADH, and their ratio were determined by enzymatic assay (n = 5). Black * indicate a significant effect of hypoxia, colored * indicate a significant effect of treatment within a given oxygen tension as indicated by the color. Comparisons for fluxes (A-C) and NAD(H) measurements (I-K) were performed using a mixed-effects linear model with replicate as a random effect. Adjusted p-values for the indicated comparisons were determined using Tukey’s post hoc test." title="" id="1" name="Picture"/>
             <a:graphic>
@@ -5354,7 +5354,7 @@
                   <pic:spPr bwMode="auto">
                     <a:xfrm>
                       <a:off x="0" y="0"/>
-                      <a:ext cx="5118100" cy="8470900"/>
+                      <a:ext cx="5156200" cy="8470900"/>
                     </a:xfrm>
                     <a:prstGeom prst="rect">
                       <a:avLst/>

</xml_diff>

<commit_message>
remove panel F from figure M6
</commit_message>
<xml_diff>
--- a/manuscript/manuscript.docx
+++ b/manuscript/manuscript.docx
@@ -5589,7 +5589,7 @@
       <w:r>
         <w:drawing>
           <wp:inline>
-            <wp:extent cx="6400800" cy="5334000"/>
+            <wp:extent cx="6324600" cy="5334000"/>
             <wp:effectExtent b="0" l="0" r="0" t="0"/>
             <wp:docPr descr="Figure 6: Transcriptomic analysis of molidustat treamtent in normoxia and hypoxia. (A) Principal components analysis of transcriptional changes following 72 h of treatment with 0.5% oxygen or molidustat (BAY), separately or together (n = 4). (B) Volcano plot of the differential effects of hypoxia and molidustat (BAY) treatment on intracellular metabolites. (C) Representative transcripts from (B). (D) Gene set enrichment analysis of transcripts from (B). (E) Transcription factor enrichment analysis suggests mechanisms for differential regulation of gene expression following hypoxia or BAY treatment. (F) Relative change in Myc protein levels after 72 h of treatment (n = 4) and a representative immunoblot. Comparisons were performed using a mixed-effects linear model with replicate as a random effect. Adjusted p-values for the indicated comparisons were determined using Tukey’s post hoc test. Black * indicate a significant effect of treatment, colored * indicate a significant effect of oxygen within a given treatment as indicated by the color." title="" id="1" name="Picture"/>
             <a:graphic>
@@ -5610,7 +5610,7 @@
                   <pic:spPr bwMode="auto">
                     <a:xfrm>
                       <a:off x="0" y="0"/>
-                      <a:ext cx="6400800" cy="5334000"/>
+                      <a:ext cx="6324600" cy="5334000"/>
                     </a:xfrm>
                     <a:prstGeom prst="rect">
                       <a:avLst/>

</xml_diff>

<commit_message>
final changes to manuscript before initial submission
</commit_message>
<xml_diff>
--- a/manuscript/manuscript.docx
+++ b/manuscript/manuscript.docx
@@ -117,9 +117,24 @@
         <w:t xml:space="preserve">1</w:t>
       </w:r>
       <w:r>
+        <w:t xml:space="preserve">,</w:t>
+      </w:r>
+      <w:r>
+        <w:t xml:space="preserve"> </w:t>
+      </w:r>
+      <w:r>
+        <w:t xml:space="preserve">David R. Ziehr</w:t>
+      </w:r>
+      <w:r>
         <w:rPr>
           <w:vertAlign w:val="superscript"/>
         </w:rPr>
+        <w:t xml:space="preserve">1</w:t>
+      </w:r>
+      <w:r>
+        <w:rPr>
+          <w:vertAlign w:val="superscript"/>
+        </w:rPr>
         <w:t xml:space="preserve">,</w:t>
       </w:r>
       <w:r>
@@ -135,7 +150,7 @@
         <w:t xml:space="preserve"> </w:t>
       </w:r>
       <w:r>
-        <w:t xml:space="preserve">David R. Ziehr</w:t>
+        <w:t xml:space="preserve">Sarah McGarrity</w:t>
       </w:r>
       <w:r>
         <w:rPr>
@@ -153,6 +168,36 @@
         <w:rPr>
           <w:vertAlign w:val="superscript"/>
         </w:rPr>
+        <w:t xml:space="preserve">3</w:t>
+      </w:r>
+      <w:r>
+        <w:t xml:space="preserve">,</w:t>
+      </w:r>
+      <w:r>
+        <w:t xml:space="preserve"> </w:t>
+      </w:r>
+      <w:r>
+        <w:t xml:space="preserve">Kevin Leahy</w:t>
+      </w:r>
+      <w:r>
+        <w:rPr>
+          <w:vertAlign w:val="superscript"/>
+        </w:rPr>
+        <w:t xml:space="preserve">1</w:t>
+      </w:r>
+      <w:r>
+        <w:t xml:space="preserve">,</w:t>
+      </w:r>
+      <w:r>
+        <w:t xml:space="preserve"> </w:t>
+      </w:r>
+      <w:r>
+        <w:t xml:space="preserve">Jamey D. Young</w:t>
+      </w:r>
+      <w:r>
+        <w:rPr>
+          <w:vertAlign w:val="superscript"/>
+        </w:rPr>
         <w:t xml:space="preserve">4</w:t>
       </w:r>
       <w:r>
@@ -162,7 +207,7 @@
         <w:t xml:space="preserve"> </w:t>
       </w:r>
       <w:r>
-        <w:t xml:space="preserve">Sarah McGarrity</w:t>
+        <w:t xml:space="preserve">Joseph Loscalzo</w:t>
       </w:r>
       <w:r>
         <w:rPr>
@@ -171,26 +216,43 @@
         <w:t xml:space="preserve">1</w:t>
       </w:r>
       <w:r>
+        <w:t xml:space="preserve">,</w:t>
+      </w:r>
+      <w:r>
+        <w:t xml:space="preserve"> </w:t>
+      </w:r>
+      <w:r>
+        <w:t xml:space="preserve">and</w:t>
+      </w:r>
+      <w:r>
+        <w:t xml:space="preserve"> </w:t>
+      </w:r>
+      <w:r>
+        <w:t xml:space="preserve">William M. Oldham</w:t>
+      </w:r>
+      <w:r>
         <w:rPr>
           <w:vertAlign w:val="superscript"/>
         </w:rPr>
+        <w:t xml:space="preserve">1</w:t>
+      </w:r>
+      <w:r>
+        <w:rPr>
+          <w:vertAlign w:val="superscript"/>
+        </w:rPr>
         <w:t xml:space="preserve">,</w:t>
       </w:r>
       <w:r>
         <w:rPr>
           <w:vertAlign w:val="superscript"/>
         </w:rPr>
-        <w:t xml:space="preserve">5</w:t>
-      </w:r>
-      <w:r>
-        <w:t xml:space="preserve">,</w:t>
-      </w:r>
-      <w:r>
-        <w:t xml:space="preserve"> </w:t>
-      </w:r>
-      <w:r>
-        <w:t xml:space="preserve">Kevin Leahy</w:t>
-      </w:r>
+        <w:t xml:space="preserve">‡</w:t>
+      </w:r>
+    </w:p>
+    <w:p>
+      <w:pPr>
+        <w:pStyle w:val="FirstParagraph"/>
+      </w:pPr>
       <w:r>
         <w:rPr>
           <w:vertAlign w:val="superscript"/>
@@ -198,144 +260,55 @@
         <w:t xml:space="preserve">1</w:t>
       </w:r>
       <w:r>
-        <w:t xml:space="preserve">,</w:t>
-      </w:r>
-      <w:r>
-        <w:t xml:space="preserve"> </w:t>
-      </w:r>
-      <w:r>
-        <w:t xml:space="preserve">Jamey D. Young</w:t>
+        <w:t xml:space="preserve"> </w:t>
+      </w:r>
+      <w:r>
+        <w:t xml:space="preserve">Department of Medicine, Brigham and Women’s Hospital and Harvard Medical School, Boston, MA</w:t>
+      </w:r>
+      <w:r>
+        <w:br/>
       </w:r>
       <w:r>
         <w:rPr>
           <w:vertAlign w:val="superscript"/>
         </w:rPr>
+        <w:t xml:space="preserve">2</w:t>
+      </w:r>
+      <w:r>
+        <w:t xml:space="preserve"> </w:t>
+      </w:r>
+      <w:r>
+        <w:t xml:space="preserve">Department of Medicine, Massachusetts General Hospital and Harvard Medical School, Boston, MA</w:t>
+      </w:r>
+      <w:r>
+        <w:br/>
+      </w:r>
+      <w:r>
+        <w:rPr>
+          <w:vertAlign w:val="superscript"/>
+        </w:rPr>
         <w:t xml:space="preserve">3</w:t>
       </w:r>
       <w:r>
-        <w:t xml:space="preserve">,</w:t>
-      </w:r>
-      <w:r>
-        <w:t xml:space="preserve"> </w:t>
-      </w:r>
-      <w:r>
-        <w:t xml:space="preserve">Joseph Loscalzo</w:t>
+        <w:t xml:space="preserve"> </w:t>
+      </w:r>
+      <w:r>
+        <w:t xml:space="preserve">Center for Systems Biology, School of Health Sciences, University of Iceland, Reykjavik, Iceland</w:t>
+      </w:r>
+      <w:r>
+        <w:br/>
       </w:r>
       <w:r>
         <w:rPr>
           <w:vertAlign w:val="superscript"/>
         </w:rPr>
-        <w:t xml:space="preserve">1</w:t>
-      </w:r>
-      <w:r>
-        <w:t xml:space="preserve">,</w:t>
-      </w:r>
-      <w:r>
-        <w:t xml:space="preserve"> </w:t>
-      </w:r>
-      <w:r>
-        <w:t xml:space="preserve">and</w:t>
-      </w:r>
-      <w:r>
-        <w:t xml:space="preserve"> </w:t>
-      </w:r>
-      <w:r>
-        <w:t xml:space="preserve">William M. Oldham</w:t>
-      </w:r>
-      <w:r>
-        <w:rPr>
-          <w:vertAlign w:val="superscript"/>
-        </w:rPr>
-        <w:t xml:space="preserve">1</w:t>
-      </w:r>
-      <w:r>
-        <w:rPr>
-          <w:vertAlign w:val="superscript"/>
-        </w:rPr>
-        <w:t xml:space="preserve">,</w:t>
-      </w:r>
-      <w:r>
-        <w:rPr>
-          <w:vertAlign w:val="superscript"/>
-        </w:rPr>
-        <w:t xml:space="preserve">‡</w:t>
-      </w:r>
-    </w:p>
-    <w:p>
-      <w:pPr>
-        <w:pStyle w:val="FirstParagraph"/>
-      </w:pPr>
-      <w:r>
-        <w:rPr>
-          <w:vertAlign w:val="superscript"/>
-        </w:rPr>
-        <w:t xml:space="preserve">1</w:t>
-      </w:r>
-      <w:r>
-        <w:t xml:space="preserve"> </w:t>
-      </w:r>
-      <w:r>
-        <w:t xml:space="preserve">Department of Medicine, Brigham and Women’s Hospital and Harvard Medical School, Boston, MA</w:t>
-      </w:r>
-      <w:r>
-        <w:br/>
-      </w:r>
-      <w:r>
-        <w:rPr>
-          <w:vertAlign w:val="superscript"/>
-        </w:rPr>
-        <w:t xml:space="preserve">2</w:t>
-      </w:r>
-      <w:r>
-        <w:t xml:space="preserve"> </w:t>
-      </w:r>
-      <w:r>
-        <w:t xml:space="preserve">Regeneron Pharmaceuticals, Tarrytown, NY</w:t>
-      </w:r>
-      <w:r>
-        <w:br/>
-      </w:r>
-      <w:r>
-        <w:rPr>
-          <w:vertAlign w:val="superscript"/>
-        </w:rPr>
-        <w:t xml:space="preserve">3</w:t>
+        <w:t xml:space="preserve">4</w:t>
       </w:r>
       <w:r>
         <w:t xml:space="preserve"> </w:t>
       </w:r>
       <w:r>
         <w:t xml:space="preserve">Departments of Chemical &amp; Biomolecular Engineering and Molecular Physiology &amp; Biophysics, Vanderbilt University, Nashville, TN</w:t>
-      </w:r>
-      <w:r>
-        <w:br/>
-      </w:r>
-      <w:r>
-        <w:rPr>
-          <w:vertAlign w:val="superscript"/>
-        </w:rPr>
-        <w:t xml:space="preserve">4</w:t>
-      </w:r>
-      <w:r>
-        <w:t xml:space="preserve"> </w:t>
-      </w:r>
-      <w:r>
-        <w:t xml:space="preserve">Department of Medicine, Massachusetts General Hospital and Harvard Medical School, Boston, MA</w:t>
-      </w:r>
-      <w:r>
-        <w:br/>
-      </w:r>
-      <w:r>
-        <w:rPr>
-          <w:vertAlign w:val="superscript"/>
-        </w:rPr>
-        <w:t xml:space="preserve">5</w:t>
-      </w:r>
-      <w:r>
-        <w:t xml:space="preserve"> </w:t>
-      </w:r>
-      <w:r>
-        <w:t xml:space="preserve">Center for Systems Biology, School of Health Sciences, University of Iceland, Reykjavik, Iceland</w:t>
       </w:r>
     </w:p>
     <w:p>
@@ -399,7 +372,7 @@
         <w:pStyle w:val="FirstParagraph"/>
       </w:pPr>
       <w:r>
-        <w:t xml:space="preserve">Hypoxia requires metabolic adaptations to sustain cellular functions that underlie numerous physiologic and pathologic processes. While many studies have explored the metabolic consequences of hypoxia in cancer models, comparatively little is known about the metabolic response of primary cells to hypoxia. Here, we performed metabolic flux analyses of proliferating human lung fibroblasts and pulmonary artery smooth muscle cells in hypoxia. Unexpectedly, glycolytic flux was decreased in hypoxic cells despite activation of the hypoxia-inducible factor (HIF) transcriptional program and increased expression of glycolytic enzymes. Pharmacologic activation of HIF with the prolyl hydroxylase (PHD) inhibitor molidustat in normoxia did increase glycolytic flux, but hypoxia abrogated this effect. Multi-omic profiling of cells treated with hypoxia or molidustat, separately or together, revealed distinct molecular responses to hypoxia and pharmacologic PHD inhibition and suggested a critical role for MYC in modulating the HIF response in hypoxia. MYC knockdown in hypoxia increased lactate efflux while MYC overexpression in normoxia blunted the effects of molidustat treatment. Together, these data suggest that other factors, including MYC, supersede the anticipated effects of HIF-dependent up-regulation of glycolytic gene expression on glycolytic flux in hypoxic proliferating primary cells.</w:t>
+        <w:t xml:space="preserve">Hypoxia requires metabolic adaptations to sustain cellular functions that underlie numerous physiologic and pathologic processes. While many studies have explored the metabolic consequences of hypoxia in cancer models, comparatively little is known about the metabolic response of primary cells to hypoxia. Here, we performed metabolic flux analyses of proliferating human lung fibroblasts and pulmonary artery smooth muscle cells in hypoxia. Unexpectedly, glycolytic flux was decreased in hypoxic cells despite activation of the hypoxia-inducible factor (HIF) transcriptional program and increased expression of glycolytic enzymes. Pharmacologic activation of HIF with the prolyl hydroxylase (PHD) inhibitor molidustat in normoxia did increase glycolytic flux, but hypoxia abrogated this effect. Multi-omic profiling of cells treated with hypoxia or molidustat, separately or together, revealed distinct molecular responses to hypoxia and pharmacologic PHD inhibition and suggested a critical role for MYC in modulating the HIF response in hypoxia. MYC knockdown in hypoxia increased lactate efflux while MYC overexpression in normoxia blunted the effects of molidustat treatment. Together, these data suggest that other factors, notably MYC, supersede the anticipated effects of HIF-dependent up-regulation of glycolytic gene expression on glycolytic flux in hypoxic proliferating primary cells.</w:t>
       </w:r>
     </w:p>
     <w:bookmarkEnd w:id="21"/>
@@ -814,7 +787,7 @@
         <w:t xml:space="preserve">in vitro</w:t>
       </w:r>
       <w:r>
-        <w:t xml:space="preserve">, and play important roles in the pathology of human lung diseases where tissue hypoxia is a prominent feature. We found that hypoxia fails to increase glycolysis in these primary cells despite robust up-regulation of the HIF-1 transcriptional program. In normoxia, HIF-1α stabilization by the PHD inhibitor molidustat (BAY-85-3934,</w:t>
+        <w:t xml:space="preserve">, and play important roles in the pathology of non-cancerous diseases in which tissue hypoxia is a prominent feature. We found that hypoxia fails to increase glycolysis in these primary cells despite robust up-regulation of the HIF-1 transcriptional program. In normoxia, HIF-1α stabilization by the PHD inhibitor molidustat (BAY-85-3934,</w:t>
       </w:r>
       <w:r>
         <w:t xml:space="preserve"> </w:t>
@@ -852,7 +825,7 @@
         <w:t xml:space="preserve"> </w:t>
       </w:r>
       <w:r>
-        <w:t xml:space="preserve">did increase glycolysis and lactate efflux; however, hypoxia blocked this response. These findings suggested the existence of important hypoxia-dependent regulatory mechanisms that override the metabolic consequences of HIF-1-dependent up-regulation of glycolytic gene expression in human primary cells. Transcriptomic profiling suggested a critical role for the transcription factor c-MYC (MYC) in the adaptive response to hypoxia. Using knockdown and overexpression approaches, we demonstrate that MYC attenuates HIF-driven glycolysis in hypoxia and following BAY treatment.</w:t>
+        <w:t xml:space="preserve">did increase glycolysis and lactate efflux; however, hypoxia blocked this response. These findings suggested the existence of important hypoxia-dependent regulatory mechanisms that override the metabolic consequences of HIF-1-dependent up-regulation of glycolytic gene expression in human primary cells. Transcriptomic profiling suggested a critical role for the transcription factor c-MYC (MYC) in the adaptive response to hypoxia. Using knockdown and overexpression approaches, we demonstrate that MYC attenuates HIF-driven glycolysis in hypoxia and following BAY treatment in these primary cells.</w:t>
       </w:r>
     </w:p>
     <w:bookmarkEnd w:id="23"/>
@@ -870,7 +843,69 @@
         <w:pStyle w:val="FirstParagraph"/>
       </w:pPr>
       <w:r>
-        <w:t xml:space="preserve">The goal of this study was to identify the metabolic changes associated with hypoxia in proliferating primary LFs and PASMCs. Cells were seeded and placed into hypoxia for 24 h prior to sample collection to provide adequate time for activation of the hypoxia-dependent transcriptional program. From this starting point, we identified the optimal cell seeding density and time course to capture exponential cell growth (</w:t>
+        <w:t xml:space="preserve">The goal of this study was to identify the metabolic changes associated with hypoxia in proliferating primary LFs and PASMCs. Cells were seeded and placed into hypoxia for 24 h prior to sample collection to provide adequate time for activation of the hypoxia-dependent transcriptional program. We selected 0.5% oxygen for hypoxia as this level yielded the most reproducible phenotypic differences compared to 21% oxygen culture while being physiologically relevant and above the K</w:t>
+      </w:r>
+      <w:r>
+        <w:rPr>
+          <w:vertAlign w:val="subscript"/>
+        </w:rPr>
+        <w:t xml:space="preserve">M</w:t>
+      </w:r>
+      <w:r>
+        <w:t xml:space="preserve"> </w:t>
+      </w:r>
+      <w:r>
+        <w:t xml:space="preserve">of cytochrome</w:t>
+      </w:r>
+      <w:r>
+        <w:t xml:space="preserve"> </w:t>
+      </w:r>
+      <w:r>
+        <w:rPr>
+          <w:iCs/>
+          <w:i/>
+        </w:rPr>
+        <w:t xml:space="preserve">c</w:t>
+      </w:r>
+      <w:r>
+        <w:t xml:space="preserve"> </w:t>
+      </w:r>
+      <w:r>
+        <w:t xml:space="preserve">oxidase (electron transport chain complex IV) for oxygen</w:t>
+      </w:r>
+      <w:r>
+        <w:t xml:space="preserve"> </w:t>
+      </w:r>
+      <w:r>
+        <w:t xml:space="preserve">(</w:t>
+      </w:r>
+      <w:hyperlink w:anchor="ref-RN1198">
+        <w:r>
+          <w:rPr>
+            <w:rStyle w:val="Hyperlink"/>
+          </w:rPr>
+          <w:t xml:space="preserve">Lee et al., 2020</w:t>
+        </w:r>
+      </w:hyperlink>
+      <w:r>
+        <w:t xml:space="preserve">;</w:t>
+      </w:r>
+      <w:r>
+        <w:t xml:space="preserve"> </w:t>
+      </w:r>
+      <w:hyperlink w:anchor="ref-wenger2015">
+        <w:r>
+          <w:rPr>
+            <w:rStyle w:val="Hyperlink"/>
+          </w:rPr>
+          <w:t xml:space="preserve">Wenger et al., 2015</w:t>
+        </w:r>
+      </w:hyperlink>
+      <w:r>
+        <w:t xml:space="preserve">)</w:t>
+      </w:r>
+      <w:r>
+        <w:t xml:space="preserve">. From this starting point, we identified the optimal cell seeding density and time course to capture exponential cell growth (</w:t>
       </w:r>
       <w:r>
         <w:rPr>
@@ -1453,7 +1488,7 @@
           <w:bCs/>
           <w:b/>
         </w:rPr>
-        <w:t xml:space="preserve">3</w:t>
+        <w:t xml:space="preserve">2</w:t>
       </w:r>
       <w:r>
         <w:rPr>
@@ -1492,7 +1527,7 @@
           <w:bCs/>
           <w:b/>
         </w:rPr>
-        <w:t xml:space="preserve">3</w:t>
+        <w:t xml:space="preserve">2</w:t>
       </w:r>
       <w:r>
         <w:rPr>
@@ -1735,7 +1770,7 @@
         <w:t xml:space="preserve">Figure S6</w:t>
       </w:r>
       <w:r>
-        <w:t xml:space="preserve">). Thus, we performed isotopically non-stationary metabolic flux analysis as implemented by INCA</w:t>
+        <w:t xml:space="preserve">). Thus, we performed isotopically non-stationary metabolic flux analysis as implemented by Isotopomer Network Compartment Analysis (INCA)</w:t>
       </w:r>
       <w:r>
         <w:t xml:space="preserve"> </w:t>
@@ -1889,7 +1924,7 @@
         <w:t xml:space="preserve">B</w:t>
       </w:r>
       <w:r>
-        <w:t xml:space="preserve">), but had a similar effect to hypoxia in decreasing serine and glutamine incorporation. Metabolite fluxes in DMSO-treated cells were similar to 21% oxygen controls.</w:t>
+        <w:t xml:space="preserve">), but had a similar effect as hypoxia in decreasing serine and glutamine incorporation. Metabolite fluxes in DMSO-treated cells were similar to 21% oxygen controls.</w:t>
       </w:r>
     </w:p>
     <w:p>
@@ -1897,7 +1932,7 @@
         <w:pStyle w:val="BodyText"/>
       </w:pPr>
       <w:r>
-        <w:t xml:space="preserve">In normoxia, the magnitude of intracellular metabolite fluxes were generally similar in LFs and PASMCs (</w:t>
+        <w:t xml:space="preserve">In normoxia, the magnitude of intracellular metabolite fluxes was generally similar in LFs and PASMCs (</w:t>
       </w:r>
       <w:r>
         <w:rPr>
@@ -1917,7 +1952,7 @@
         <w:t xml:space="preserve">Figure S7C</w:t>
       </w:r>
       <w:r>
-        <w:t xml:space="preserve">). The increased TCA flux in PASMCs was driven by increased glutamine consumption in these cells. This is similar to a prior report of glutamine-driven oxidative phosphorylation in hypoxic cancer cells</w:t>
+        <w:t xml:space="preserve">). The increased TCA flux in PASMCs was driven by increased glutamine consumption in these cells. This finding is similar to a prior report of glutamine-driven oxidative phosphorylation in hypoxic cancer cells</w:t>
       </w:r>
       <w:r>
         <w:t xml:space="preserve"> </w:t>
@@ -2261,7 +2296,7 @@
         <w:t xml:space="preserve">)</w:t>
       </w:r>
       <w:r>
-        <w:t xml:space="preserve">. Together, these data suggest that lactate makes a modest (~5% carbon) contribution to glycogen precursors.</w:t>
+        <w:t xml:space="preserve">. Together, these data suggest that lactate also makes a small (~5% carbon) contribution to glycogen precursors.</w:t>
       </w:r>
     </w:p>
     <w:bookmarkEnd w:id="27"/>
@@ -2369,7 +2404,7 @@
         <w:t xml:space="preserve">Figure S8C</w:t>
       </w:r>
       <w:r>
-        <w:t xml:space="preserve">). Metabolite set enrichment analysis of KEGG biochemical pathways were consistent with the results of the metabolic models demonstrating significant enrichment of the pentose phosphate pathway with 0.5% oxygen or BAY treatment; decreased alanine, aspartate, and glutamate metabolism with hypoxia; and increased glycolysis/gluconeogenesis with BAY (</w:t>
+        <w:t xml:space="preserve">). Metabolite set enrichment analysis of KEGG biochemical pathways was consistent with the results of the metabolic models demonstrating significant enrichment of the pentose phosphate pathway with 0.5% oxygen or BAY treatment; decreased alanine, aspartate, and glutamate metabolism with hypoxia; and increased glycolysis/gluconeogenesis with BAY (</w:t>
       </w:r>
       <w:r>
         <w:rPr>
@@ -2379,7 +2414,7 @@
         <w:t xml:space="preserve">Figures S8D, S8E</w:t>
       </w:r>
       <w:r>
-        <w:t xml:space="preserve">). Indeed, aspartate was the most decreased metabolite with both treatments, consistent with prior reports demonstrating an important role for HIF-1 regulation of aspartate biosynthesis in cancer cells</w:t>
+        <w:t xml:space="preserve">). Indeed, aspartate was the most significantly decreased metabolite with both treatments, consistent with prior reports demonstrating an important role for HIF-1 regulation of aspartate biosynthesis in cancer cells</w:t>
       </w:r>
       <w:r>
         <w:t xml:space="preserve"> </w:t>
@@ -2452,7 +2487,7 @@
         <w:t xml:space="preserve">D</w:t>
       </w:r>
       <w:r>
-        <w:t xml:space="preserve">). Moreover, these hypoxia-treated cells were well-segregated from BAY-treated cells. These observations are again consistent with the results of the metabolic flux models demonstrating an overriding effect of hypoxia</w:t>
+        <w:t xml:space="preserve">). Moreover, these hypoxia-treated cells were well-segregated from BAY-treated cells. These observations are, again, consistent with the results of the metabolic flux models demonstrating an overriding effect of hypoxia</w:t>
       </w:r>
       <w:r>
         <w:t xml:space="preserve"> </w:t>
@@ -2509,7 +2544,7 @@
         <w:t xml:space="preserve">i.e.</w:t>
       </w:r>
       <w:r>
-        <w:t xml:space="preserve">, metabolites where the change with hypoxia treatment was different than the change with BAY treatment). Of 133 metabolites, 77 were significantly differentially regulated by hypoxia and BAY treatments. Several patterns emerged from this analysis (</w:t>
+        <w:t xml:space="preserve">, metabolites where the change with hypoxia treatment was different from the change with BAY treatment). Of 133 metabolites, 77 were significantly differentially regulated by hypoxia and BAY treatments. Several patterns emerged from this analysis (</w:t>
       </w:r>
       <w:r>
         <w:rPr>
@@ -2560,7 +2595,7 @@
         <w:t xml:space="preserve">)</w:t>
       </w:r>
       <w:r>
-        <w:t xml:space="preserve">, increased following BAY treatment, but was unaffected by hypoxia treatment in proliferating LFs. The tricarboxylic acid (TCA) cycle metabolite aconitate was decreased in hypoxia, but increased by BAY treatment while the opposite effect was observed for hydroxyproline and taurine. The glycolytic intermediate glyceraldehyde 3-phosphate (GAP) was decreased by both hypoxia and BAY, while hypoxia reversed the BAY-mediated decrease in γ-aminobutyric acid (GABA). A metabolite set enrichment analysis of these differentially regulated metabolites revealed the TCA cycle to be the most enriched KEGG metabolite set (</w:t>
+        <w:t xml:space="preserve">, increased following BAY treatment, but was unaffected by hypoxia treatment in proliferating LFs. The tricarboxylic acid (TCA) cycle metabolite aconitate was decreased in hypoxia, but increased by BAY treatment, while the opposite effect was observed for hydroxyproline and taurine. The glycolytic intermediate glyceraldehyde 3-phosphate (GAP) was decreased by both hypoxia and BAY, while hypoxia reversed the BAY-mediated decrease in γ-aminobutyric acid (GABA). A metabolite set enrichment analysis of these differentially regulated metabolites revealed the TCA cycle to be the most enriched KEGG metabolite set (</w:t>
       </w:r>
       <w:r>
         <w:rPr>
@@ -2622,7 +2657,7 @@
         <w:t xml:space="preserve">H</w:t>
       </w:r>
       <w:r>
-        <w:t xml:space="preserve">). This result suggests a more modest impact of BAY treatment on the TCA cycle than hypoxia, as suggested by our metabolic flux models where hypoxia resulted in a 1.5-2-fold reduction of TCA flux compared to a 1.1-1.5-fold reduction with BAY treatment in normoxia (</w:t>
+        <w:t xml:space="preserve">). This result indicates a more modest impact of BAY treatment on the TCA cycle than hypoxia, as suggested by our metabolic flux models where hypoxia resulted in a 1.5-2-fold reduction of TCA flux compared to a 1.1-1.5-fold reduction with BAY treatment in normoxia (</w:t>
       </w:r>
       <w:r>
         <w:rPr>
@@ -2829,7 +2864,7 @@
         <w:t xml:space="preserve">Figure S9A, S9B</w:t>
       </w:r>
       <w:r>
-        <w:t xml:space="preserve">). Of the 7,789 differentially expressed genes across both conditions, 891 (11%) were unique to BAY treatment in normoxia, 1,649 (21%) were shared between BAY and hypoxia, while 5,249 (67%) were unique to 0.5% culture (</w:t>
+        <w:t xml:space="preserve">). Of the 7,789 differentially expressed genes across both conditions, 891 (11%) were unique to BAY treatment in normoxia, 1,649 (21%) were shared between BAY and hypoxia, while 5,249 (67%) were unique to 0.5% hypoxia culture (</w:t>
       </w:r>
       <w:r>
         <w:rPr>
@@ -2965,7 +3000,7 @@
         <w:t xml:space="preserve">A</w:t>
       </w:r>
       <w:r>
-        <w:t xml:space="preserve">). The first and second principal components correspond to 0.5% oxygen and BAY treatments, respectively. Consistent with our prior observations, the combination of 0.5% oxygen plus BAY was more similar to 0.5% oxygen alone with decreased distance between both hypoxia-treated groups along the axis of the second principal component. Again, consistent with the hypothesis that hypoxia uncouples the effects of BAY treatment. To identify those transcripts that were differentially affected by hypoxia compared to BAY treatment alone, we performed linear modeling to identify transcripts with a significant interaction term in the model described by treatment × oxygen (</w:t>
+        <w:t xml:space="preserve">). The first and second principal components correspond to 0.5% oxygen and BAY treatments, respectively. Consistent with our prior observations, the combination of 0.5% oxygen plus BAY was more similar to 0.5% oxygen alone with decreased distance between both hypoxia-treated groups along the axis of the second principal component, again, consistent with the hypothesis that hypoxia uncouples the effects of BAY treatment. To identify those transcripts that were differentially affected by hypoxia compared to BAY treatment alone, we performed linear modeling to identify transcripts with a significant interaction term in the model described by treatment × oxygen (</w:t>
       </w:r>
       <w:r>
         <w:rPr>
@@ -3047,7 +3082,7 @@
         <w:t xml:space="preserve">)</w:t>
       </w:r>
       <w:r>
-        <w:t xml:space="preserve">. Histone deacetylase 9 (HDAC9) and prolyl 4-hydroxylase subunit α2 (P4HA2) demonstrate opposing effects following hypoxia and BAY treatment, where BAY decreases HDAC9 expression and increases P4HA2 expression. Together, this subset of transcriptional changes illustrates important differences between hypoxia and HIF stabilization in normoxia.</w:t>
+        <w:t xml:space="preserve">. Histone deacetylase 9 (HDAC9) and prolyl 4-hydroxylase subunit α2 (P4HA2) demonstrated opposing effects following hypoxia and BAY treatment, where BAY decreased HDAC9 expression and increased P4HA2 expression. Together, this subset of transcriptional changes illustrates important differences between hypoxia and HIF stabilization in normoxia.</w:t>
       </w:r>
     </w:p>
     <w:p>
@@ -3269,7 +3304,7 @@
         <w:t xml:space="preserve">C-E</w:t>
       </w:r>
       <w:r>
-        <w:t xml:space="preserve">). As expected, MYC deficient cells proliferated more slowly in normoxia and MYC was absolutely essential to sustain cell proliferation in hypoxia (</w:t>
+        <w:t xml:space="preserve">). As expected, MYC-deficient cells proliferated more slowly in normoxia and MYC was absolutely essential for sustaining cell proliferation in hypoxia (</w:t>
       </w:r>
       <w:r>
         <w:rPr>
@@ -3362,7 +3397,7 @@
         <w:t xml:space="preserve">F-H</w:t>
       </w:r>
       <w:r>
-        <w:t xml:space="preserve">). MYC increased the proliferation rate of DMSO-treated cells, although did not augment the proliferation rate of BAY-treated cells. As expected, MYC overexpression blocked the BAY-stimulated increase in lactate efflux. Together, these data suggest that hypoxia-induced MYC expression may be one factor that uncouples the HIF transcriptional program from glycolytic flux in proliferating primary cells.</w:t>
+        <w:t xml:space="preserve">). MYC increased the proliferation rate of DMSO-treated cells, although it did not augment the proliferation rate of BAY-treated cells. As expected, MYC overexpression blocked the BAY-stimulated increase in lactate efflux. Together, these data suggest that hypoxia-induced MYC expression may be one factor that uncouples the HIF transcriptional program from glycolytic flux in proliferating primary cells.</w:t>
       </w:r>
     </w:p>
     <w:bookmarkEnd w:id="30"/>
@@ -3393,7 +3428,7 @@
         <w:t xml:space="preserve">13</w:t>
       </w:r>
       <w:r>
-        <w:t xml:space="preserve">C metabolic flux analysis to identify hypoxia-mediated metabolic changes in proliferating human primary cells. Our principal finding was that hypoxia reduced, rather than increased, carbon flux through glycolysis and lactate fermentation pathways despite robust activation of the HIF transcriptional program and up-regulation of glycolytic genes. Certainly, the LFs studied here are capable of augmenting glycolysis in response to HIF stabilization, as demonstrated by experiments with the PHD inhibitor BAY; however, these effects are completely attenuated when BAY-treated cells are cultured in hypoxia. Together, these findings suggest that changes in enzyme levels alone are insufficient to alter metabolic flux in hypoxia and point to the importance of regulatory mechanisms that supersede the effects of HIF-dependent gene transcription.</w:t>
+        <w:t xml:space="preserve">C metabolic flux analysis to identify hypoxia-mediated metabolic changes in proliferating human primary cells. Our principal finding was that hypoxia reduced, rather than increased, carbon flux through glycolysis and lactate fermentation pathways despite robust activation of the HIF transcriptional program and up-regulation of glycolytic genes. Certainly, the LFs studied here are capable of augmenting glycolysis in response to HIF stabilization, as demonstrated by experiments with the PHD inhibitor BAY; however, these effects are completely attenuated when BAY-treated cells are cultured in hypoxia. Together, these findings suggest that changes in enzyme levels alone are insufficient to alter metabolic flux in hypoxia and point to the importance of regulatory mechanisms that supersede the effects of HIF-dependent gene transcription in primary cells.</w:t>
       </w:r>
     </w:p>
     <w:p>
@@ -3531,7 +3566,7 @@
         <w:t xml:space="preserve">)</w:t>
       </w:r>
       <w:r>
-        <w:t xml:space="preserve">, while the role of MYC in the biology of transformed cells is less well understood. The literature describes a complex and reciprocal relationship between HIF and MYC that depends on both environmental (</w:t>
+        <w:t xml:space="preserve">, while the role of MYC in the biology of untransformed cells is less well understood. The literature describes a complex and reciprocal relationship between HIF and MYC that depends on both environmental (</w:t>
       </w:r>
       <w:r>
         <w:rPr>
@@ -3699,7 +3734,7 @@
         <w:t xml:space="preserve">)</w:t>
       </w:r>
       <w:r>
-        <w:t xml:space="preserve">. Indeed, the oxidative phosphorylation gene set was relatively enriched with hypoxia treatment compared to BAY treatment (</w:t>
+        <w:t xml:space="preserve">. Indeed, we found that the oxidative phosphorylation gene set was relatively enriched with hypoxia treatment compared to BAY treatment (</w:t>
       </w:r>
       <w:r>
         <w:rPr>
@@ -3758,7 +3793,7 @@
         <w:pStyle w:val="BodyText"/>
       </w:pPr>
       <w:r>
-        <w:t xml:space="preserve">Beyond MYC, the identification of other HIF-independent mechanisms regulating primary cell adaption to hypoxia is of critical importance. Cells express several oxygen-dependent enzymes in addition to PHD whose activities may be impacted in hypoxia but not by PHD inhibition. For example, PHD is one of many α-ketoglutarate-dependent dioxygenase enzymes that rely on molecular oxygen for their catalytic activity</w:t>
+        <w:t xml:space="preserve">Beyond MYC, the identification of other HIF-independent mechanisms regulating primary cell adaption to hypoxia is of critical importance. Cells express several oxygen-dependent enzymes in addition to PHD whose activities may be altered in hypoxia but not by PHD inhibition. For example, PHD is one of many α-ketoglutarate-dependent dioxygenase enzymes that rely on molecular oxygen for their catalytic activity</w:t>
       </w:r>
       <w:r>
         <w:t xml:space="preserve"> </w:t>
@@ -3869,7 +3904,7 @@
         <w:t xml:space="preserve">)</w:t>
       </w:r>
       <w:r>
-        <w:t xml:space="preserve">. Mitochondrial ROS increase the half-lives of several mRNAs in hypoxia, including MYC, as we observe in this work, independent of HIF stabilization</w:t>
+        <w:t xml:space="preserve">. Mitochondrial ROS increase the half-lives of several mRNAs in hypoxia, including MYC, as we observed in this work, independent of HIF stabilization</w:t>
       </w:r>
       <w:r>
         <w:t xml:space="preserve"> </w:t>
@@ -4009,10 +4044,7 @@
         <w:t xml:space="preserve">)</w:t>
       </w:r>
       <w:r>
-        <w:t xml:space="preserve"> </w:t>
-      </w:r>
-      <w:r>
-        <w:t xml:space="preserve">and this is what we observed here (</w:t>
+        <w:t xml:space="preserve">, which is precisely what we observed here (</w:t>
       </w:r>
       <w:r>
         <w:rPr>
@@ -4074,7 +4106,7 @@
         <w:t xml:space="preserve">CDKN1A</w:t>
       </w:r>
       <w:r>
-        <w:t xml:space="preserve">) and inhibition of E2F targets</w:t>
+        <w:t xml:space="preserve">), inhibition of E2F targets</w:t>
       </w:r>
       <w:r>
         <w:t xml:space="preserve"> </w:t>
@@ -4094,10 +4126,7 @@
         <w:t xml:space="preserve">)</w:t>
       </w:r>
       <w:r>
-        <w:t xml:space="preserve"> </w:t>
-      </w:r>
-      <w:r>
-        <w:t xml:space="preserve">and inhibition of pro-proliferative MYC signaling</w:t>
+        <w:t xml:space="preserve">, and inhibition of pro-proliferative MYC signaling</w:t>
       </w:r>
       <w:r>
         <w:t xml:space="preserve"> </w:t>
@@ -4165,7 +4194,7 @@
         <w:pStyle w:val="BodyText"/>
       </w:pPr>
       <w:r>
-        <w:t xml:space="preserve">Altogether, these findings raise important questions regarding the cell-autonomous role of HIFs in the hypoxia response. On an organismal level, HIFs drive expression of angiogenic and erythropoietic factors to increase oxygen delivery to hypoxic tissues. Within individual cells, HIF-1α seems to be important for mitigating the adverse effects of ROS formation by dysfunctional electron transport in the mitochondria. Indeed, hypoxia increased oxygen consumption and ROS production in HIF-1α-null mouse embryonic fibroblasts (MEFs), which was associated with increased cell death</w:t>
+        <w:t xml:space="preserve">Taken together, these findings raise important questions regarding the cell-autonomous role of HIFs in the hypoxia response. On an organismal level, HIFs drive expression of angiogenic and erythropoietic factors to increase oxygen delivery to hypoxic tissues. Within individual cells, HIF-1α seems to be important for mitigating the adverse effects of ROS formation by dysfunctional electron transport in the mitochondria. Indeed, hypoxia increased oxygen consumption and ROS production in HIF-1α-null mouse embryonic fibroblasts (MEFs), which was associated with increased cell death</w:t>
       </w:r>
       <w:r>
         <w:t xml:space="preserve"> </w:t>
@@ -8483,7 +8512,7 @@
         <w:pStyle w:val="Compact"/>
       </w:pPr>
       <w:r>
-        <w:t xml:space="preserve">Acetyl-CoA, aspartate, fumarate, malate, oxaloacetate, pyruvate existed in cytosolic and mitochondrial pools. Aspartate and malate were allowed to exchange freely between the compartments.</w:t>
+        <w:t xml:space="preserve">Acetyl-CoA, aspartate, fumarate, malate, oxaloacetate, and pyruvate existed in cytosolic and mitochondrial pools. Aspartate and malate were allowed to exchange freely between the compartments.</w:t>
       </w:r>
     </w:p>
     <w:p>
@@ -8849,7 +8878,7 @@
         <w:t xml:space="preserve"> </w:t>
       </w:r>
       <w:r>
-        <w:t xml:space="preserve">using the packages referenced in the data supplement. Experiments included technical and biological replicates as noted above. The number of biological replicates (n) is indicated in the figure legends. Summary data show the mean ± SEM. Outliers were identified using twice the median absolute deviation. Two group comparisons (</w:t>
+        <w:t xml:space="preserve">using the packages referenced in the data supplement. Experiments included technical and biological replicates as noted above. The number of biological replicates (n) is indicated in the figure legends. Summary data show the mean ± SEM. Outliers were identified using twice the median absolute deviation as a cutoff threshold. Two group comparisons (</w:t>
       </w:r>
       <w:r>
         <w:rPr>
@@ -12034,7 +12063,7 @@
       </w:r>
     </w:p>
     <w:bookmarkEnd w:id="79"/>
-    <w:bookmarkStart w:id="159" w:name="references"/>
+    <w:bookmarkStart w:id="160" w:name="references"/>
     <w:p>
       <w:pPr>
         <w:pStyle w:val="Heading1"/>
@@ -12043,7 +12072,7 @@
         <w:t xml:space="preserve">References</w:t>
       </w:r>
     </w:p>
-    <w:bookmarkStart w:id="158" w:name="refs"/>
+    <w:bookmarkStart w:id="159" w:name="refs"/>
     <w:bookmarkStart w:id="80" w:name="ref-RN60"/>
     <w:p>
       <w:pPr>
@@ -13812,22 +13841,13 @@
       </w:r>
     </w:p>
     <w:bookmarkEnd w:id="148"/>
-    <w:bookmarkStart w:id="149" w:name="ref-wierenga2019"/>
+    <w:bookmarkStart w:id="149" w:name="ref-wenger2015"/>
     <w:p>
       <w:pPr>
         <w:pStyle w:val="Bibliography"/>
       </w:pPr>
       <w:r>
-        <w:t xml:space="preserve">Wierenga, A.T.J., Cunningham, A., Erdem, A., Lopera, N.V., Brouwers-Vos, A.Z., Pruis, M., Mulder, A.B., Gunther, U.L., Martens, J.H.A., Vellenga, E., et al. (2019).</w:t>
-      </w:r>
-      <w:r>
-        <w:t xml:space="preserve"> </w:t>
-      </w:r>
-      <w:r>
-        <w:t xml:space="preserve">HIF1</w:t>
-      </w:r>
-      <w:r>
-        <w:t xml:space="preserve">/2-exerted control over glycolytic gene expression is not functionally relevant for glycolysis in human leukemic stem/progenitor cells. Cancer Metab</w:t>
+        <w:t xml:space="preserve">Wenger, R.H., Kurtcuoglu, V., Scholz, C.C., Marti, H.H., and Hoogewijs, D. (2015). Frequently asked questions in hypoxia research. Hypoxia (Auckl)</w:t>
       </w:r>
       <w:r>
         <w:t xml:space="preserve"> </w:t>
@@ -13837,20 +13857,29 @@
           <w:iCs/>
           <w:i/>
         </w:rPr>
-        <w:t xml:space="preserve">7</w:t>
-      </w:r>
-      <w:r>
-        <w:t xml:space="preserve">, 11.</w:t>
+        <w:t xml:space="preserve">3</w:t>
+      </w:r>
+      <w:r>
+        <w:t xml:space="preserve">, 35–43.</w:t>
       </w:r>
     </w:p>
     <w:bookmarkEnd w:id="149"/>
-    <w:bookmarkStart w:id="150" w:name="ref-RN2395"/>
+    <w:bookmarkStart w:id="150" w:name="ref-wierenga2019"/>
     <w:p>
       <w:pPr>
         <w:pStyle w:val="Bibliography"/>
       </w:pPr>
       <w:r>
-        <w:t xml:space="preserve">Wise, D.R., Ward, P.S., Shay, J.E., Cross, J.R., Gruber, J.J., Sachdeva, U.M., Platt, J.M., DeMatteo, R.G., Simon, M.C., and Thompson, C.B. (2011). Hypoxia promotes isocitrate dehydrogenase-dependent carboxylation of alpha-ketoglutarate to citrate to support cell growth and viability. Proc Natl Acad Sci U S A</w:t>
+        <w:t xml:space="preserve">Wierenga, A.T.J., Cunningham, A., Erdem, A., Lopera, N.V., Brouwers-Vos, A.Z., Pruis, M., Mulder, A.B., Gunther, U.L., Martens, J.H.A., Vellenga, E., et al. (2019).</w:t>
+      </w:r>
+      <w:r>
+        <w:t xml:space="preserve"> </w:t>
+      </w:r>
+      <w:r>
+        <w:t xml:space="preserve">HIF1</w:t>
+      </w:r>
+      <w:r>
+        <w:t xml:space="preserve">/2-exerted control over glycolytic gene expression is not functionally relevant for glycolysis in human leukemic stem/progenitor cells. Cancer Metab</w:t>
       </w:r>
       <w:r>
         <w:t xml:space="preserve"> </w:t>
@@ -13860,20 +13889,20 @@
           <w:iCs/>
           <w:i/>
         </w:rPr>
-        <w:t xml:space="preserve">108</w:t>
-      </w:r>
-      <w:r>
-        <w:t xml:space="preserve">, 19611–19616.</w:t>
+        <w:t xml:space="preserve">7</w:t>
+      </w:r>
+      <w:r>
+        <w:t xml:space="preserve">, 11.</w:t>
       </w:r>
     </w:p>
     <w:bookmarkEnd w:id="150"/>
-    <w:bookmarkStart w:id="151" w:name="ref-RN2409"/>
+    <w:bookmarkStart w:id="151" w:name="ref-RN2395"/>
     <w:p>
       <w:pPr>
         <w:pStyle w:val="Bibliography"/>
       </w:pPr>
       <w:r>
-        <w:t xml:space="preserve">Xiao, W., and Loscalzo, J. (2020). Metabolic responses to reductive stress. Antioxid Redox Signal</w:t>
+        <w:t xml:space="preserve">Wise, D.R., Ward, P.S., Shay, J.E., Cross, J.R., Gruber, J.J., Sachdeva, U.M., Platt, J.M., DeMatteo, R.G., Simon, M.C., and Thompson, C.B. (2011). Hypoxia promotes isocitrate dehydrogenase-dependent carboxylation of alpha-ketoglutarate to citrate to support cell growth and viability. Proc Natl Acad Sci U S A</w:t>
       </w:r>
       <w:r>
         <w:t xml:space="preserve"> </w:t>
@@ -13883,20 +13912,20 @@
           <w:iCs/>
           <w:i/>
         </w:rPr>
-        <w:t xml:space="preserve">32</w:t>
-      </w:r>
-      <w:r>
-        <w:t xml:space="preserve">, 1330–1347.</w:t>
+        <w:t xml:space="preserve">108</w:t>
+      </w:r>
+      <w:r>
+        <w:t xml:space="preserve">, 19611–19616.</w:t>
       </w:r>
     </w:p>
     <w:bookmarkEnd w:id="151"/>
-    <w:bookmarkStart w:id="152" w:name="ref-RN3111"/>
+    <w:bookmarkStart w:id="152" w:name="ref-RN2409"/>
     <w:p>
       <w:pPr>
         <w:pStyle w:val="Bibliography"/>
       </w:pPr>
       <w:r>
-        <w:t xml:space="preserve">Yan, J., Goerne, T., Zelmer, A., Guzman, R., Kapfhammer, J.P., Wellmann, S., and Zhu, X. (2019). The RNA-binding protein RBM3 promotes neural stem cell (NSC) proliferation under hypoxia. Front Cell Dev Biol</w:t>
+        <w:t xml:space="preserve">Xiao, W., and Loscalzo, J. (2020). Metabolic responses to reductive stress. Antioxid Redox Signal</w:t>
       </w:r>
       <w:r>
         <w:t xml:space="preserve"> </w:t>
@@ -13906,20 +13935,20 @@
           <w:iCs/>
           <w:i/>
         </w:rPr>
-        <w:t xml:space="preserve">7</w:t>
-      </w:r>
-      <w:r>
-        <w:t xml:space="preserve">, 288.</w:t>
+        <w:t xml:space="preserve">32</w:t>
+      </w:r>
+      <w:r>
+        <w:t xml:space="preserve">, 1330–1347.</w:t>
       </w:r>
     </w:p>
     <w:bookmarkEnd w:id="152"/>
-    <w:bookmarkStart w:id="153" w:name="ref-RN2501"/>
+    <w:bookmarkStart w:id="153" w:name="ref-RN3111"/>
     <w:p>
       <w:pPr>
         <w:pStyle w:val="Bibliography"/>
       </w:pPr>
       <w:r>
-        <w:t xml:space="preserve">Young, J.D. (2014). INCA: A computational platform for isotopically non-stationary metabolic flux analysis. Bioinformatics</w:t>
+        <w:t xml:space="preserve">Yan, J., Goerne, T., Zelmer, A., Guzman, R., Kapfhammer, J.P., Wellmann, S., and Zhu, X. (2019). The RNA-binding protein RBM3 promotes neural stem cell (NSC) proliferation under hypoxia. Front Cell Dev Biol</w:t>
       </w:r>
       <w:r>
         <w:t xml:space="preserve"> </w:t>
@@ -13929,20 +13958,20 @@
           <w:iCs/>
           <w:i/>
         </w:rPr>
-        <w:t xml:space="preserve">30</w:t>
-      </w:r>
-      <w:r>
-        <w:t xml:space="preserve">, 1333–1335.</w:t>
+        <w:t xml:space="preserve">7</w:t>
+      </w:r>
+      <w:r>
+        <w:t xml:space="preserve">, 288.</w:t>
       </w:r>
     </w:p>
     <w:bookmarkEnd w:id="153"/>
-    <w:bookmarkStart w:id="154" w:name="ref-RN2517"/>
+    <w:bookmarkStart w:id="154" w:name="ref-RN2501"/>
     <w:p>
       <w:pPr>
         <w:pStyle w:val="Bibliography"/>
       </w:pPr>
       <w:r>
-        <w:t xml:space="preserve">Zamorano, F., Wouwer, A.V., and Bastin, G. (2010). A detailed metabolic flux analysis of an underdetermined network of CHO cells. J Biotechnol</w:t>
+        <w:t xml:space="preserve">Young, J.D. (2014). INCA: A computational platform for isotopically non-stationary metabolic flux analysis. Bioinformatics</w:t>
       </w:r>
       <w:r>
         <w:t xml:space="preserve"> </w:t>
@@ -13952,98 +13981,20 @@
           <w:iCs/>
           <w:i/>
         </w:rPr>
-        <w:t xml:space="preserve">150</w:t>
-      </w:r>
-      <w:r>
-        <w:t xml:space="preserve">, 497–508.</w:t>
+        <w:t xml:space="preserve">30</w:t>
+      </w:r>
+      <w:r>
+        <w:t xml:space="preserve">, 1333–1335.</w:t>
       </w:r>
     </w:p>
     <w:bookmarkEnd w:id="154"/>
-    <w:bookmarkStart w:id="155" w:name="ref-zhang2007"/>
+    <w:bookmarkStart w:id="155" w:name="ref-RN2517"/>
     <w:p>
       <w:pPr>
         <w:pStyle w:val="Bibliography"/>
       </w:pPr>
       <w:r>
-        <w:t xml:space="preserve">Zhang, H., Gao, P., Fukuda, R., Kumar, G., Krishnamachary, B., Zeller, K.I., Dang, C.V., and Semenza, G.L. (2007).</w:t>
-      </w:r>
-      <w:r>
-        <w:t xml:space="preserve"> </w:t>
-      </w:r>
-      <w:r>
-        <w:t xml:space="preserve">HIF</w:t>
-      </w:r>
-      <w:r>
-        <w:t xml:space="preserve">-1</w:t>
-      </w:r>
-      <w:r>
-        <w:t xml:space="preserve"> </w:t>
-      </w:r>
-      <w:r>
-        <w:t xml:space="preserve">Inhibits Mitochondrial Biogenesis</w:t>
-      </w:r>
-      <w:r>
-        <w:t xml:space="preserve"> </w:t>
-      </w:r>
-      <w:r>
-        <w:t xml:space="preserve">and</w:t>
-      </w:r>
-      <w:r>
-        <w:t xml:space="preserve"> </w:t>
-      </w:r>
-      <w:r>
-        <w:t xml:space="preserve">Cellular Respiration</w:t>
-      </w:r>
-      <w:r>
-        <w:t xml:space="preserve"> </w:t>
-      </w:r>
-      <w:r>
-        <w:t xml:space="preserve">in</w:t>
-      </w:r>
-      <w:r>
-        <w:t xml:space="preserve"> </w:t>
-      </w:r>
-      <w:r>
-        <w:t xml:space="preserve">VHL</w:t>
-      </w:r>
-      <w:r>
-        <w:t xml:space="preserve">-</w:t>
-      </w:r>
-      <w:r>
-        <w:t xml:space="preserve">Deficient Renal Cell Carcinoma</w:t>
-      </w:r>
-      <w:r>
-        <w:t xml:space="preserve"> </w:t>
-      </w:r>
-      <w:r>
-        <w:t xml:space="preserve">by</w:t>
-      </w:r>
-      <w:r>
-        <w:t xml:space="preserve"> </w:t>
-      </w:r>
-      <w:r>
-        <w:t xml:space="preserve">Repression</w:t>
-      </w:r>
-      <w:r>
-        <w:t xml:space="preserve"> </w:t>
-      </w:r>
-      <w:r>
-        <w:t xml:space="preserve">of</w:t>
-      </w:r>
-      <w:r>
-        <w:t xml:space="preserve"> </w:t>
-      </w:r>
-      <w:r>
-        <w:t xml:space="preserve">C</w:t>
-      </w:r>
-      <w:r>
-        <w:t xml:space="preserve">-</w:t>
-      </w:r>
-      <w:r>
-        <w:t xml:space="preserve">MYC Activity</w:t>
-      </w:r>
-      <w:r>
-        <w:t xml:space="preserve">. Cancer Cell</w:t>
+        <w:t xml:space="preserve">Zamorano, F., Wouwer, A.V., and Bastin, G. (2010). A detailed metabolic flux analysis of an underdetermined network of CHO cells. J Biotechnol</w:t>
       </w:r>
       <w:r>
         <w:t xml:space="preserve"> </w:t>
@@ -14053,20 +14004,98 @@
           <w:iCs/>
           <w:i/>
         </w:rPr>
-        <w:t xml:space="preserve">11</w:t>
-      </w:r>
-      <w:r>
-        <w:t xml:space="preserve">, 407–420.</w:t>
+        <w:t xml:space="preserve">150</w:t>
+      </w:r>
+      <w:r>
+        <w:t xml:space="preserve">, 497–508.</w:t>
       </w:r>
     </w:p>
     <w:bookmarkEnd w:id="155"/>
-    <w:bookmarkStart w:id="156" w:name="ref-RN2525"/>
+    <w:bookmarkStart w:id="156" w:name="ref-zhang2007"/>
     <w:p>
       <w:pPr>
         <w:pStyle w:val="Bibliography"/>
       </w:pPr>
       <w:r>
-        <w:t xml:space="preserve">Zhang, H., Bosch-Marce, M., Shimoda, L.A., Tan, Y.S., Baek, J.H., Wesley, J.B., Gonzalez, F.J., and Semenza, G.L. (2008). Mitochondrial autophagy is an HIF-1-dependent adaptive metabolic response to hypoxia. J Biol Chem</w:t>
+        <w:t xml:space="preserve">Zhang, H., Gao, P., Fukuda, R., Kumar, G., Krishnamachary, B., Zeller, K.I., Dang, C.V., and Semenza, G.L. (2007).</w:t>
+      </w:r>
+      <w:r>
+        <w:t xml:space="preserve"> </w:t>
+      </w:r>
+      <w:r>
+        <w:t xml:space="preserve">HIF</w:t>
+      </w:r>
+      <w:r>
+        <w:t xml:space="preserve">-1</w:t>
+      </w:r>
+      <w:r>
+        <w:t xml:space="preserve"> </w:t>
+      </w:r>
+      <w:r>
+        <w:t xml:space="preserve">Inhibits Mitochondrial Biogenesis</w:t>
+      </w:r>
+      <w:r>
+        <w:t xml:space="preserve"> </w:t>
+      </w:r>
+      <w:r>
+        <w:t xml:space="preserve">and</w:t>
+      </w:r>
+      <w:r>
+        <w:t xml:space="preserve"> </w:t>
+      </w:r>
+      <w:r>
+        <w:t xml:space="preserve">Cellular Respiration</w:t>
+      </w:r>
+      <w:r>
+        <w:t xml:space="preserve"> </w:t>
+      </w:r>
+      <w:r>
+        <w:t xml:space="preserve">in</w:t>
+      </w:r>
+      <w:r>
+        <w:t xml:space="preserve"> </w:t>
+      </w:r>
+      <w:r>
+        <w:t xml:space="preserve">VHL</w:t>
+      </w:r>
+      <w:r>
+        <w:t xml:space="preserve">-</w:t>
+      </w:r>
+      <w:r>
+        <w:t xml:space="preserve">Deficient Renal Cell Carcinoma</w:t>
+      </w:r>
+      <w:r>
+        <w:t xml:space="preserve"> </w:t>
+      </w:r>
+      <w:r>
+        <w:t xml:space="preserve">by</w:t>
+      </w:r>
+      <w:r>
+        <w:t xml:space="preserve"> </w:t>
+      </w:r>
+      <w:r>
+        <w:t xml:space="preserve">Repression</w:t>
+      </w:r>
+      <w:r>
+        <w:t xml:space="preserve"> </w:t>
+      </w:r>
+      <w:r>
+        <w:t xml:space="preserve">of</w:t>
+      </w:r>
+      <w:r>
+        <w:t xml:space="preserve"> </w:t>
+      </w:r>
+      <w:r>
+        <w:t xml:space="preserve">C</w:t>
+      </w:r>
+      <w:r>
+        <w:t xml:space="preserve">-</w:t>
+      </w:r>
+      <w:r>
+        <w:t xml:space="preserve">MYC Activity</w:t>
+      </w:r>
+      <w:r>
+        <w:t xml:space="preserve">. Cancer Cell</w:t>
       </w:r>
       <w:r>
         <w:t xml:space="preserve"> </w:t>
@@ -14076,26 +14105,20 @@
           <w:iCs/>
           <w:i/>
         </w:rPr>
-        <w:t xml:space="preserve">283</w:t>
-      </w:r>
-      <w:r>
-        <w:t xml:space="preserve">, 10892–10903.</w:t>
+        <w:t xml:space="preserve">11</w:t>
+      </w:r>
+      <w:r>
+        <w:t xml:space="preserve">, 407–420.</w:t>
       </w:r>
     </w:p>
     <w:bookmarkEnd w:id="156"/>
-    <w:bookmarkStart w:id="157" w:name="ref-zhang2009a"/>
+    <w:bookmarkStart w:id="157" w:name="ref-RN2525"/>
     <w:p>
       <w:pPr>
         <w:pStyle w:val="Bibliography"/>
       </w:pPr>
       <w:r>
-        <w:t xml:space="preserve">Zhang, J., Sattler, M., Tonon, G., Grabher, C., Lababidi, S., Zimmerhackl, A., Raab, M.S., Vallet, S., Zhou, Y., Cartron, M.-A., et al. (2009). Targeting angiogenesis via a c-</w:t>
-      </w:r>
-      <w:r>
-        <w:t xml:space="preserve">Myc</w:t>
-      </w:r>
-      <w:r>
-        <w:t xml:space="preserve">/hypoxia-inducible factor-1alpha-dependent pathway in multiple myeloma. Cancer Res</w:t>
+        <w:t xml:space="preserve">Zhang, H., Bosch-Marce, M., Shimoda, L.A., Tan, Y.S., Baek, J.H., Wesley, J.B., Gonzalez, F.J., and Semenza, G.L. (2008). Mitochondrial autophagy is an HIF-1-dependent adaptive metabolic response to hypoxia. J Biol Chem</w:t>
       </w:r>
       <w:r>
         <w:t xml:space="preserve"> </w:t>
@@ -14105,15 +14128,44 @@
           <w:iCs/>
           <w:i/>
         </w:rPr>
+        <w:t xml:space="preserve">283</w:t>
+      </w:r>
+      <w:r>
+        <w:t xml:space="preserve">, 10892–10903.</w:t>
+      </w:r>
+    </w:p>
+    <w:bookmarkEnd w:id="157"/>
+    <w:bookmarkStart w:id="158" w:name="ref-zhang2009a"/>
+    <w:p>
+      <w:pPr>
+        <w:pStyle w:val="Bibliography"/>
+      </w:pPr>
+      <w:r>
+        <w:t xml:space="preserve">Zhang, J., Sattler, M., Tonon, G., Grabher, C., Lababidi, S., Zimmerhackl, A., Raab, M.S., Vallet, S., Zhou, Y., Cartron, M.-A., et al. (2009). Targeting angiogenesis via a c-</w:t>
+      </w:r>
+      <w:r>
+        <w:t xml:space="preserve">Myc</w:t>
+      </w:r>
+      <w:r>
+        <w:t xml:space="preserve">/hypoxia-inducible factor-1alpha-dependent pathway in multiple myeloma. Cancer Res</w:t>
+      </w:r>
+      <w:r>
+        <w:t xml:space="preserve"> </w:t>
+      </w:r>
+      <w:r>
+        <w:rPr>
+          <w:iCs/>
+          <w:i/>
+        </w:rPr>
         <w:t xml:space="preserve">69</w:t>
       </w:r>
       <w:r>
         <w:t xml:space="preserve">, 5082–5090.</w:t>
       </w:r>
     </w:p>
-    <w:bookmarkEnd w:id="157"/>
     <w:bookmarkEnd w:id="158"/>
     <w:bookmarkEnd w:id="159"/>
+    <w:bookmarkEnd w:id="160"/>
     <w:sectPr>
       <w:pgSz w:h="15840" w:w="12240"/>
       <w:pgMar w:bottom="1440" w:footer="720" w:gutter="0" w:header="720" w:left="1080" w:right="1080" w:top="1440"/>

</xml_diff>